<commit_message>
faster para still nowt working for some reason
</commit_message>
<xml_diff>
--- a/Poročilo.docx
+++ b/Poročilo.docx
@@ -880,13 +880,7 @@
     </w:p>
     <w:p>
       <w:r>
-        <w:t xml:space="preserve">Ko smo boljše razumeli delovanje funkcije </w:t>
-      </w:r>
-      <w:r>
-        <w:t>MF</w:t>
-      </w:r>
-      <w:r>
-        <w:t xml:space="preserve"> preko sekvenčne implementacije smo se lotili implementacije paralelne različice:</w:t>
+        <w:t>Ko smo boljše razumeli delovanje funkcije MF preko sekvenčne implementacije smo se lotili implementacije paralelne različice:</w:t>
       </w:r>
     </w:p>
     <w:p>
@@ -1436,6 +1430,164 @@
       </w:r>
       <w:r>
         <w:t xml:space="preserve"> </w:t>
+      </w:r>
+    </w:p>
+    <w:p>
+      <w:r>
+        <w:drawing>
+          <wp:inline distT="0" distB="0" distL="0" distR="0" wp14:anchorId="0A4AA6C9" wp14:editId="2DBBDA1A">
+            <wp:extent cx="5731510" cy="3140075"/>
+            <wp:effectExtent l="0" t="0" r="2540" b="3175"/>
+            <wp:docPr id="3" name="Picture 3" descr="Text&#10;&#10;Description automatically generated"/>
+            <wp:cNvGraphicFramePr>
+              <a:graphicFrameLocks xmlns:a="http://schemas.openxmlformats.org/drawingml/2006/main" noChangeAspect="1"/>
+            </wp:cNvGraphicFramePr>
+            <a:graphic xmlns:a="http://schemas.openxmlformats.org/drawingml/2006/main">
+              <a:graphicData uri="http://schemas.openxmlformats.org/drawingml/2006/picture">
+                <pic:pic xmlns:pic="http://schemas.openxmlformats.org/drawingml/2006/picture">
+                  <pic:nvPicPr>
+                    <pic:cNvPr id="3" name="Picture 3" descr="Text&#10;&#10;Description automatically generated"/>
+                    <pic:cNvPicPr/>
+                  </pic:nvPicPr>
+                  <pic:blipFill>
+                    <a:blip r:embed="rId28"/>
+                    <a:stretch>
+                      <a:fillRect/>
+                    </a:stretch>
+                  </pic:blipFill>
+                  <pic:spPr>
+                    <a:xfrm>
+                      <a:off x="0" y="0"/>
+                      <a:ext cx="5731510" cy="3140075"/>
+                    </a:xfrm>
+                    <a:prstGeom prst="rect">
+                      <a:avLst/>
+                    </a:prstGeom>
+                  </pic:spPr>
+                </pic:pic>
+              </a:graphicData>
+            </a:graphic>
+          </wp:inline>
+        </w:drawing>
+      </w:r>
+    </w:p>
+    <w:p>
+      <w:r>
+        <w:lastRenderedPageBreak/>
+        <w:drawing>
+          <wp:inline distT="0" distB="0" distL="0" distR="0" wp14:anchorId="4D36C562" wp14:editId="3F1F0090">
+            <wp:extent cx="5731510" cy="3261995"/>
+            <wp:effectExtent l="0" t="0" r="2540" b="0"/>
+            <wp:docPr id="4" name="Picture 4" descr="Text&#10;&#10;Description automatically generated"/>
+            <wp:cNvGraphicFramePr>
+              <a:graphicFrameLocks xmlns:a="http://schemas.openxmlformats.org/drawingml/2006/main" noChangeAspect="1"/>
+            </wp:cNvGraphicFramePr>
+            <a:graphic xmlns:a="http://schemas.openxmlformats.org/drawingml/2006/main">
+              <a:graphicData uri="http://schemas.openxmlformats.org/drawingml/2006/picture">
+                <pic:pic xmlns:pic="http://schemas.openxmlformats.org/drawingml/2006/picture">
+                  <pic:nvPicPr>
+                    <pic:cNvPr id="4" name="Picture 4" descr="Text&#10;&#10;Description automatically generated"/>
+                    <pic:cNvPicPr/>
+                  </pic:nvPicPr>
+                  <pic:blipFill>
+                    <a:blip r:embed="rId29"/>
+                    <a:stretch>
+                      <a:fillRect/>
+                    </a:stretch>
+                  </pic:blipFill>
+                  <pic:spPr>
+                    <a:xfrm>
+                      <a:off x="0" y="0"/>
+                      <a:ext cx="5731510" cy="3261995"/>
+                    </a:xfrm>
+                    <a:prstGeom prst="rect">
+                      <a:avLst/>
+                    </a:prstGeom>
+                  </pic:spPr>
+                </pic:pic>
+              </a:graphicData>
+            </a:graphic>
+          </wp:inline>
+        </w:drawing>
+      </w:r>
+    </w:p>
+    <w:p>
+      <w:r>
+        <w:drawing>
+          <wp:inline distT="0" distB="0" distL="0" distR="0" wp14:anchorId="06AF938B" wp14:editId="5DE56CC1">
+            <wp:extent cx="5731510" cy="3312795"/>
+            <wp:effectExtent l="0" t="0" r="2540" b="1905"/>
+            <wp:docPr id="5" name="Picture 5" descr="Text&#10;&#10;Description automatically generated"/>
+            <wp:cNvGraphicFramePr>
+              <a:graphicFrameLocks xmlns:a="http://schemas.openxmlformats.org/drawingml/2006/main" noChangeAspect="1"/>
+            </wp:cNvGraphicFramePr>
+            <a:graphic xmlns:a="http://schemas.openxmlformats.org/drawingml/2006/main">
+              <a:graphicData uri="http://schemas.openxmlformats.org/drawingml/2006/picture">
+                <pic:pic xmlns:pic="http://schemas.openxmlformats.org/drawingml/2006/picture">
+                  <pic:nvPicPr>
+                    <pic:cNvPr id="5" name="Picture 5" descr="Text&#10;&#10;Description automatically generated"/>
+                    <pic:cNvPicPr/>
+                  </pic:nvPicPr>
+                  <pic:blipFill>
+                    <a:blip r:embed="rId30"/>
+                    <a:stretch>
+                      <a:fillRect/>
+                    </a:stretch>
+                  </pic:blipFill>
+                  <pic:spPr>
+                    <a:xfrm>
+                      <a:off x="0" y="0"/>
+                      <a:ext cx="5731510" cy="3312795"/>
+                    </a:xfrm>
+                    <a:prstGeom prst="rect">
+                      <a:avLst/>
+                    </a:prstGeom>
+                  </pic:spPr>
+                </pic:pic>
+              </a:graphicData>
+            </a:graphic>
+          </wp:inline>
+        </w:drawing>
+      </w:r>
+    </w:p>
+    <w:p>
+      <w:r>
+        <w:lastRenderedPageBreak/>
+        <w:drawing>
+          <wp:inline distT="0" distB="0" distL="0" distR="0" wp14:anchorId="3A9288FC" wp14:editId="0AC37FF7">
+            <wp:extent cx="5731510" cy="4824095"/>
+            <wp:effectExtent l="0" t="0" r="2540" b="0"/>
+            <wp:docPr id="6" name="Picture 6" descr="Text&#10;&#10;Description automatically generated"/>
+            <wp:cNvGraphicFramePr>
+              <a:graphicFrameLocks xmlns:a="http://schemas.openxmlformats.org/drawingml/2006/main" noChangeAspect="1"/>
+            </wp:cNvGraphicFramePr>
+            <a:graphic xmlns:a="http://schemas.openxmlformats.org/drawingml/2006/main">
+              <a:graphicData uri="http://schemas.openxmlformats.org/drawingml/2006/picture">
+                <pic:pic xmlns:pic="http://schemas.openxmlformats.org/drawingml/2006/picture">
+                  <pic:nvPicPr>
+                    <pic:cNvPr id="6" name="Picture 6" descr="Text&#10;&#10;Description automatically generated"/>
+                    <pic:cNvPicPr/>
+                  </pic:nvPicPr>
+                  <pic:blipFill>
+                    <a:blip r:embed="rId31"/>
+                    <a:stretch>
+                      <a:fillRect/>
+                    </a:stretch>
+                  </pic:blipFill>
+                  <pic:spPr>
+                    <a:xfrm>
+                      <a:off x="0" y="0"/>
+                      <a:ext cx="5731510" cy="4824095"/>
+                    </a:xfrm>
+                    <a:prstGeom prst="rect">
+                      <a:avLst/>
+                    </a:prstGeom>
+                  </pic:spPr>
+                </pic:pic>
+              </a:graphicData>
+            </a:graphic>
+          </wp:inline>
+        </w:drawing>
       </w:r>
     </w:p>
     <w:sectPr>

</xml_diff>

<commit_message>
implementacija in poročilo PIP vaja 4 OPen MP dodan
</commit_message>
<xml_diff>
--- a/Poročilo.docx
+++ b/Poročilo.docx
@@ -1,6 +1,6 @@
 
 <file path=word/document.xml><?xml version="1.0" encoding="utf-8"?>
-<w:document xmlns:wpc="http://schemas.microsoft.com/office/word/2010/wordprocessingCanvas" xmlns:cx="http://schemas.microsoft.com/office/drawing/2014/chartex" xmlns:cx1="http://schemas.microsoft.com/office/drawing/2015/9/8/chartex" xmlns:cx2="http://schemas.microsoft.com/office/drawing/2015/10/21/chartex" xmlns:cx3="http://schemas.microsoft.com/office/drawing/2016/5/9/chartex" xmlns:cx4="http://schemas.microsoft.com/office/drawing/2016/5/10/chartex" xmlns:cx5="http://schemas.microsoft.com/office/drawing/2016/5/11/chartex" xmlns:cx6="http://schemas.microsoft.com/office/drawing/2016/5/12/chartex" xmlns:cx7="http://schemas.microsoft.com/office/drawing/2016/5/13/chartex" xmlns:cx8="http://schemas.microsoft.com/office/drawing/2016/5/14/chartex" xmlns:mc="http://schemas.openxmlformats.org/markup-compatibility/2006" xmlns:aink="http://schemas.microsoft.com/office/drawing/2016/ink" xmlns:am3d="http://schemas.microsoft.com/office/drawing/2017/model3d" xmlns:o="urn:schemas-microsoft-com:office:office" xmlns:oel="http://schemas.microsoft.com/office/2019/extlst" xmlns:r="http://schemas.openxmlformats.org/officeDocument/2006/relationships" xmlns:m="http://schemas.openxmlformats.org/officeDocument/2006/math" xmlns:v="urn:schemas-microsoft-com:vml" xmlns:wp14="http://schemas.microsoft.com/office/word/2010/wordprocessingDrawing" xmlns:wp="http://schemas.openxmlformats.org/drawingml/2006/wordprocessingDrawing" xmlns:w10="urn:schemas-microsoft-com:office:word" xmlns:w="http://schemas.openxmlformats.org/wordprocessingml/2006/main" xmlns:w14="http://schemas.microsoft.com/office/word/2010/wordml" xmlns:w15="http://schemas.microsoft.com/office/word/2012/wordml" xmlns:w16cex="http://schemas.microsoft.com/office/word/2018/wordml/cex" xmlns:w16cid="http://schemas.microsoft.com/office/word/2016/wordml/cid" xmlns:w16="http://schemas.microsoft.com/office/word/2018/wordml" xmlns:w16sdtdh="http://schemas.microsoft.com/office/word/2020/wordml/sdtdatahash" xmlns:w16se="http://schemas.microsoft.com/office/word/2015/wordml/symex" xmlns:wpg="http://schemas.microsoft.com/office/word/2010/wordprocessingGroup" xmlns:wpi="http://schemas.microsoft.com/office/word/2010/wordprocessingInk" xmlns:wne="http://schemas.microsoft.com/office/word/2006/wordml" xmlns:wps="http://schemas.microsoft.com/office/word/2010/wordprocessingShape" mc:Ignorable="w14 w15 w16se w16cid w16 w16cex w16sdtdh wp14">
+<w:document xmlns:wpc="http://schemas.microsoft.com/office/word/2010/wordprocessingCanvas" xmlns:cx="http://schemas.microsoft.com/office/drawing/2014/chartex" xmlns:cx1="http://schemas.microsoft.com/office/drawing/2015/9/8/chartex" xmlns:cx2="http://schemas.microsoft.com/office/drawing/2015/10/21/chartex" xmlns:cx3="http://schemas.microsoft.com/office/drawing/2016/5/9/chartex" xmlns:cx4="http://schemas.microsoft.com/office/drawing/2016/5/10/chartex" xmlns:cx5="http://schemas.microsoft.com/office/drawing/2016/5/11/chartex" xmlns:cx6="http://schemas.microsoft.com/office/drawing/2016/5/12/chartex" xmlns:cx7="http://schemas.microsoft.com/office/drawing/2016/5/13/chartex" xmlns:cx8="http://schemas.microsoft.com/office/drawing/2016/5/14/chartex" xmlns:mc="http://schemas.openxmlformats.org/markup-compatibility/2006" xmlns:aink="http://schemas.microsoft.com/office/drawing/2016/ink" xmlns:am3d="http://schemas.microsoft.com/office/drawing/2017/model3d" xmlns:o="urn:schemas-microsoft-com:office:office" xmlns:oel="http://schemas.microsoft.com/office/2019/extlst" xmlns:r="http://schemas.openxmlformats.org/officeDocument/2006/relationships" xmlns:m="http://schemas.openxmlformats.org/officeDocument/2006/math" xmlns:v="urn:schemas-microsoft-com:vml" xmlns:wp14="http://schemas.microsoft.com/office/word/2010/wordprocessingDrawing" xmlns:wp="http://schemas.openxmlformats.org/drawingml/2006/wordprocessingDrawing" xmlns:w10="urn:schemas-microsoft-com:office:word" xmlns:w="http://schemas.openxmlformats.org/wordprocessingml/2006/main" xmlns:w14="http://schemas.microsoft.com/office/word/2010/wordml" xmlns:w15="http://schemas.microsoft.com/office/word/2012/wordml" xmlns:w16cex="http://schemas.microsoft.com/office/word/2018/wordml/cex" xmlns:w16cid="http://schemas.microsoft.com/office/word/2016/wordml/cid" xmlns:w16="http://schemas.microsoft.com/office/word/2018/wordml" xmlns:w16sdtdh="http://schemas.microsoft.com/office/word/2020/wordml/sdtdatahash" xmlns:w16se="http://schemas.microsoft.com/office/word/2015/wordml/symex" xmlns:wpg="http://schemas.microsoft.com/office/word/2010/wordprocessingGroup" xmlns:wpi="http://schemas.microsoft.com/office/word/2010/wordprocessingInk" xmlns:wne="http://schemas.microsoft.com/office/word/2006/wordml" xmlns:wps="http://schemas.microsoft.com/office/word/2010/wordprocessingShape" xmlns:a="http://schemas.openxmlformats.org/drawingml/2006/main" xmlns:pic="http://schemas.openxmlformats.org/drawingml/2006/picture" xmlns:a14="http://schemas.microsoft.com/office/drawing/2010/main" xmlns:a16="http://schemas.microsoft.com/office/drawing/2014/main" xmlns:c="http://schemas.openxmlformats.org/drawingml/2006/chart" mc:Ignorable="w14 w15 w16se w16cid w16 w16cex w16sdtdh wp14">
   <w:body>
     <w:p>
       <w:r>
@@ -22,7 +22,7 @@
                     </pic:cNvPicPr>
                   </pic:nvPicPr>
                   <pic:blipFill>
-                    <a:blip r:embed="rId5">
+                    <a:blip r:embed="rId6">
                       <a:extLst>
                         <a:ext uri="{28A0092B-C50C-407E-A947-70E740481C1C}">
                           <a14:useLocalDpi xmlns:a14="http://schemas.microsoft.com/office/drawing/2010/main" val="0"/>
@@ -58,17 +58,630 @@
       <w:r>
         <w:br w:type="page"/>
       </w:r>
-    </w:p>
-    <w:p>
+      <w:r>
+        <w:lastRenderedPageBreak/>
+        <w:br w:type="page"/>
+      </w:r>
+    </w:p>
+    <w:sdt>
+      <w:sdtPr>
+        <w:id w:val="1366580660"/>
+        <w:docPartObj>
+          <w:docPartGallery w:val="Table of Contents"/>
+          <w:docPartUnique/>
+        </w:docPartObj>
+      </w:sdtPr>
+      <w:sdtContent>
+        <w:p>
+          <w:pPr>
+            <w:pStyle w:val="TOCHeading"/>
+          </w:pPr>
+          <w:r>
+            <w:rPr/>
+            <w:t>Kazalo</w:t>
+          </w:r>
+          <w:r>
+            <w:rPr/>
+            <w:t xml:space="preserve"> </w:t>
+          </w:r>
+          <w:r>
+            <w:rPr/>
+            <w:t>vsebin</w:t>
+          </w:r>
+          <w:r>
+            <w:rPr/>
+            <w:t>e</w:t>
+          </w:r>
+        </w:p>
+        <w:p>
+          <w:pPr>
+            <w:pStyle w:val="TOC1"/>
+            <w:tabs>
+              <w:tab w:val="right" w:leader="dot" w:pos="9015"/>
+            </w:tabs>
+            <w:rPr>
+              <w:rStyle w:val="Hyperlink"/>
+            </w:rPr>
+          </w:pPr>
+          <w:r>
+            <w:fldChar w:fldCharType="begin"/>
+          </w:r>
+          <w:r>
+            <w:instrText xml:space="preserve">TOC \o "1-3" \h \z \u</w:instrText>
+          </w:r>
+          <w:r>
+            <w:fldChar w:fldCharType="separate"/>
+          </w:r>
+          <w:hyperlink w:anchor="_Toc2118025112">
+            <w:r>
+              <w:rPr>
+                <w:rStyle w:val="Hyperlink"/>
+              </w:rPr>
+              <w:t>Uvod</w:t>
+            </w:r>
+            <w:r>
+              <w:tab/>
+            </w:r>
+            <w:r>
+              <w:fldChar w:fldCharType="begin"/>
+            </w:r>
+            <w:r>
+              <w:instrText xml:space="preserve">PAGEREF _Toc2118025112 \h</w:instrText>
+            </w:r>
+            <w:r>
+              <w:fldChar w:fldCharType="separate"/>
+            </w:r>
+            <w:r>
+              <w:rPr>
+                <w:rStyle w:val="Hyperlink"/>
+              </w:rPr>
+              <w:t>3</w:t>
+            </w:r>
+            <w:r>
+              <w:fldChar w:fldCharType="end"/>
+            </w:r>
+          </w:hyperlink>
+        </w:p>
+        <w:p>
+          <w:pPr>
+            <w:pStyle w:val="TOC1"/>
+            <w:tabs>
+              <w:tab w:val="right" w:leader="dot" w:pos="9015"/>
+            </w:tabs>
+            <w:rPr>
+              <w:rStyle w:val="Hyperlink"/>
+            </w:rPr>
+          </w:pPr>
+          <w:hyperlink w:anchor="_Toc1311633873">
+            <w:r>
+              <w:rPr>
+                <w:rStyle w:val="Hyperlink"/>
+              </w:rPr>
+              <w:t>Specifikacije našega procesorja</w:t>
+            </w:r>
+            <w:r>
+              <w:tab/>
+            </w:r>
+            <w:r>
+              <w:fldChar w:fldCharType="begin"/>
+            </w:r>
+            <w:r>
+              <w:instrText xml:space="preserve">PAGEREF _Toc1311633873 \h</w:instrText>
+            </w:r>
+            <w:r>
+              <w:fldChar w:fldCharType="separate"/>
+            </w:r>
+            <w:r>
+              <w:rPr>
+                <w:rStyle w:val="Hyperlink"/>
+              </w:rPr>
+              <w:t>3</w:t>
+            </w:r>
+            <w:r>
+              <w:fldChar w:fldCharType="end"/>
+            </w:r>
+          </w:hyperlink>
+        </w:p>
+        <w:p>
+          <w:pPr>
+            <w:pStyle w:val="TOC1"/>
+            <w:tabs>
+              <w:tab w:val="right" w:leader="dot" w:pos="9015"/>
+            </w:tabs>
+            <w:rPr>
+              <w:rStyle w:val="Hyperlink"/>
+            </w:rPr>
+          </w:pPr>
+          <w:hyperlink w:anchor="_Toc1088884018">
+            <w:r>
+              <w:rPr>
+                <w:rStyle w:val="Hyperlink"/>
+              </w:rPr>
+              <w:t>Sl</w:t>
+            </w:r>
+            <w:r>
+              <w:tab/>
+            </w:r>
+            <w:r>
+              <w:fldChar w:fldCharType="begin"/>
+            </w:r>
+            <w:r>
+              <w:instrText xml:space="preserve">PAGEREF _Toc1088884018 \h</w:instrText>
+            </w:r>
+            <w:r>
+              <w:fldChar w:fldCharType="separate"/>
+            </w:r>
+            <w:r>
+              <w:rPr>
+                <w:rStyle w:val="Hyperlink"/>
+              </w:rPr>
+              <w:t>4</w:t>
+            </w:r>
+            <w:r>
+              <w:fldChar w:fldCharType="end"/>
+            </w:r>
+          </w:hyperlink>
+        </w:p>
+        <w:p>
+          <w:pPr>
+            <w:pStyle w:val="TOC1"/>
+            <w:tabs>
+              <w:tab w:val="right" w:leader="dot" w:pos="9015"/>
+            </w:tabs>
+            <w:rPr>
+              <w:rStyle w:val="Hyperlink"/>
+            </w:rPr>
+          </w:pPr>
+          <w:hyperlink w:anchor="_Toc1908920355">
+            <w:r>
+              <w:rPr>
+                <w:rStyle w:val="Hyperlink"/>
+              </w:rPr>
+              <w:t>Ck</w:t>
+            </w:r>
+            <w:r>
+              <w:tab/>
+            </w:r>
+            <w:r>
+              <w:fldChar w:fldCharType="begin"/>
+            </w:r>
+            <w:r>
+              <w:instrText xml:space="preserve">PAGEREF _Toc1908920355 \h</w:instrText>
+            </w:r>
+            <w:r>
+              <w:fldChar w:fldCharType="separate"/>
+            </w:r>
+            <w:r>
+              <w:rPr>
+                <w:rStyle w:val="Hyperlink"/>
+              </w:rPr>
+              <w:t>6</w:t>
+            </w:r>
+            <w:r>
+              <w:fldChar w:fldCharType="end"/>
+            </w:r>
+          </w:hyperlink>
+        </w:p>
+        <w:p>
+          <w:pPr>
+            <w:pStyle w:val="TOC1"/>
+            <w:tabs>
+              <w:tab w:val="right" w:leader="dot" w:pos="9015"/>
+            </w:tabs>
+            <w:rPr>
+              <w:rStyle w:val="Hyperlink"/>
+            </w:rPr>
+          </w:pPr>
+          <w:hyperlink w:anchor="_Toc1770273847">
+            <w:r>
+              <w:rPr>
+                <w:rStyle w:val="Hyperlink"/>
+              </w:rPr>
+              <w:t>PSL</w:t>
+            </w:r>
+            <w:r>
+              <w:tab/>
+            </w:r>
+            <w:r>
+              <w:fldChar w:fldCharType="begin"/>
+            </w:r>
+            <w:r>
+              <w:instrText xml:space="preserve">PAGEREF _Toc1770273847 \h</w:instrText>
+            </w:r>
+            <w:r>
+              <w:fldChar w:fldCharType="separate"/>
+            </w:r>
+            <w:r>
+              <w:rPr>
+                <w:rStyle w:val="Hyperlink"/>
+              </w:rPr>
+              <w:t>7</w:t>
+            </w:r>
+            <w:r>
+              <w:fldChar w:fldCharType="end"/>
+            </w:r>
+          </w:hyperlink>
+        </w:p>
+        <w:p>
+          <w:pPr>
+            <w:pStyle w:val="TOC1"/>
+            <w:tabs>
+              <w:tab w:val="right" w:leader="dot" w:pos="9015"/>
+            </w:tabs>
+            <w:rPr>
+              <w:rStyle w:val="Hyperlink"/>
+            </w:rPr>
+          </w:pPr>
+          <w:hyperlink w:anchor="_Toc2013641569">
+            <w:r>
+              <w:rPr>
+                <w:rStyle w:val="Hyperlink"/>
+              </w:rPr>
+              <w:t>MF</w:t>
+            </w:r>
+            <w:r>
+              <w:tab/>
+            </w:r>
+            <w:r>
+              <w:fldChar w:fldCharType="begin"/>
+            </w:r>
+            <w:r>
+              <w:instrText xml:space="preserve">PAGEREF _Toc2013641569 \h</w:instrText>
+            </w:r>
+            <w:r>
+              <w:fldChar w:fldCharType="separate"/>
+            </w:r>
+            <w:r>
+              <w:rPr>
+                <w:rStyle w:val="Hyperlink"/>
+              </w:rPr>
+              <w:t>9</w:t>
+            </w:r>
+            <w:r>
+              <w:fldChar w:fldCharType="end"/>
+            </w:r>
+          </w:hyperlink>
+        </w:p>
+        <w:p>
+          <w:pPr>
+            <w:pStyle w:val="TOC1"/>
+            <w:tabs>
+              <w:tab w:val="right" w:leader="dot" w:pos="9015"/>
+            </w:tabs>
+            <w:rPr>
+              <w:rStyle w:val="Hyperlink"/>
+            </w:rPr>
+          </w:pPr>
+          <w:hyperlink w:anchor="_Toc224501087">
+            <w:r>
+              <w:rPr>
+                <w:rStyle w:val="Hyperlink"/>
+              </w:rPr>
+              <w:t>Dokaz PSL in MF</w:t>
+            </w:r>
+            <w:r>
+              <w:tab/>
+            </w:r>
+            <w:r>
+              <w:fldChar w:fldCharType="begin"/>
+            </w:r>
+            <w:r>
+              <w:instrText xml:space="preserve">PAGEREF _Toc224501087 \h</w:instrText>
+            </w:r>
+            <w:r>
+              <w:fldChar w:fldCharType="separate"/>
+            </w:r>
+            <w:r>
+              <w:rPr>
+                <w:rStyle w:val="Hyperlink"/>
+              </w:rPr>
+              <w:t>11</w:t>
+            </w:r>
+            <w:r>
+              <w:fldChar w:fldCharType="end"/>
+            </w:r>
+          </w:hyperlink>
+        </w:p>
+        <w:p>
+          <w:pPr>
+            <w:pStyle w:val="TOC1"/>
+            <w:tabs>
+              <w:tab w:val="right" w:leader="dot" w:pos="9015"/>
+            </w:tabs>
+            <w:rPr>
+              <w:rStyle w:val="Hyperlink"/>
+            </w:rPr>
+          </w:pPr>
+          <w:hyperlink w:anchor="_Toc378195254">
+            <w:r>
+              <w:rPr>
+                <w:rStyle w:val="Hyperlink"/>
+              </w:rPr>
+              <w:t>Meritev hitrosti</w:t>
+            </w:r>
+            <w:r>
+              <w:tab/>
+            </w:r>
+            <w:r>
+              <w:fldChar w:fldCharType="begin"/>
+            </w:r>
+            <w:r>
+              <w:instrText xml:space="preserve">PAGEREF _Toc378195254 \h</w:instrText>
+            </w:r>
+            <w:r>
+              <w:fldChar w:fldCharType="separate"/>
+            </w:r>
+            <w:r>
+              <w:rPr>
+                <w:rStyle w:val="Hyperlink"/>
+              </w:rPr>
+              <w:t>13</w:t>
+            </w:r>
+            <w:r>
+              <w:fldChar w:fldCharType="end"/>
+            </w:r>
+          </w:hyperlink>
+        </w:p>
+        <w:p>
+          <w:pPr>
+            <w:pStyle w:val="TOC1"/>
+            <w:tabs>
+              <w:tab w:val="right" w:leader="dot" w:pos="9015"/>
+            </w:tabs>
+            <w:rPr>
+              <w:rStyle w:val="Hyperlink"/>
+            </w:rPr>
+          </w:pPr>
+          <w:hyperlink w:anchor="_Toc90856575">
+            <w:r>
+              <w:rPr>
+                <w:rStyle w:val="Hyperlink"/>
+              </w:rPr>
+              <w:t>Obupna optimizacija</w:t>
+            </w:r>
+            <w:r>
+              <w:tab/>
+            </w:r>
+            <w:r>
+              <w:fldChar w:fldCharType="begin"/>
+            </w:r>
+            <w:r>
+              <w:instrText xml:space="preserve">PAGEREF _Toc90856575 \h</w:instrText>
+            </w:r>
+            <w:r>
+              <w:fldChar w:fldCharType="separate"/>
+            </w:r>
+            <w:r>
+              <w:rPr>
+                <w:rStyle w:val="Hyperlink"/>
+              </w:rPr>
+              <w:t>16</w:t>
+            </w:r>
+            <w:r>
+              <w:fldChar w:fldCharType="end"/>
+            </w:r>
+          </w:hyperlink>
+        </w:p>
+        <w:p>
+          <w:pPr>
+            <w:pStyle w:val="TOC1"/>
+            <w:tabs>
+              <w:tab w:val="right" w:leader="dot" w:pos="9015"/>
+            </w:tabs>
+            <w:rPr>
+              <w:rStyle w:val="Hyperlink"/>
+            </w:rPr>
+          </w:pPr>
+          <w:hyperlink w:anchor="_Toc631157143">
+            <w:r>
+              <w:rPr>
+                <w:rStyle w:val="Hyperlink"/>
+              </w:rPr>
+              <w:t>Zaključek</w:t>
+            </w:r>
+            <w:r>
+              <w:tab/>
+            </w:r>
+            <w:r>
+              <w:fldChar w:fldCharType="begin"/>
+            </w:r>
+            <w:r>
+              <w:instrText xml:space="preserve">PAGEREF _Toc631157143 \h</w:instrText>
+            </w:r>
+            <w:r>
+              <w:fldChar w:fldCharType="separate"/>
+            </w:r>
+            <w:r>
+              <w:rPr>
+                <w:rStyle w:val="Hyperlink"/>
+              </w:rPr>
+              <w:t>26</w:t>
+            </w:r>
+            <w:r>
+              <w:fldChar w:fldCharType="end"/>
+            </w:r>
+          </w:hyperlink>
+        </w:p>
+        <w:p>
+          <w:pPr>
+            <w:pStyle w:val="TOC1"/>
+            <w:tabs>
+              <w:tab w:val="right" w:leader="dot" w:pos="9015"/>
+            </w:tabs>
+            <w:rPr>
+              <w:rStyle w:val="Hyperlink"/>
+            </w:rPr>
+          </w:pPr>
+          <w:hyperlink w:anchor="_Toc930664648">
+            <w:r>
+              <w:rPr>
+                <w:rStyle w:val="Hyperlink"/>
+              </w:rPr>
+              <w:t>Vaja 4 OpenMP</w:t>
+            </w:r>
+            <w:r>
+              <w:tab/>
+            </w:r>
+            <w:r>
+              <w:fldChar w:fldCharType="begin"/>
+            </w:r>
+            <w:r>
+              <w:instrText xml:space="preserve">PAGEREF _Toc930664648 \h</w:instrText>
+            </w:r>
+            <w:r>
+              <w:fldChar w:fldCharType="separate"/>
+            </w:r>
+            <w:r>
+              <w:rPr>
+                <w:rStyle w:val="Hyperlink"/>
+              </w:rPr>
+              <w:t>26</w:t>
+            </w:r>
+            <w:r>
+              <w:fldChar w:fldCharType="end"/>
+            </w:r>
+          </w:hyperlink>
+        </w:p>
+        <w:p>
+          <w:pPr>
+            <w:pStyle w:val="TOC2"/>
+            <w:tabs>
+              <w:tab w:val="right" w:leader="dot" w:pos="9015"/>
+            </w:tabs>
+            <w:rPr>
+              <w:rStyle w:val="Hyperlink"/>
+            </w:rPr>
+          </w:pPr>
+          <w:hyperlink w:anchor="_Toc1836349797">
+            <w:r>
+              <w:rPr>
+                <w:rStyle w:val="Hyperlink"/>
+              </w:rPr>
+              <w:t>Uvod</w:t>
+            </w:r>
+            <w:r>
+              <w:tab/>
+            </w:r>
+            <w:r>
+              <w:fldChar w:fldCharType="begin"/>
+            </w:r>
+            <w:r>
+              <w:instrText xml:space="preserve">PAGEREF _Toc1836349797 \h</w:instrText>
+            </w:r>
+            <w:r>
+              <w:fldChar w:fldCharType="separate"/>
+            </w:r>
+            <w:r>
+              <w:rPr>
+                <w:rStyle w:val="Hyperlink"/>
+              </w:rPr>
+              <w:t>27</w:t>
+            </w:r>
+            <w:r>
+              <w:fldChar w:fldCharType="end"/>
+            </w:r>
+          </w:hyperlink>
+        </w:p>
+        <w:p>
+          <w:pPr>
+            <w:pStyle w:val="TOC2"/>
+            <w:tabs>
+              <w:tab w:val="right" w:leader="dot" w:pos="9015"/>
+            </w:tabs>
+            <w:rPr>
+              <w:rStyle w:val="Hyperlink"/>
+            </w:rPr>
+          </w:pPr>
+          <w:hyperlink w:anchor="_Toc1590239893">
+            <w:r>
+              <w:rPr>
+                <w:rStyle w:val="Hyperlink"/>
+              </w:rPr>
+              <w:t>Implementacija</w:t>
+            </w:r>
+            <w:r>
+              <w:tab/>
+            </w:r>
+            <w:r>
+              <w:fldChar w:fldCharType="begin"/>
+            </w:r>
+            <w:r>
+              <w:instrText xml:space="preserve">PAGEREF _Toc1590239893 \h</w:instrText>
+            </w:r>
+            <w:r>
+              <w:fldChar w:fldCharType="separate"/>
+            </w:r>
+            <w:r>
+              <w:rPr>
+                <w:rStyle w:val="Hyperlink"/>
+              </w:rPr>
+              <w:t>27</w:t>
+            </w:r>
+            <w:r>
+              <w:fldChar w:fldCharType="end"/>
+            </w:r>
+          </w:hyperlink>
+        </w:p>
+        <w:p>
+          <w:pPr>
+            <w:pStyle w:val="TOC2"/>
+            <w:tabs>
+              <w:tab w:val="right" w:leader="dot" w:pos="9015"/>
+            </w:tabs>
+            <w:rPr>
+              <w:rStyle w:val="Hyperlink"/>
+            </w:rPr>
+          </w:pPr>
+          <w:hyperlink w:anchor="_Toc846429976">
+            <w:r>
+              <w:rPr>
+                <w:rStyle w:val="Hyperlink"/>
+              </w:rPr>
+              <w:t>Zaključek</w:t>
+            </w:r>
+            <w:r>
+              <w:tab/>
+            </w:r>
+            <w:r>
+              <w:fldChar w:fldCharType="begin"/>
+            </w:r>
+            <w:r>
+              <w:instrText xml:space="preserve">PAGEREF _Toc846429976 \h</w:instrText>
+            </w:r>
+            <w:r>
+              <w:fldChar w:fldCharType="separate"/>
+            </w:r>
+            <w:r>
+              <w:rPr>
+                <w:rStyle w:val="Hyperlink"/>
+              </w:rPr>
+              <w:t>27</w:t>
+            </w:r>
+            <w:r>
+              <w:fldChar w:fldCharType="end"/>
+            </w:r>
+          </w:hyperlink>
+          <w:r>
+            <w:fldChar w:fldCharType="end"/>
+          </w:r>
+        </w:p>
+      </w:sdtContent>
+    </w:sdt>
+    <w:p w14:noSpellErr="1"/>
+    <w:p/>
+    <w:p/>
+    <w:p w14:noSpellErr="1">
       <w:pPr>
         <w:pStyle w:val="Heading1"/>
       </w:pPr>
-      <w:bookmarkStart w:id="0" w:name="_Toc118147636"/>
-      <w:r>
-        <w:lastRenderedPageBreak/>
+      <w:bookmarkStart w:name="_Toc118147636" w:id="0"/>
+      <w:bookmarkStart w:name="_Toc2118025112" w:id="1486811834"/>
+      <w:r>
+        <w:rPr/>
         <w:t>Uvod</w:t>
       </w:r>
       <w:bookmarkEnd w:id="0"/>
+      <w:bookmarkEnd w:id="1486811834"/>
     </w:p>
     <w:p>
       <w:pPr>
@@ -161,7 +774,7 @@
     <w:p>
       <w:pPr>
         <w:rPr>
-          <w:rFonts w:ascii="Times New Roman" w:eastAsia="Times New Roman" w:hAnsi="Times New Roman" w:cs="Times New Roman"/>
+          <w:rFonts w:ascii="Times New Roman" w:hAnsi="Times New Roman" w:eastAsia="Times New Roman" w:cs="Times New Roman"/>
           <w:noProof w:val="0"/>
           <w:sz w:val="24"/>
           <w:szCs w:val="24"/>
@@ -172,16 +785,18 @@
         <w:br w:type="page"/>
       </w:r>
     </w:p>
-    <w:p>
+    <w:p w14:noSpellErr="1">
       <w:pPr>
         <w:pStyle w:val="Heading1"/>
       </w:pPr>
-      <w:bookmarkStart w:id="1" w:name="_Toc118147637"/>
-      <w:r>
-        <w:lastRenderedPageBreak/>
+      <w:bookmarkStart w:name="_Toc118147637" w:id="2"/>
+      <w:bookmarkStart w:name="_Toc1311633873" w:id="399568131"/>
+      <w:r>
+        <w:rPr/>
         <w:t>Specifikacije našega procesorja</w:t>
       </w:r>
-      <w:bookmarkEnd w:id="1"/>
+      <w:bookmarkEnd w:id="2"/>
+      <w:bookmarkEnd w:id="399568131"/>
     </w:p>
     <w:p/>
     <w:p>
@@ -222,7 +837,7 @@
                     <pic:cNvPicPr/>
                   </pic:nvPicPr>
                   <pic:blipFill>
-                    <a:blip r:embed="rId6"/>
+                    <a:blip r:embed="rId7"/>
                     <a:stretch>
                       <a:fillRect/>
                     </a:stretch>
@@ -269,7 +884,7 @@
     <w:p>
       <w:pPr>
         <w:rPr>
-          <w:rFonts w:ascii="Times New Roman" w:eastAsia="Times New Roman" w:hAnsi="Times New Roman" w:cs="Times New Roman"/>
+          <w:rFonts w:ascii="Times New Roman" w:hAnsi="Times New Roman" w:eastAsia="Times New Roman" w:cs="Times New Roman"/>
           <w:noProof w:val="0"/>
           <w:sz w:val="24"/>
           <w:szCs w:val="24"/>
@@ -280,14 +895,16 @@
         <w:br w:type="page"/>
       </w:r>
     </w:p>
-    <w:p>
+    <w:p w14:noSpellErr="1">
       <w:pPr>
         <w:pStyle w:val="Heading1"/>
       </w:pPr>
-      <w:r>
-        <w:lastRenderedPageBreak/>
+      <w:bookmarkStart w:name="_Toc1088884018" w:id="550329584"/>
+      <w:r>
+        <w:rPr/>
         <w:t>Sl</w:t>
       </w:r>
+      <w:bookmarkEnd w:id="550329584"/>
     </w:p>
     <w:p>
       <w:r>
@@ -307,7 +924,7 @@
                     <pic:cNvPicPr/>
                   </pic:nvPicPr>
                   <pic:blipFill>
-                    <a:blip r:embed="rId7"/>
+                    <a:blip r:embed="rId8"/>
                     <a:stretch>
                       <a:fillRect/>
                     </a:stretch>
@@ -387,7 +1004,7 @@
                     <pic:cNvPicPr/>
                   </pic:nvPicPr>
                   <pic:blipFill>
-                    <a:blip r:embed="rId8"/>
+                    <a:blip r:embed="rId9"/>
                     <a:stretch>
                       <a:fillRect/>
                     </a:stretch>
@@ -435,7 +1052,7 @@
                     <pic:cNvPicPr/>
                   </pic:nvPicPr>
                   <pic:blipFill>
-                    <a:blip r:embed="rId9"/>
+                    <a:blip r:embed="rId10"/>
                     <a:stretch>
                       <a:fillRect/>
                     </a:stretch>
@@ -486,7 +1103,7 @@
     <w:p>
       <w:pPr>
         <w:rPr>
-          <w:rFonts w:asciiTheme="majorHAnsi" w:eastAsiaTheme="majorEastAsia" w:hAnsiTheme="majorHAnsi" w:cstheme="majorBidi"/>
+          <w:rFonts w:asciiTheme="majorHAnsi" w:hAnsiTheme="majorHAnsi" w:eastAsiaTheme="majorEastAsia" w:cstheme="majorBidi"/>
           <w:noProof w:val="0"/>
           <w:color w:val="000000" w:themeColor="text1"/>
           <w:sz w:val="32"/>
@@ -497,14 +1114,16 @@
         <w:br w:type="page"/>
       </w:r>
     </w:p>
-    <w:p>
+    <w:p w14:noSpellErr="1">
       <w:pPr>
         <w:pStyle w:val="Heading1"/>
       </w:pPr>
-      <w:r>
-        <w:lastRenderedPageBreak/>
+      <w:bookmarkStart w:name="_Toc1908920355" w:id="65154470"/>
+      <w:r>
+        <w:rPr/>
         <w:t>Ck</w:t>
       </w:r>
+      <w:bookmarkEnd w:id="65154470"/>
     </w:p>
     <w:p>
       <w:r>
@@ -529,7 +1148,7 @@
                     <pic:cNvPicPr/>
                   </pic:nvPicPr>
                   <pic:blipFill>
-                    <a:blip r:embed="rId10"/>
+                    <a:blip r:embed="rId11"/>
                     <a:stretch>
                       <a:fillRect/>
                     </a:stretch>
@@ -568,7 +1187,7 @@
                     <pic:cNvPicPr/>
                   </pic:nvPicPr>
                   <pic:blipFill>
-                    <a:blip r:embed="rId11"/>
+                    <a:blip r:embed="rId12"/>
                     <a:stretch>
                       <a:fillRect/>
                     </a:stretch>
@@ -594,14 +1213,16 @@
         <w:br w:type="page"/>
       </w:r>
     </w:p>
-    <w:p>
+    <w:p w14:noSpellErr="1">
       <w:pPr>
         <w:pStyle w:val="Heading1"/>
       </w:pPr>
-      <w:r>
-        <w:lastRenderedPageBreak/>
+      <w:bookmarkStart w:name="_Toc1770273847" w:id="554908823"/>
+      <w:r>
+        <w:rPr/>
         <w:t>PSL</w:t>
       </w:r>
+      <w:bookmarkEnd w:id="554908823"/>
     </w:p>
     <w:p>
       <w:pPr>
@@ -629,7 +1250,7 @@
                     <pic:cNvPicPr/>
                   </pic:nvPicPr>
                   <pic:blipFill>
-                    <a:blip r:embed="rId12"/>
+                    <a:blip r:embed="rId13"/>
                     <a:stretch>
                       <a:fillRect/>
                     </a:stretch>
@@ -673,7 +1294,7 @@
                     <pic:cNvPicPr/>
                   </pic:nvPicPr>
                   <pic:blipFill>
-                    <a:blip r:embed="rId13"/>
+                    <a:blip r:embed="rId14"/>
                     <a:stretch>
                       <a:fillRect/>
                     </a:stretch>
@@ -734,7 +1355,7 @@
                     <pic:cNvPicPr/>
                   </pic:nvPicPr>
                   <pic:blipFill>
-                    <a:blip r:embed="rId14"/>
+                    <a:blip r:embed="rId15"/>
                     <a:stretch>
                       <a:fillRect/>
                     </a:stretch>
@@ -773,14 +1394,16 @@
         <w:br w:type="page"/>
       </w:r>
     </w:p>
-    <w:p>
+    <w:p w14:noSpellErr="1">
       <w:pPr>
         <w:pStyle w:val="Heading1"/>
       </w:pPr>
-      <w:r>
-        <w:lastRenderedPageBreak/>
+      <w:bookmarkStart w:name="_Toc2013641569" w:id="1511777030"/>
+      <w:r>
+        <w:rPr/>
         <w:t>MF</w:t>
       </w:r>
+      <w:bookmarkEnd w:id="1511777030"/>
     </w:p>
     <w:p>
       <w:r>
@@ -800,7 +1423,7 @@
                     <pic:cNvPicPr/>
                   </pic:nvPicPr>
                   <pic:blipFill>
-                    <a:blip r:embed="rId15"/>
+                    <a:blip r:embed="rId16"/>
                     <a:stretch>
                       <a:fillRect/>
                     </a:stretch>
@@ -844,7 +1467,7 @@
                     <pic:cNvPicPr/>
                   </pic:nvPicPr>
                   <pic:blipFill>
-                    <a:blip r:embed="rId16"/>
+                    <a:blip r:embed="rId17"/>
                     <a:stretch>
                       <a:fillRect/>
                     </a:stretch>
@@ -902,7 +1525,7 @@
                     <pic:cNvPicPr/>
                   </pic:nvPicPr>
                   <pic:blipFill>
-                    <a:blip r:embed="rId17"/>
+                    <a:blip r:embed="rId18"/>
                     <a:stretch>
                       <a:fillRect/>
                     </a:stretch>
@@ -941,14 +1564,16 @@
         <w:br w:type="page"/>
       </w:r>
     </w:p>
-    <w:p>
+    <w:p w14:noSpellErr="1">
       <w:pPr>
         <w:pStyle w:val="Heading1"/>
       </w:pPr>
-      <w:r>
-        <w:lastRenderedPageBreak/>
+      <w:bookmarkStart w:name="_Toc224501087" w:id="22700973"/>
+      <w:r>
+        <w:rPr/>
         <w:t>Dokaz PSL in MF</w:t>
       </w:r>
+      <w:bookmarkEnd w:id="22700973"/>
     </w:p>
     <w:p>
       <w:r>
@@ -973,7 +1598,7 @@
                     <pic:cNvPicPr/>
                   </pic:nvPicPr>
                   <pic:blipFill>
-                    <a:blip r:embed="rId18"/>
+                    <a:blip r:embed="rId19"/>
                     <a:stretch>
                       <a:fillRect/>
                     </a:stretch>
@@ -1054,7 +1679,7 @@
                     <pic:cNvPicPr/>
                   </pic:nvPicPr>
                   <pic:blipFill>
-                    <a:blip r:embed="rId19"/>
+                    <a:blip r:embed="rId20"/>
                     <a:stretch>
                       <a:fillRect/>
                     </a:stretch>
@@ -1087,45 +1712,6 @@
             <wp:extent cx="5731510" cy="278765"/>
             <wp:effectExtent l="0" t="0" r="2540" b="6985"/>
             <wp:docPr id="21" name="Picture 21"/>
-            <wp:cNvGraphicFramePr>
-              <a:graphicFrameLocks xmlns:a="http://schemas.openxmlformats.org/drawingml/2006/main" noChangeAspect="1"/>
-            </wp:cNvGraphicFramePr>
-            <a:graphic xmlns:a="http://schemas.openxmlformats.org/drawingml/2006/main">
-              <a:graphicData uri="http://schemas.openxmlformats.org/drawingml/2006/picture">
-                <pic:pic xmlns:pic="http://schemas.openxmlformats.org/drawingml/2006/picture">
-                  <pic:nvPicPr>
-                    <pic:cNvPr id="1" name=""/>
-                    <pic:cNvPicPr/>
-                  </pic:nvPicPr>
-                  <pic:blipFill>
-                    <a:blip r:embed="rId20"/>
-                    <a:stretch>
-                      <a:fillRect/>
-                    </a:stretch>
-                  </pic:blipFill>
-                  <pic:spPr>
-                    <a:xfrm>
-                      <a:off x="0" y="0"/>
-                      <a:ext cx="5731510" cy="278765"/>
-                    </a:xfrm>
-                    <a:prstGeom prst="rect">
-                      <a:avLst/>
-                    </a:prstGeom>
-                  </pic:spPr>
-                </pic:pic>
-              </a:graphicData>
-            </a:graphic>
-          </wp:inline>
-        </w:drawing>
-      </w:r>
-    </w:p>
-    <w:p>
-      <w:r>
-        <w:drawing>
-          <wp:inline distT="0" distB="0" distL="0" distR="0" wp14:anchorId="7F1BA8DB" wp14:editId="21E7FDAF">
-            <wp:extent cx="5731510" cy="671830"/>
-            <wp:effectExtent l="0" t="0" r="2540" b="0"/>
-            <wp:docPr id="22" name="Picture 22"/>
             <wp:cNvGraphicFramePr>
               <a:graphicFrameLocks xmlns:a="http://schemas.openxmlformats.org/drawingml/2006/main" noChangeAspect="1"/>
             </wp:cNvGraphicFramePr>
@@ -1145,7 +1731,7 @@
                   <pic:spPr>
                     <a:xfrm>
                       <a:off x="0" y="0"/>
-                      <a:ext cx="5731510" cy="671830"/>
+                      <a:ext cx="5731510" cy="278765"/>
                     </a:xfrm>
                     <a:prstGeom prst="rect">
                       <a:avLst/>
@@ -1161,10 +1747,10 @@
     <w:p>
       <w:r>
         <w:drawing>
-          <wp:inline distT="0" distB="0" distL="0" distR="0" wp14:anchorId="05EF0620" wp14:editId="3DCAB4BE">
-            <wp:extent cx="2514951" cy="285790"/>
-            <wp:effectExtent l="0" t="0" r="0" b="0"/>
-            <wp:docPr id="23" name="Picture 23"/>
+          <wp:inline distT="0" distB="0" distL="0" distR="0" wp14:anchorId="7F1BA8DB" wp14:editId="21E7FDAF">
+            <wp:extent cx="5731510" cy="671830"/>
+            <wp:effectExtent l="0" t="0" r="2540" b="0"/>
+            <wp:docPr id="22" name="Picture 22"/>
             <wp:cNvGraphicFramePr>
               <a:graphicFrameLocks xmlns:a="http://schemas.openxmlformats.org/drawingml/2006/main" noChangeAspect="1"/>
             </wp:cNvGraphicFramePr>
@@ -1184,6 +1770,45 @@
                   <pic:spPr>
                     <a:xfrm>
                       <a:off x="0" y="0"/>
+                      <a:ext cx="5731510" cy="671830"/>
+                    </a:xfrm>
+                    <a:prstGeom prst="rect">
+                      <a:avLst/>
+                    </a:prstGeom>
+                  </pic:spPr>
+                </pic:pic>
+              </a:graphicData>
+            </a:graphic>
+          </wp:inline>
+        </w:drawing>
+      </w:r>
+    </w:p>
+    <w:p>
+      <w:r>
+        <w:drawing>
+          <wp:inline distT="0" distB="0" distL="0" distR="0" wp14:anchorId="05EF0620" wp14:editId="3DCAB4BE">
+            <wp:extent cx="2514951" cy="285790"/>
+            <wp:effectExtent l="0" t="0" r="0" b="0"/>
+            <wp:docPr id="23" name="Picture 23"/>
+            <wp:cNvGraphicFramePr>
+              <a:graphicFrameLocks xmlns:a="http://schemas.openxmlformats.org/drawingml/2006/main" noChangeAspect="1"/>
+            </wp:cNvGraphicFramePr>
+            <a:graphic xmlns:a="http://schemas.openxmlformats.org/drawingml/2006/main">
+              <a:graphicData uri="http://schemas.openxmlformats.org/drawingml/2006/picture">
+                <pic:pic xmlns:pic="http://schemas.openxmlformats.org/drawingml/2006/picture">
+                  <pic:nvPicPr>
+                    <pic:cNvPr id="1" name=""/>
+                    <pic:cNvPicPr/>
+                  </pic:nvPicPr>
+                  <pic:blipFill>
+                    <a:blip r:embed="rId23"/>
+                    <a:stretch>
+                      <a:fillRect/>
+                    </a:stretch>
+                  </pic:blipFill>
+                  <pic:spPr>
+                    <a:xfrm>
+                      <a:off x="0" y="0"/>
                       <a:ext cx="2514951" cy="285790"/>
                     </a:xfrm>
                     <a:prstGeom prst="rect">
@@ -1207,14 +1832,20 @@
         <w:br w:type="page"/>
       </w:r>
     </w:p>
-    <w:p>
+    <w:p w14:noSpellErr="1">
       <w:pPr>
         <w:pStyle w:val="Heading1"/>
       </w:pPr>
-      <w:r>
-        <w:lastRenderedPageBreak/>
-        <w:t xml:space="preserve">Meritev hitrosti </w:t>
-      </w:r>
+      <w:bookmarkStart w:name="_Toc378195254" w:id="754844279"/>
+      <w:r>
+        <w:rPr/>
+        <w:t>Meritev hitrosti</w:t>
+      </w:r>
+      <w:r>
+        <w:rPr/>
+        <w:t xml:space="preserve"> </w:t>
+      </w:r>
+      <w:bookmarkEnd w:id="754844279"/>
     </w:p>
     <w:p>
       <w:r>
@@ -1234,7 +1865,7 @@
                     <pic:cNvPicPr/>
                   </pic:nvPicPr>
                   <pic:blipFill>
-                    <a:blip r:embed="rId23"/>
+                    <a:blip r:embed="rId24"/>
                     <a:stretch>
                       <a:fillRect/>
                     </a:stretch>
@@ -1273,7 +1904,7 @@
                     <pic:cNvPicPr/>
                   </pic:nvPicPr>
                   <pic:blipFill>
-                    <a:blip r:embed="rId24"/>
+                    <a:blip r:embed="rId25"/>
                     <a:stretch>
                       <a:fillRect/>
                     </a:stretch>
@@ -1313,7 +1944,7 @@
                     <pic:cNvPicPr/>
                   </pic:nvPicPr>
                   <pic:blipFill>
-                    <a:blip r:embed="rId25"/>
+                    <a:blip r:embed="rId26"/>
                     <a:stretch>
                       <a:fillRect/>
                     </a:stretch>
@@ -1352,7 +1983,7 @@
                     <pic:cNvPicPr/>
                   </pic:nvPicPr>
                   <pic:blipFill>
-                    <a:blip r:embed="rId26"/>
+                    <a:blip r:embed="rId27"/>
                     <a:stretch>
                       <a:fillRect/>
                     </a:stretch>
@@ -1395,7 +2026,7 @@
             <wp:cNvGraphicFramePr/>
             <a:graphic xmlns:a="http://schemas.openxmlformats.org/drawingml/2006/main">
               <a:graphicData uri="http://schemas.openxmlformats.org/drawingml/2006/chart">
-                <c:chart xmlns:c="http://schemas.openxmlformats.org/drawingml/2006/chart" xmlns:r="http://schemas.openxmlformats.org/officeDocument/2006/relationships" r:id="rId27"/>
+                <c:chart xmlns:c="http://schemas.openxmlformats.org/drawingml/2006/chart" xmlns:r="http://schemas.openxmlformats.org/officeDocument/2006/relationships" r:id="rId28"/>
               </a:graphicData>
             </a:graphic>
           </wp:inline>
@@ -1430,6 +2061,110 @@
       </w:r>
       <w:r>
         <w:t xml:space="preserve"> </w:t>
+      </w:r>
+    </w:p>
+    <w:p>
+      <w:r>
+        <w:br w:type="page"/>
+      </w:r>
+    </w:p>
+    <w:p w14:noSpellErr="1">
+      <w:pPr>
+        <w:pStyle w:val="Heading1"/>
+      </w:pPr>
+      <w:bookmarkStart w:name="_Toc90856575" w:id="1801533574"/>
+      <w:r>
+        <w:rPr/>
+        <w:t>Obupna optimizacija</w:t>
+      </w:r>
+      <w:r>
+        <w:rPr/>
+        <w:t xml:space="preserve"> </w:t>
+      </w:r>
+      <w:bookmarkEnd w:id="1801533574"/>
+    </w:p>
+    <w:p/>
+    <w:p>
+      <w:r>
+        <w:drawing>
+          <wp:inline distT="0" distB="0" distL="0" distR="0" wp14:anchorId="34F04953" wp14:editId="0139D6DD">
+            <wp:extent cx="1543265" cy="466790"/>
+            <wp:effectExtent l="0" t="0" r="0" b="9525"/>
+            <wp:docPr id="31" name="Picture 31"/>
+            <wp:cNvGraphicFramePr>
+              <a:graphicFrameLocks xmlns:a="http://schemas.openxmlformats.org/drawingml/2006/main" noChangeAspect="1"/>
+            </wp:cNvGraphicFramePr>
+            <a:graphic xmlns:a="http://schemas.openxmlformats.org/drawingml/2006/main">
+              <a:graphicData uri="http://schemas.openxmlformats.org/drawingml/2006/picture">
+                <pic:pic xmlns:pic="http://schemas.openxmlformats.org/drawingml/2006/picture">
+                  <pic:nvPicPr>
+                    <pic:cNvPr id="1" name=""/>
+                    <pic:cNvPicPr/>
+                  </pic:nvPicPr>
+                  <pic:blipFill>
+                    <a:blip r:embed="rId29"/>
+                    <a:stretch>
+                      <a:fillRect/>
+                    </a:stretch>
+                  </pic:blipFill>
+                  <pic:spPr>
+                    <a:xfrm>
+                      <a:off x="0" y="0"/>
+                      <a:ext cx="1543265" cy="466790"/>
+                    </a:xfrm>
+                    <a:prstGeom prst="rect">
+                      <a:avLst/>
+                    </a:prstGeom>
+                  </pic:spPr>
+                </pic:pic>
+              </a:graphicData>
+            </a:graphic>
+          </wp:inline>
+        </w:drawing>
+      </w:r>
+    </w:p>
+    <w:p>
+      <w:r>
+        <w:drawing>
+          <wp:inline distT="0" distB="0" distL="0" distR="0" wp14:anchorId="19A3B8C9" wp14:editId="38F4C612">
+            <wp:extent cx="3991532" cy="3296110"/>
+            <wp:effectExtent l="0" t="0" r="9525" b="0"/>
+            <wp:docPr id="32" name="Picture 32" descr="Text&#10;&#10;Description automatically generated"/>
+            <wp:cNvGraphicFramePr>
+              <a:graphicFrameLocks xmlns:a="http://schemas.openxmlformats.org/drawingml/2006/main" noChangeAspect="1"/>
+            </wp:cNvGraphicFramePr>
+            <a:graphic xmlns:a="http://schemas.openxmlformats.org/drawingml/2006/main">
+              <a:graphicData uri="http://schemas.openxmlformats.org/drawingml/2006/picture">
+                <pic:pic xmlns:pic="http://schemas.openxmlformats.org/drawingml/2006/picture">
+                  <pic:nvPicPr>
+                    <pic:cNvPr id="32" name="Picture 32" descr="Text&#10;&#10;Description automatically generated"/>
+                    <pic:cNvPicPr/>
+                  </pic:nvPicPr>
+                  <pic:blipFill>
+                    <a:blip r:embed="rId30"/>
+                    <a:stretch>
+                      <a:fillRect/>
+                    </a:stretch>
+                  </pic:blipFill>
+                  <pic:spPr>
+                    <a:xfrm>
+                      <a:off x="0" y="0"/>
+                      <a:ext cx="3991532" cy="3296110"/>
+                    </a:xfrm>
+                    <a:prstGeom prst="rect">
+                      <a:avLst/>
+                    </a:prstGeom>
+                  </pic:spPr>
+                </pic:pic>
+              </a:graphicData>
+            </a:graphic>
+          </wp:inline>
+        </w:drawing>
+      </w:r>
+    </w:p>
+    <w:p>
+      <w:r>
+        <w:t>Spremenilo smo z polja vektorjev v dinamicno oalocirano polje booleanov</w:t>
       </w:r>
     </w:p>
     <w:p>
@@ -1450,7 +2185,7 @@
                     <pic:cNvPicPr/>
                   </pic:nvPicPr>
                   <pic:blipFill>
-                    <a:blip r:embed="rId28"/>
+                    <a:blip r:embed="rId31"/>
                     <a:stretch>
                       <a:fillRect/>
                     </a:stretch>
@@ -1490,7 +2225,7 @@
                     <pic:cNvPicPr/>
                   </pic:nvPicPr>
                   <pic:blipFill>
-                    <a:blip r:embed="rId29"/>
+                    <a:blip r:embed="rId32"/>
                     <a:stretch>
                       <a:fillRect/>
                     </a:stretch>
@@ -1529,7 +2264,7 @@
                     <pic:cNvPicPr/>
                   </pic:nvPicPr>
                   <pic:blipFill>
-                    <a:blip r:embed="rId30"/>
+                    <a:blip r:embed="rId33"/>
                     <a:stretch>
                       <a:fillRect/>
                     </a:stretch>
@@ -1569,7 +2304,7 @@
                     <pic:cNvPicPr/>
                   </pic:nvPicPr>
                   <pic:blipFill>
-                    <a:blip r:embed="rId31"/>
+                    <a:blip r:embed="rId34"/>
                     <a:stretch>
                       <a:fillRect/>
                     </a:stretch>
@@ -1590,8 +2325,769 @@
         </w:drawing>
       </w:r>
     </w:p>
+    <w:p>
+      <w:r>
+        <w:br w:type="page"/>
+      </w:r>
+      <w:r>
+        <w:lastRenderedPageBreak/>
+        <w:t>Z tem smo dosegli 10-100x pohitritev delovanja</w:t>
+      </w:r>
+    </w:p>
+    <w:p/>
+    <w:p>
+      <w:r>
+        <w:drawing>
+          <wp:inline distT="0" distB="0" distL="0" distR="0" wp14:anchorId="0198CC76" wp14:editId="1623C867">
+            <wp:extent cx="5731510" cy="2696845"/>
+            <wp:effectExtent l="0" t="0" r="2540" b="8255"/>
+            <wp:docPr id="7" name="Picture 7" descr="Text&#10;&#10;Description automatically generated"/>
+            <wp:cNvGraphicFramePr>
+              <a:graphicFrameLocks xmlns:a="http://schemas.openxmlformats.org/drawingml/2006/main" noChangeAspect="1"/>
+            </wp:cNvGraphicFramePr>
+            <a:graphic xmlns:a="http://schemas.openxmlformats.org/drawingml/2006/main">
+              <a:graphicData uri="http://schemas.openxmlformats.org/drawingml/2006/picture">
+                <pic:pic xmlns:pic="http://schemas.openxmlformats.org/drawingml/2006/picture">
+                  <pic:nvPicPr>
+                    <pic:cNvPr id="7" name="Picture 7" descr="Text&#10;&#10;Description automatically generated"/>
+                    <pic:cNvPicPr/>
+                  </pic:nvPicPr>
+                  <pic:blipFill>
+                    <a:blip r:embed="rId35"/>
+                    <a:stretch>
+                      <a:fillRect/>
+                    </a:stretch>
+                  </pic:blipFill>
+                  <pic:spPr>
+                    <a:xfrm>
+                      <a:off x="0" y="0"/>
+                      <a:ext cx="5731510" cy="2696845"/>
+                    </a:xfrm>
+                    <a:prstGeom prst="rect">
+                      <a:avLst/>
+                    </a:prstGeom>
+                  </pic:spPr>
+                </pic:pic>
+              </a:graphicData>
+            </a:graphic>
+          </wp:inline>
+        </w:drawing>
+      </w:r>
+    </w:p>
+    <w:p>
+      <w:r>
+        <w:drawing>
+          <wp:inline distT="0" distB="0" distL="0" distR="0" wp14:anchorId="0C2C7FF1" wp14:editId="620647FA">
+            <wp:extent cx="5731510" cy="2783840"/>
+            <wp:effectExtent l="0" t="0" r="2540" b="0"/>
+            <wp:docPr id="17" name="Picture 17" descr="Text&#10;&#10;Description automatically generated"/>
+            <wp:cNvGraphicFramePr>
+              <a:graphicFrameLocks xmlns:a="http://schemas.openxmlformats.org/drawingml/2006/main" noChangeAspect="1"/>
+            </wp:cNvGraphicFramePr>
+            <a:graphic xmlns:a="http://schemas.openxmlformats.org/drawingml/2006/main">
+              <a:graphicData uri="http://schemas.openxmlformats.org/drawingml/2006/picture">
+                <pic:pic xmlns:pic="http://schemas.openxmlformats.org/drawingml/2006/picture">
+                  <pic:nvPicPr>
+                    <pic:cNvPr id="17" name="Picture 17" descr="Text&#10;&#10;Description automatically generated"/>
+                    <pic:cNvPicPr/>
+                  </pic:nvPicPr>
+                  <pic:blipFill>
+                    <a:blip r:embed="rId36"/>
+                    <a:stretch>
+                      <a:fillRect/>
+                    </a:stretch>
+                  </pic:blipFill>
+                  <pic:spPr>
+                    <a:xfrm>
+                      <a:off x="0" y="0"/>
+                      <a:ext cx="5731510" cy="2783840"/>
+                    </a:xfrm>
+                    <a:prstGeom prst="rect">
+                      <a:avLst/>
+                    </a:prstGeom>
+                  </pic:spPr>
+                </pic:pic>
+              </a:graphicData>
+            </a:graphic>
+          </wp:inline>
+        </w:drawing>
+      </w:r>
+    </w:p>
+    <w:p>
+      <w:r>
+        <w:lastRenderedPageBreak/>
+        <w:drawing>
+          <wp:inline distT="0" distB="0" distL="0" distR="0" wp14:anchorId="4E020320" wp14:editId="5826DEC1">
+            <wp:extent cx="5731510" cy="2799080"/>
+            <wp:effectExtent l="0" t="0" r="2540" b="1270"/>
+            <wp:docPr id="33" name="Picture 33" descr="Graphical user interface&#10;&#10;Description automatically generated with low confidence"/>
+            <wp:cNvGraphicFramePr>
+              <a:graphicFrameLocks xmlns:a="http://schemas.openxmlformats.org/drawingml/2006/main" noChangeAspect="1"/>
+            </wp:cNvGraphicFramePr>
+            <a:graphic xmlns:a="http://schemas.openxmlformats.org/drawingml/2006/main">
+              <a:graphicData uri="http://schemas.openxmlformats.org/drawingml/2006/picture">
+                <pic:pic xmlns:pic="http://schemas.openxmlformats.org/drawingml/2006/picture">
+                  <pic:nvPicPr>
+                    <pic:cNvPr id="33" name="Picture 33" descr="Graphical user interface&#10;&#10;Description automatically generated with low confidence"/>
+                    <pic:cNvPicPr/>
+                  </pic:nvPicPr>
+                  <pic:blipFill>
+                    <a:blip r:embed="rId37"/>
+                    <a:stretch>
+                      <a:fillRect/>
+                    </a:stretch>
+                  </pic:blipFill>
+                  <pic:spPr>
+                    <a:xfrm>
+                      <a:off x="0" y="0"/>
+                      <a:ext cx="5731510" cy="2799080"/>
+                    </a:xfrm>
+                    <a:prstGeom prst="rect">
+                      <a:avLst/>
+                    </a:prstGeom>
+                  </pic:spPr>
+                </pic:pic>
+              </a:graphicData>
+            </a:graphic>
+          </wp:inline>
+        </w:drawing>
+      </w:r>
+    </w:p>
+    <w:p>
+      <w:r>
+        <w:t xml:space="preserve">Z zgornjo kodo smo optimizirali, da vsaka nit opravi enako </w:t>
+      </w:r>
+      <w:r>
+        <w:t xml:space="preserve">količino </w:t>
+      </w:r>
+      <w:r>
+        <w:t>del</w:t>
+      </w:r>
+      <w:r>
+        <w:t>a.</w:t>
+      </w:r>
+    </w:p>
+    <w:p>
+      <w:r>
+        <w:t>Paralizacija še vedno nedeluje čist, ampak tukaj so rezultati za nfes = 100000</w:t>
+      </w:r>
+      <w:r>
+        <w:t>0</w:t>
+      </w:r>
+    </w:p>
+    <w:p>
+      <w:r>
+        <w:drawing>
+          <wp:inline distT="0" distB="0" distL="0" distR="0" wp14:anchorId="3846CAA2" wp14:editId="164045B9">
+            <wp:extent cx="5731510" cy="2860675"/>
+            <wp:effectExtent l="0" t="0" r="2540" b="0"/>
+            <wp:docPr id="29" name="Picture 29" descr="Text&#10;&#10;Description automatically generated"/>
+            <wp:cNvGraphicFramePr>
+              <a:graphicFrameLocks xmlns:a="http://schemas.openxmlformats.org/drawingml/2006/main" noChangeAspect="1"/>
+            </wp:cNvGraphicFramePr>
+            <a:graphic xmlns:a="http://schemas.openxmlformats.org/drawingml/2006/main">
+              <a:graphicData uri="http://schemas.openxmlformats.org/drawingml/2006/picture">
+                <pic:pic xmlns:pic="http://schemas.openxmlformats.org/drawingml/2006/picture">
+                  <pic:nvPicPr>
+                    <pic:cNvPr id="29" name="Picture 29" descr="Text&#10;&#10;Description automatically generated"/>
+                    <pic:cNvPicPr/>
+                  </pic:nvPicPr>
+                  <pic:blipFill>
+                    <a:blip r:embed="rId38"/>
+                    <a:stretch>
+                      <a:fillRect/>
+                    </a:stretch>
+                  </pic:blipFill>
+                  <pic:spPr>
+                    <a:xfrm>
+                      <a:off x="0" y="0"/>
+                      <a:ext cx="5731510" cy="2860675"/>
+                    </a:xfrm>
+                    <a:prstGeom prst="rect">
+                      <a:avLst/>
+                    </a:prstGeom>
+                  </pic:spPr>
+                </pic:pic>
+              </a:graphicData>
+            </a:graphic>
+          </wp:inline>
+        </w:drawing>
+      </w:r>
+    </w:p>
+    <w:p>
+      <w:r>
+        <w:lastRenderedPageBreak/>
+        <w:drawing>
+          <wp:inline distT="0" distB="0" distL="0" distR="0" wp14:anchorId="18CCBBDB" wp14:editId="4FFFF87E">
+            <wp:extent cx="5731510" cy="4936490"/>
+            <wp:effectExtent l="0" t="0" r="2540" b="0"/>
+            <wp:docPr id="30" name="Picture 30" descr="Text&#10;&#10;Description automatically generated"/>
+            <wp:cNvGraphicFramePr>
+              <a:graphicFrameLocks xmlns:a="http://schemas.openxmlformats.org/drawingml/2006/main" noChangeAspect="1"/>
+            </wp:cNvGraphicFramePr>
+            <a:graphic xmlns:a="http://schemas.openxmlformats.org/drawingml/2006/main">
+              <a:graphicData uri="http://schemas.openxmlformats.org/drawingml/2006/picture">
+                <pic:pic xmlns:pic="http://schemas.openxmlformats.org/drawingml/2006/picture">
+                  <pic:nvPicPr>
+                    <pic:cNvPr id="30" name="Picture 30" descr="Text&#10;&#10;Description automatically generated"/>
+                    <pic:cNvPicPr/>
+                  </pic:nvPicPr>
+                  <pic:blipFill>
+                    <a:blip r:embed="rId39"/>
+                    <a:stretch>
+                      <a:fillRect/>
+                    </a:stretch>
+                  </pic:blipFill>
+                  <pic:spPr>
+                    <a:xfrm>
+                      <a:off x="0" y="0"/>
+                      <a:ext cx="5731510" cy="4936490"/>
+                    </a:xfrm>
+                    <a:prstGeom prst="rect">
+                      <a:avLst/>
+                    </a:prstGeom>
+                  </pic:spPr>
+                </pic:pic>
+              </a:graphicData>
+            </a:graphic>
+          </wp:inline>
+        </w:drawing>
+      </w:r>
+    </w:p>
+    <w:p/>
+    <w:p>
+      <w:r>
+        <w:br w:type="page"/>
+      </w:r>
+    </w:p>
+    <w:p>
+      <w:r>
+        <w:lastRenderedPageBreak/>
+        <w:t xml:space="preserve">Na večjem problemu za L </w:t>
+      </w:r>
+      <w:r>
+        <w:t>je paralizacija začela boljše delovat</w:t>
+      </w:r>
+    </w:p>
+    <w:p>
+      <w:r>
+        <w:drawing>
+          <wp:inline distT="0" distB="0" distL="0" distR="0" wp14:anchorId="5AEDE6EB" wp14:editId="73C0BBD4">
+            <wp:extent cx="4753638" cy="3934374"/>
+            <wp:effectExtent l="0" t="0" r="8890" b="9525"/>
+            <wp:docPr id="35" name="Picture 35" descr="Text&#10;&#10;Description automatically generated"/>
+            <wp:cNvGraphicFramePr>
+              <a:graphicFrameLocks xmlns:a="http://schemas.openxmlformats.org/drawingml/2006/main" noChangeAspect="1"/>
+            </wp:cNvGraphicFramePr>
+            <a:graphic xmlns:a="http://schemas.openxmlformats.org/drawingml/2006/main">
+              <a:graphicData uri="http://schemas.openxmlformats.org/drawingml/2006/picture">
+                <pic:pic xmlns:pic="http://schemas.openxmlformats.org/drawingml/2006/picture">
+                  <pic:nvPicPr>
+                    <pic:cNvPr id="35" name="Picture 35" descr="Text&#10;&#10;Description automatically generated"/>
+                    <pic:cNvPicPr/>
+                  </pic:nvPicPr>
+                  <pic:blipFill>
+                    <a:blip r:embed="rId40"/>
+                    <a:stretch>
+                      <a:fillRect/>
+                    </a:stretch>
+                  </pic:blipFill>
+                  <pic:spPr>
+                    <a:xfrm>
+                      <a:off x="0" y="0"/>
+                      <a:ext cx="4753638" cy="3934374"/>
+                    </a:xfrm>
+                    <a:prstGeom prst="rect">
+                      <a:avLst/>
+                    </a:prstGeom>
+                  </pic:spPr>
+                </pic:pic>
+              </a:graphicData>
+            </a:graphic>
+          </wp:inline>
+        </w:drawing>
+      </w:r>
+    </w:p>
+    <w:p>
+      <w:r>
+        <w:drawing>
+          <wp:inline distT="0" distB="0" distL="0" distR="0" wp14:anchorId="10A64E16" wp14:editId="570E5338">
+            <wp:extent cx="4677428" cy="3962953"/>
+            <wp:effectExtent l="0" t="0" r="8890" b="0"/>
+            <wp:docPr id="36" name="Picture 36" descr="Text&#10;&#10;Description automatically generated"/>
+            <wp:cNvGraphicFramePr>
+              <a:graphicFrameLocks xmlns:a="http://schemas.openxmlformats.org/drawingml/2006/main" noChangeAspect="1"/>
+            </wp:cNvGraphicFramePr>
+            <a:graphic xmlns:a="http://schemas.openxmlformats.org/drawingml/2006/main">
+              <a:graphicData uri="http://schemas.openxmlformats.org/drawingml/2006/picture">
+                <pic:pic xmlns:pic="http://schemas.openxmlformats.org/drawingml/2006/picture">
+                  <pic:nvPicPr>
+                    <pic:cNvPr id="36" name="Picture 36" descr="Text&#10;&#10;Description automatically generated"/>
+                    <pic:cNvPicPr/>
+                  </pic:nvPicPr>
+                  <pic:blipFill>
+                    <a:blip r:embed="rId41"/>
+                    <a:stretch>
+                      <a:fillRect/>
+                    </a:stretch>
+                  </pic:blipFill>
+                  <pic:spPr>
+                    <a:xfrm>
+                      <a:off x="0" y="0"/>
+                      <a:ext cx="4677428" cy="3962953"/>
+                    </a:xfrm>
+                    <a:prstGeom prst="rect">
+                      <a:avLst/>
+                    </a:prstGeom>
+                  </pic:spPr>
+                </pic:pic>
+              </a:graphicData>
+            </a:graphic>
+          </wp:inline>
+        </w:drawing>
+      </w:r>
+    </w:p>
+    <w:p>
+      <w:r>
+        <w:br w:type="page"/>
+      </w:r>
+    </w:p>
+    <w:p>
+      <w:r>
+        <w:lastRenderedPageBreak/>
+        <w:drawing>
+          <wp:inline distT="0" distB="0" distL="0" distR="0" wp14:anchorId="3BB26DC5" wp14:editId="472A0285">
+            <wp:extent cx="4610743" cy="4086795"/>
+            <wp:effectExtent l="0" t="0" r="0" b="9525"/>
+            <wp:docPr id="37" name="Picture 37" descr="Text&#10;&#10;Description automatically generated"/>
+            <wp:cNvGraphicFramePr>
+              <a:graphicFrameLocks xmlns:a="http://schemas.openxmlformats.org/drawingml/2006/main" noChangeAspect="1"/>
+            </wp:cNvGraphicFramePr>
+            <a:graphic xmlns:a="http://schemas.openxmlformats.org/drawingml/2006/main">
+              <a:graphicData uri="http://schemas.openxmlformats.org/drawingml/2006/picture">
+                <pic:pic xmlns:pic="http://schemas.openxmlformats.org/drawingml/2006/picture">
+                  <pic:nvPicPr>
+                    <pic:cNvPr id="37" name="Picture 37" descr="Text&#10;&#10;Description automatically generated"/>
+                    <pic:cNvPicPr/>
+                  </pic:nvPicPr>
+                  <pic:blipFill>
+                    <a:blip r:embed="rId42"/>
+                    <a:stretch>
+                      <a:fillRect/>
+                    </a:stretch>
+                  </pic:blipFill>
+                  <pic:spPr>
+                    <a:xfrm>
+                      <a:off x="0" y="0"/>
+                      <a:ext cx="4610743" cy="4086795"/>
+                    </a:xfrm>
+                    <a:prstGeom prst="rect">
+                      <a:avLst/>
+                    </a:prstGeom>
+                  </pic:spPr>
+                </pic:pic>
+              </a:graphicData>
+            </a:graphic>
+          </wp:inline>
+        </w:drawing>
+      </w:r>
+    </w:p>
+    <w:p>
+      <w:r>
+        <w:drawing>
+          <wp:inline distT="0" distB="0" distL="0" distR="0" wp14:anchorId="5CDCECE7" wp14:editId="22794D89">
+            <wp:extent cx="4610743" cy="3991532"/>
+            <wp:effectExtent l="0" t="0" r="0" b="9525"/>
+            <wp:docPr id="38" name="Picture 38" descr="Text&#10;&#10;Description automatically generated"/>
+            <wp:cNvGraphicFramePr>
+              <a:graphicFrameLocks xmlns:a="http://schemas.openxmlformats.org/drawingml/2006/main" noChangeAspect="1"/>
+            </wp:cNvGraphicFramePr>
+            <a:graphic xmlns:a="http://schemas.openxmlformats.org/drawingml/2006/main">
+              <a:graphicData uri="http://schemas.openxmlformats.org/drawingml/2006/picture">
+                <pic:pic xmlns:pic="http://schemas.openxmlformats.org/drawingml/2006/picture">
+                  <pic:nvPicPr>
+                    <pic:cNvPr id="38" name="Picture 38" descr="Text&#10;&#10;Description automatically generated"/>
+                    <pic:cNvPicPr/>
+                  </pic:nvPicPr>
+                  <pic:blipFill>
+                    <a:blip r:embed="rId43"/>
+                    <a:stretch>
+                      <a:fillRect/>
+                    </a:stretch>
+                  </pic:blipFill>
+                  <pic:spPr>
+                    <a:xfrm>
+                      <a:off x="0" y="0"/>
+                      <a:ext cx="4610743" cy="3991532"/>
+                    </a:xfrm>
+                    <a:prstGeom prst="rect">
+                      <a:avLst/>
+                    </a:prstGeom>
+                  </pic:spPr>
+                </pic:pic>
+              </a:graphicData>
+            </a:graphic>
+          </wp:inline>
+        </w:drawing>
+      </w:r>
+    </w:p>
+    <w:p>
+      <w:r>
+        <w:br w:type="page"/>
+      </w:r>
+    </w:p>
+    <w:p>
+      <w:r>
+        <w:lastRenderedPageBreak/>
+        <w:drawing>
+          <wp:inline distT="0" distB="0" distL="0" distR="0" wp14:anchorId="03AF4AC7" wp14:editId="76D47028">
+            <wp:extent cx="4572000" cy="2743200"/>
+            <wp:effectExtent l="0" t="0" r="0" b="0"/>
+            <wp:docPr id="39" name="Chart 39">
+              <a:extLst xmlns:a="http://schemas.openxmlformats.org/drawingml/2006/main">
+                <a:ext uri="{FF2B5EF4-FFF2-40B4-BE49-F238E27FC236}">
+                  <a16:creationId xmlns:a16="http://schemas.microsoft.com/office/drawing/2014/main" id="{8E53BFF9-F26D-251C-2E17-DF1F5C4ED28B}"/>
+                </a:ext>
+              </a:extLst>
+            </wp:docPr>
+            <wp:cNvGraphicFramePr/>
+            <a:graphic xmlns:a="http://schemas.openxmlformats.org/drawingml/2006/main">
+              <a:graphicData uri="http://schemas.openxmlformats.org/drawingml/2006/chart">
+                <c:chart xmlns:c="http://schemas.openxmlformats.org/drawingml/2006/chart" xmlns:r="http://schemas.openxmlformats.org/officeDocument/2006/relationships" r:id="rId44"/>
+              </a:graphicData>
+            </a:graphic>
+          </wp:inline>
+        </w:drawing>
+      </w:r>
+    </w:p>
+    <w:p>
+      <w:r>
+        <w:drawing>
+          <wp:inline distT="0" distB="0" distL="0" distR="0" wp14:anchorId="4FCF449C" wp14:editId="5D87F1CE">
+            <wp:extent cx="4572000" cy="2743200"/>
+            <wp:effectExtent l="0" t="0" r="0" b="0"/>
+            <wp:docPr id="34" name="Chart 34">
+              <a:extLst xmlns:a="http://schemas.openxmlformats.org/drawingml/2006/main">
+                <a:ext uri="{FF2B5EF4-FFF2-40B4-BE49-F238E27FC236}">
+                  <a16:creationId xmlns:a16="http://schemas.microsoft.com/office/drawing/2014/main" id="{6DCB5022-846E-A02F-D1F7-7A80E8387C7C}"/>
+                </a:ext>
+              </a:extLst>
+            </wp:docPr>
+            <wp:cNvGraphicFramePr/>
+            <a:graphic xmlns:a="http://schemas.openxmlformats.org/drawingml/2006/main">
+              <a:graphicData uri="http://schemas.openxmlformats.org/drawingml/2006/chart">
+                <c:chart xmlns:c="http://schemas.openxmlformats.org/drawingml/2006/chart" xmlns:r="http://schemas.openxmlformats.org/officeDocument/2006/relationships" r:id="rId45"/>
+              </a:graphicData>
+            </a:graphic>
+          </wp:inline>
+        </w:drawing>
+      </w:r>
+    </w:p>
+    <w:p>
+      <w:r>
+        <w:br w:type="page"/>
+      </w:r>
+    </w:p>
+    <w:p>
+      <w:r>
+        <w:lastRenderedPageBreak/>
+        <w:t>Za večje niti pa še vedno moaj implementacija ne deluje pravilno</w:t>
+      </w:r>
+    </w:p>
+    <w:p w14:noSpellErr="1">
+      <w:pPr>
+        <w:pStyle w:val="Heading1"/>
+      </w:pPr>
+      <w:bookmarkStart w:name="_Toc631157143" w:id="1899917695"/>
+      <w:r>
+        <w:rPr/>
+        <w:t>Zaključek</w:t>
+      </w:r>
+      <w:bookmarkEnd w:id="1899917695"/>
+    </w:p>
+    <w:p w14:noSpellErr="1">
+      <w:r>
+        <w:rPr/>
+        <w:t xml:space="preserve">Pri tej vaji sem </w:t>
+      </w:r>
+      <w:r>
+        <w:rPr/>
+        <w:t xml:space="preserve">še </w:t>
+      </w:r>
+      <w:r>
+        <w:rPr/>
+        <w:t>boolj</w:t>
+      </w:r>
+      <w:r>
+        <w:rPr/>
+        <w:t xml:space="preserve"> podrobno spoznal uporabo </w:t>
+      </w:r>
+      <w:r>
+        <w:rPr/>
+        <w:t>paralerizacije</w:t>
+      </w:r>
+      <w:r>
+        <w:rPr/>
+        <w:t xml:space="preserve"> na bolj praktičnem primeru </w:t>
+      </w:r>
+      <w:r>
+        <w:rPr/>
+        <w:t>paralerizacije</w:t>
+      </w:r>
+      <w:r>
+        <w:rPr/>
+        <w:t xml:space="preserve"> MF in PSL algoritma. Kljub temu, da na koncu moja implementacije ni čisto delujoča sem se veliko naučil in bom pri naslednjih </w:t>
+      </w:r>
+      <w:r>
+        <w:rPr/>
+        <w:t>vajih</w:t>
+      </w:r>
+      <w:r>
+        <w:rPr/>
+        <w:t xml:space="preserve"> poskusil prej omenjene napake odpravit.</w:t>
+      </w:r>
+    </w:p>
+    <w:p>
+      <w:r>
+        <w:br w:type="page"/>
+      </w:r>
+    </w:p>
+    <w:p>
+      <w:pPr>
+        <w:pStyle w:val="Heading1"/>
+      </w:pPr>
+      <w:bookmarkStart w:name="_Toc930664648" w:id="1754601565"/>
+      <w:r>
+        <w:rPr/>
+        <w:t xml:space="preserve">Vaja 4 </w:t>
+      </w:r>
+      <w:r>
+        <w:rPr/>
+        <w:t>OpenMP</w:t>
+      </w:r>
+      <w:bookmarkEnd w:id="1754601565"/>
+    </w:p>
+    <w:p>
+      <w:pPr>
+        <w:pStyle w:val="Heading2"/>
+        <w:ind w:left="0"/>
+        <w:jc w:val="center"/>
+        <w:rPr>
+          <w:color w:val="auto"/>
+        </w:rPr>
+      </w:pPr>
+      <w:bookmarkStart w:name="_Toc1836349797" w:id="2037218553"/>
+      <w:r>
+        <w:rPr>
+          <w:color w:val="auto"/>
+        </w:rPr>
+        <w:t>Uvod</w:t>
+      </w:r>
+      <w:bookmarkEnd w:id="2037218553"/>
+    </w:p>
+    <w:p>
+      <w:pPr>
+        <w:pStyle w:val="Normal"/>
+      </w:pPr>
+      <w:r>
+        <w:drawing>
+          <wp:inline wp14:editId="38ABF2B3" wp14:anchorId="331FCD5C">
+            <wp:extent cx="4572000" cy="1009650"/>
+            <wp:effectExtent l="0" t="0" r="0" b="0"/>
+            <wp:docPr id="1284915934" name="" title=""/>
+            <wp:cNvGraphicFramePr>
+              <a:graphicFrameLocks noChangeAspect="1"/>
+            </wp:cNvGraphicFramePr>
+            <a:graphic>
+              <a:graphicData uri="http://schemas.openxmlformats.org/drawingml/2006/picture">
+                <pic:pic>
+                  <pic:nvPicPr>
+                    <pic:cNvPr id="0" name=""/>
+                    <pic:cNvPicPr/>
+                  </pic:nvPicPr>
+                  <pic:blipFill>
+                    <a:blip r:embed="Ra6a54f58869c4329">
+                      <a:extLst>
+                        <a:ext xmlns:a="http://schemas.openxmlformats.org/drawingml/2006/main" uri="{28A0092B-C50C-407E-A947-70E740481C1C}">
+                          <a14:useLocalDpi val="0"/>
+                        </a:ext>
+                      </a:extLst>
+                    </a:blip>
+                    <a:stretch>
+                      <a:fillRect/>
+                    </a:stretch>
+                  </pic:blipFill>
+                  <pic:spPr>
+                    <a:xfrm>
+                      <a:off x="0" y="0"/>
+                      <a:ext cx="4572000" cy="1009650"/>
+                    </a:xfrm>
+                    <a:prstGeom prst="rect">
+                      <a:avLst/>
+                    </a:prstGeom>
+                  </pic:spPr>
+                </pic:pic>
+              </a:graphicData>
+            </a:graphic>
+          </wp:inline>
+        </w:drawing>
+      </w:r>
+    </w:p>
+    <w:p>
+      <w:pPr>
+        <w:pStyle w:val="Heading2"/>
+        <w:bidi w:val="0"/>
+        <w:spacing w:before="40" w:beforeAutospacing="off" w:after="0" w:afterAutospacing="off" w:line="259" w:lineRule="auto"/>
+        <w:ind w:left="0" w:right="0"/>
+        <w:jc w:val="center"/>
+        <w:rPr>
+          <w:color w:val="auto"/>
+        </w:rPr>
+      </w:pPr>
+      <w:bookmarkStart w:name="_Toc1590239893" w:id="1735176577"/>
+      <w:r>
+        <w:rPr>
+          <w:color w:val="auto"/>
+        </w:rPr>
+        <w:t>Implementacija</w:t>
+      </w:r>
+      <w:bookmarkEnd w:id="1735176577"/>
+    </w:p>
+    <w:p>
+      <w:pPr>
+        <w:pStyle w:val="Normal"/>
+      </w:pPr>
+    </w:p>
+    <w:p>
+      <w:pPr>
+        <w:pStyle w:val="Normal"/>
+      </w:pPr>
+      <w:r>
+        <w:drawing>
+          <wp:inline wp14:editId="51899E45" wp14:anchorId="16D0A245">
+            <wp:extent cx="4572000" cy="533400"/>
+            <wp:effectExtent l="0" t="0" r="0" b="0"/>
+            <wp:docPr id="1245451745" name="" title=""/>
+            <wp:cNvGraphicFramePr>
+              <a:graphicFrameLocks noChangeAspect="1"/>
+            </wp:cNvGraphicFramePr>
+            <a:graphic>
+              <a:graphicData uri="http://schemas.openxmlformats.org/drawingml/2006/picture">
+                <pic:pic>
+                  <pic:nvPicPr>
+                    <pic:cNvPr id="0" name=""/>
+                    <pic:cNvPicPr/>
+                  </pic:nvPicPr>
+                  <pic:blipFill>
+                    <a:blip r:embed="R9ab3791209074d1e">
+                      <a:extLst>
+                        <a:ext xmlns:a="http://schemas.openxmlformats.org/drawingml/2006/main" uri="{28A0092B-C50C-407E-A947-70E740481C1C}">
+                          <a14:useLocalDpi val="0"/>
+                        </a:ext>
+                      </a:extLst>
+                    </a:blip>
+                    <a:stretch>
+                      <a:fillRect/>
+                    </a:stretch>
+                  </pic:blipFill>
+                  <pic:spPr>
+                    <a:xfrm>
+                      <a:off x="0" y="0"/>
+                      <a:ext cx="4572000" cy="533400"/>
+                    </a:xfrm>
+                    <a:prstGeom prst="rect">
+                      <a:avLst/>
+                    </a:prstGeom>
+                  </pic:spPr>
+                </pic:pic>
+              </a:graphicData>
+            </a:graphic>
+          </wp:inline>
+        </w:drawing>
+      </w:r>
+    </w:p>
+    <w:p>
+      <w:r>
+        <w:drawing>
+          <wp:inline wp14:editId="7F67B902" wp14:anchorId="79AC7BFF">
+            <wp:extent cx="4572000" cy="3457575"/>
+            <wp:effectExtent l="0" t="0" r="0" b="0"/>
+            <wp:docPr id="2069122986" name="" title=""/>
+            <wp:cNvGraphicFramePr>
+              <a:graphicFrameLocks noChangeAspect="1"/>
+            </wp:cNvGraphicFramePr>
+            <a:graphic>
+              <a:graphicData uri="http://schemas.openxmlformats.org/drawingml/2006/picture">
+                <pic:pic>
+                  <pic:nvPicPr>
+                    <pic:cNvPr id="0" name=""/>
+                    <pic:cNvPicPr/>
+                  </pic:nvPicPr>
+                  <pic:blipFill>
+                    <a:blip r:embed="R2eccad536a5d43cb">
+                      <a:extLst>
+                        <a:ext xmlns:a="http://schemas.openxmlformats.org/drawingml/2006/main" uri="{28A0092B-C50C-407E-A947-70E740481C1C}">
+                          <a14:useLocalDpi val="0"/>
+                        </a:ext>
+                      </a:extLst>
+                    </a:blip>
+                    <a:stretch>
+                      <a:fillRect/>
+                    </a:stretch>
+                  </pic:blipFill>
+                  <pic:spPr>
+                    <a:xfrm>
+                      <a:off x="0" y="0"/>
+                      <a:ext cx="4572000" cy="3457575"/>
+                    </a:xfrm>
+                    <a:prstGeom prst="rect">
+                      <a:avLst/>
+                    </a:prstGeom>
+                  </pic:spPr>
+                </pic:pic>
+              </a:graphicData>
+            </a:graphic>
+          </wp:inline>
+        </w:drawing>
+      </w:r>
+    </w:p>
+    <w:p>
+      <w:pPr>
+        <w:pStyle w:val="Heading2"/>
+        <w:ind w:left="0"/>
+        <w:jc w:val="center"/>
+        <w:rPr>
+          <w:color w:val="auto"/>
+        </w:rPr>
+      </w:pPr>
+      <w:bookmarkStart w:name="_Toc846429976" w:id="1955267139"/>
+      <w:r>
+        <w:rPr/>
+        <w:t xml:space="preserve"> </w:t>
+      </w:r>
+      <w:r>
+        <w:rPr>
+          <w:color w:val="auto"/>
+        </w:rPr>
+        <w:t>Zaključek</w:t>
+      </w:r>
+      <w:bookmarkEnd w:id="1955267139"/>
+    </w:p>
+    <w:p>
+      <w:pPr>
+        <w:pStyle w:val="Normal"/>
+      </w:pPr>
+      <w:r>
+        <w:rPr/>
+        <w:t>OpenMp je odlična knjižnica za hitro prototipiranje paralizacije, morda celo več kot prototipiranje. Deluje dokaj dobro z rezultati naše lastne implementacije paralelizacije in zelo dobro ohrani pohitritve pri večjem številu uporabljenih niti kot jih ima naš dejanski raču</w:t>
+      </w:r>
+      <w:r>
+        <w:rPr/>
+        <w:t>nalnik.</w:t>
+      </w:r>
+    </w:p>
     <w:sectPr>
-      <w:pgSz w:w="11906" w:h="16838"/>
+      <w:pgSz w:w="11906" w:h="16838" w:orient="portrait"/>
       <w:pgMar w:top="1440" w:right="1440" w:bottom="1440" w:left="1440" w:header="708" w:footer="708" w:gutter="0"/>
       <w:cols w:space="708"/>
       <w:docGrid w:linePitch="360"/>
@@ -1602,6 +3098,118 @@
 
 <file path=word/numbering.xml><?xml version="1.0" encoding="utf-8"?>
 <w:numbering xmlns:wpc="http://schemas.microsoft.com/office/word/2010/wordprocessingCanvas" xmlns:cx="http://schemas.microsoft.com/office/drawing/2014/chartex" xmlns:cx1="http://schemas.microsoft.com/office/drawing/2015/9/8/chartex" xmlns:cx2="http://schemas.microsoft.com/office/drawing/2015/10/21/chartex" xmlns:cx3="http://schemas.microsoft.com/office/drawing/2016/5/9/chartex" xmlns:cx4="http://schemas.microsoft.com/office/drawing/2016/5/10/chartex" xmlns:cx5="http://schemas.microsoft.com/office/drawing/2016/5/11/chartex" xmlns:cx6="http://schemas.microsoft.com/office/drawing/2016/5/12/chartex" xmlns:cx7="http://schemas.microsoft.com/office/drawing/2016/5/13/chartex" xmlns:cx8="http://schemas.microsoft.com/office/drawing/2016/5/14/chartex" xmlns:mc="http://schemas.openxmlformats.org/markup-compatibility/2006" xmlns:aink="http://schemas.microsoft.com/office/drawing/2016/ink" xmlns:am3d="http://schemas.microsoft.com/office/drawing/2017/model3d" xmlns:o="urn:schemas-microsoft-com:office:office" xmlns:oel="http://schemas.microsoft.com/office/2019/extlst" xmlns:r="http://schemas.openxmlformats.org/officeDocument/2006/relationships" xmlns:m="http://schemas.openxmlformats.org/officeDocument/2006/math" xmlns:v="urn:schemas-microsoft-com:vml" xmlns:wp14="http://schemas.microsoft.com/office/word/2010/wordprocessingDrawing" xmlns:wp="http://schemas.openxmlformats.org/drawingml/2006/wordprocessingDrawing" xmlns:w10="urn:schemas-microsoft-com:office:word" xmlns:w="http://schemas.openxmlformats.org/wordprocessingml/2006/main" xmlns:w14="http://schemas.microsoft.com/office/word/2010/wordml" xmlns:w15="http://schemas.microsoft.com/office/word/2012/wordml" xmlns:w16cex="http://schemas.microsoft.com/office/word/2018/wordml/cex" xmlns:w16cid="http://schemas.microsoft.com/office/word/2016/wordml/cid" xmlns:w16="http://schemas.microsoft.com/office/word/2018/wordml" xmlns:w16sdtdh="http://schemas.microsoft.com/office/word/2020/wordml/sdtdatahash" xmlns:w16se="http://schemas.microsoft.com/office/word/2015/wordml/symex" xmlns:wpg="http://schemas.microsoft.com/office/word/2010/wordprocessingGroup" xmlns:wpi="http://schemas.microsoft.com/office/word/2010/wordprocessingInk" xmlns:wne="http://schemas.microsoft.com/office/word/2006/wordml" xmlns:wps="http://schemas.microsoft.com/office/word/2010/wordprocessingShape" mc:Ignorable="w14 w15 w16se w16cid w16 w16cex w16sdtdh wp14">
+  <w:abstractNum xmlns:w="http://schemas.openxmlformats.org/wordprocessingml/2006/main" w:abstractNumId="1">
+    <w:nsid w:val="3c010d18"/>
+    <w:multiLevelType xmlns:w="http://schemas.openxmlformats.org/wordprocessingml/2006/main" w:val="hybridMultilevel"/>
+    <w:lvl xmlns:w="http://schemas.openxmlformats.org/wordprocessingml/2006/main" w:ilvl="0">
+      <w:start w:val="1"/>
+      <w:numFmt w:val="bullet"/>
+      <w:lvlText w:val=""/>
+      <w:lvlJc w:val="left"/>
+      <w:pPr>
+        <w:ind w:left="720" w:hanging="360"/>
+      </w:pPr>
+      <w:rPr>
+        <w:rFonts w:hint="default" w:ascii="Symbol" w:hAnsi="Symbol"/>
+      </w:rPr>
+    </w:lvl>
+    <w:lvl xmlns:w="http://schemas.openxmlformats.org/wordprocessingml/2006/main" w:ilvl="1">
+      <w:start w:val="1"/>
+      <w:numFmt w:val="bullet"/>
+      <w:lvlText w:val="o"/>
+      <w:lvlJc w:val="left"/>
+      <w:pPr>
+        <w:ind w:left="1440" w:hanging="360"/>
+      </w:pPr>
+      <w:rPr>
+        <w:rFonts w:hint="default" w:ascii="Courier New" w:hAnsi="Courier New"/>
+      </w:rPr>
+    </w:lvl>
+    <w:lvl xmlns:w="http://schemas.openxmlformats.org/wordprocessingml/2006/main" w:ilvl="2">
+      <w:start w:val="1"/>
+      <w:numFmt w:val="bullet"/>
+      <w:lvlText w:val=""/>
+      <w:lvlJc w:val="left"/>
+      <w:pPr>
+        <w:ind w:left="2160" w:hanging="360"/>
+      </w:pPr>
+      <w:rPr>
+        <w:rFonts w:hint="default" w:ascii="Wingdings" w:hAnsi="Wingdings"/>
+      </w:rPr>
+    </w:lvl>
+    <w:lvl xmlns:w="http://schemas.openxmlformats.org/wordprocessingml/2006/main" w:ilvl="3">
+      <w:start w:val="1"/>
+      <w:numFmt w:val="bullet"/>
+      <w:lvlText w:val=""/>
+      <w:lvlJc w:val="left"/>
+      <w:pPr>
+        <w:ind w:left="2880" w:hanging="360"/>
+      </w:pPr>
+      <w:rPr>
+        <w:rFonts w:hint="default" w:ascii="Symbol" w:hAnsi="Symbol"/>
+      </w:rPr>
+    </w:lvl>
+    <w:lvl xmlns:w="http://schemas.openxmlformats.org/wordprocessingml/2006/main" w:ilvl="4">
+      <w:start w:val="1"/>
+      <w:numFmt w:val="bullet"/>
+      <w:lvlText w:val="o"/>
+      <w:lvlJc w:val="left"/>
+      <w:pPr>
+        <w:ind w:left="3600" w:hanging="360"/>
+      </w:pPr>
+      <w:rPr>
+        <w:rFonts w:hint="default" w:ascii="Courier New" w:hAnsi="Courier New"/>
+      </w:rPr>
+    </w:lvl>
+    <w:lvl xmlns:w="http://schemas.openxmlformats.org/wordprocessingml/2006/main" w:ilvl="5">
+      <w:start w:val="1"/>
+      <w:numFmt w:val="bullet"/>
+      <w:lvlText w:val=""/>
+      <w:lvlJc w:val="left"/>
+      <w:pPr>
+        <w:ind w:left="4320" w:hanging="360"/>
+      </w:pPr>
+      <w:rPr>
+        <w:rFonts w:hint="default" w:ascii="Wingdings" w:hAnsi="Wingdings"/>
+      </w:rPr>
+    </w:lvl>
+    <w:lvl xmlns:w="http://schemas.openxmlformats.org/wordprocessingml/2006/main" w:ilvl="6">
+      <w:start w:val="1"/>
+      <w:numFmt w:val="bullet"/>
+      <w:lvlText w:val=""/>
+      <w:lvlJc w:val="left"/>
+      <w:pPr>
+        <w:ind w:left="5040" w:hanging="360"/>
+      </w:pPr>
+      <w:rPr>
+        <w:rFonts w:hint="default" w:ascii="Symbol" w:hAnsi="Symbol"/>
+      </w:rPr>
+    </w:lvl>
+    <w:lvl xmlns:w="http://schemas.openxmlformats.org/wordprocessingml/2006/main" w:ilvl="7">
+      <w:start w:val="1"/>
+      <w:numFmt w:val="bullet"/>
+      <w:lvlText w:val="o"/>
+      <w:lvlJc w:val="left"/>
+      <w:pPr>
+        <w:ind w:left="5760" w:hanging="360"/>
+      </w:pPr>
+      <w:rPr>
+        <w:rFonts w:hint="default" w:ascii="Courier New" w:hAnsi="Courier New"/>
+      </w:rPr>
+    </w:lvl>
+    <w:lvl xmlns:w="http://schemas.openxmlformats.org/wordprocessingml/2006/main" w:ilvl="8">
+      <w:start w:val="1"/>
+      <w:numFmt w:val="bullet"/>
+      <w:lvlText w:val=""/>
+      <w:lvlJc w:val="left"/>
+      <w:pPr>
+        <w:ind w:left="6480" w:hanging="360"/>
+      </w:pPr>
+      <w:rPr>
+        <w:rFonts w:hint="default" w:ascii="Wingdings" w:hAnsi="Wingdings"/>
+      </w:rPr>
+    </w:lvl>
+  </w:abstractNum>
   <w:abstractNum w:abstractNumId="0" w15:restartNumberingAfterBreak="0">
     <w:nsid w:val="34AE327F"/>
     <w:multiLevelType w:val="hybridMultilevel"/>
@@ -1615,7 +3223,7 @@
         <w:ind w:left="720" w:hanging="360"/>
       </w:pPr>
       <w:rPr>
-        <w:rFonts w:ascii="Symbol" w:hAnsi="Symbol" w:hint="default"/>
+        <w:rFonts w:hint="default" w:ascii="Symbol" w:hAnsi="Symbol"/>
       </w:rPr>
     </w:lvl>
     <w:lvl w:ilvl="1" w:tplc="20000003" w:tentative="1">
@@ -1627,7 +3235,7 @@
         <w:ind w:left="1440" w:hanging="360"/>
       </w:pPr>
       <w:rPr>
-        <w:rFonts w:ascii="Courier New" w:hAnsi="Courier New" w:cs="Courier New" w:hint="default"/>
+        <w:rFonts w:hint="default" w:ascii="Courier New" w:hAnsi="Courier New" w:cs="Courier New"/>
       </w:rPr>
     </w:lvl>
     <w:lvl w:ilvl="2" w:tplc="20000005" w:tentative="1">
@@ -1639,7 +3247,7 @@
         <w:ind w:left="2160" w:hanging="360"/>
       </w:pPr>
       <w:rPr>
-        <w:rFonts w:ascii="Wingdings" w:hAnsi="Wingdings" w:hint="default"/>
+        <w:rFonts w:hint="default" w:ascii="Wingdings" w:hAnsi="Wingdings"/>
       </w:rPr>
     </w:lvl>
     <w:lvl w:ilvl="3" w:tplc="20000001" w:tentative="1">
@@ -1651,7 +3259,7 @@
         <w:ind w:left="2880" w:hanging="360"/>
       </w:pPr>
       <w:rPr>
-        <w:rFonts w:ascii="Symbol" w:hAnsi="Symbol" w:hint="default"/>
+        <w:rFonts w:hint="default" w:ascii="Symbol" w:hAnsi="Symbol"/>
       </w:rPr>
     </w:lvl>
     <w:lvl w:ilvl="4" w:tplc="20000003" w:tentative="1">
@@ -1663,7 +3271,7 @@
         <w:ind w:left="3600" w:hanging="360"/>
       </w:pPr>
       <w:rPr>
-        <w:rFonts w:ascii="Courier New" w:hAnsi="Courier New" w:cs="Courier New" w:hint="default"/>
+        <w:rFonts w:hint="default" w:ascii="Courier New" w:hAnsi="Courier New" w:cs="Courier New"/>
       </w:rPr>
     </w:lvl>
     <w:lvl w:ilvl="5" w:tplc="20000005" w:tentative="1">
@@ -1675,7 +3283,7 @@
         <w:ind w:left="4320" w:hanging="360"/>
       </w:pPr>
       <w:rPr>
-        <w:rFonts w:ascii="Wingdings" w:hAnsi="Wingdings" w:hint="default"/>
+        <w:rFonts w:hint="default" w:ascii="Wingdings" w:hAnsi="Wingdings"/>
       </w:rPr>
     </w:lvl>
     <w:lvl w:ilvl="6" w:tplc="20000001" w:tentative="1">
@@ -1687,7 +3295,7 @@
         <w:ind w:left="5040" w:hanging="360"/>
       </w:pPr>
       <w:rPr>
-        <w:rFonts w:ascii="Symbol" w:hAnsi="Symbol" w:hint="default"/>
+        <w:rFonts w:hint="default" w:ascii="Symbol" w:hAnsi="Symbol"/>
       </w:rPr>
     </w:lvl>
     <w:lvl w:ilvl="7" w:tplc="20000003" w:tentative="1">
@@ -1699,7 +3307,7 @@
         <w:ind w:left="5760" w:hanging="360"/>
       </w:pPr>
       <w:rPr>
-        <w:rFonts w:ascii="Courier New" w:hAnsi="Courier New" w:cs="Courier New" w:hint="default"/>
+        <w:rFonts w:hint="default" w:ascii="Courier New" w:hAnsi="Courier New" w:cs="Courier New"/>
       </w:rPr>
     </w:lvl>
     <w:lvl w:ilvl="8" w:tplc="20000005" w:tentative="1">
@@ -1711,10 +3319,13 @@
         <w:ind w:left="6480" w:hanging="360"/>
       </w:pPr>
       <w:rPr>
-        <w:rFonts w:ascii="Wingdings" w:hAnsi="Wingdings" w:hint="default"/>
+        <w:rFonts w:hint="default" w:ascii="Wingdings" w:hAnsi="Wingdings"/>
       </w:rPr>
     </w:lvl>
   </w:abstractNum>
+  <w:num w:numId="2">
+    <w:abstractNumId w:val="1"/>
+  </w:num>
   <w:num w:numId="1" w16cid:durableId="1714844250">
     <w:abstractNumId w:val="0"/>
   </w:num>
@@ -1726,7 +3337,7 @@
   <w:docDefaults>
     <w:rPrDefault>
       <w:rPr>
-        <w:rFonts w:asciiTheme="minorHAnsi" w:eastAsiaTheme="minorHAnsi" w:hAnsiTheme="minorHAnsi" w:cstheme="minorBidi"/>
+        <w:rFonts w:asciiTheme="minorHAnsi" w:hAnsiTheme="minorHAnsi" w:eastAsiaTheme="minorHAnsi" w:cstheme="minorBidi"/>
         <w:sz w:val="22"/>
         <w:szCs w:val="22"/>
         <w:lang w:val="en-SI" w:eastAsia="en-US" w:bidi="ar-SA"/>
@@ -1741,14 +3352,14 @@
   <w:latentStyles w:defLockedState="0" w:defUIPriority="99" w:defSemiHidden="0" w:defUnhideWhenUsed="0" w:defQFormat="0" w:count="376">
     <w:lsdException w:name="Normal" w:uiPriority="0" w:qFormat="1"/>
     <w:lsdException w:name="heading 1" w:uiPriority="9" w:qFormat="1"/>
-    <w:lsdException w:name="heading 2" w:semiHidden="1" w:uiPriority="9" w:unhideWhenUsed="1" w:qFormat="1"/>
-    <w:lsdException w:name="heading 3" w:semiHidden="1" w:uiPriority="9" w:unhideWhenUsed="1" w:qFormat="1"/>
-    <w:lsdException w:name="heading 4" w:semiHidden="1" w:uiPriority="9" w:unhideWhenUsed="1" w:qFormat="1"/>
-    <w:lsdException w:name="heading 5" w:semiHidden="1" w:uiPriority="9" w:unhideWhenUsed="1" w:qFormat="1"/>
-    <w:lsdException w:name="heading 6" w:semiHidden="1" w:uiPriority="9" w:unhideWhenUsed="1" w:qFormat="1"/>
-    <w:lsdException w:name="heading 7" w:semiHidden="1" w:uiPriority="9" w:unhideWhenUsed="1" w:qFormat="1"/>
-    <w:lsdException w:name="heading 8" w:semiHidden="1" w:uiPriority="9" w:unhideWhenUsed="1" w:qFormat="1"/>
-    <w:lsdException w:name="heading 9" w:semiHidden="1" w:uiPriority="9" w:unhideWhenUsed="1" w:qFormat="1"/>
+    <w:lsdException w:name="heading 2" w:uiPriority="9" w:semiHidden="1" w:unhideWhenUsed="1" w:qFormat="1"/>
+    <w:lsdException w:name="heading 3" w:uiPriority="9" w:semiHidden="1" w:unhideWhenUsed="1" w:qFormat="1"/>
+    <w:lsdException w:name="heading 4" w:uiPriority="9" w:semiHidden="1" w:unhideWhenUsed="1" w:qFormat="1"/>
+    <w:lsdException w:name="heading 5" w:uiPriority="9" w:semiHidden="1" w:unhideWhenUsed="1" w:qFormat="1"/>
+    <w:lsdException w:name="heading 6" w:uiPriority="9" w:semiHidden="1" w:unhideWhenUsed="1" w:qFormat="1"/>
+    <w:lsdException w:name="heading 7" w:uiPriority="9" w:semiHidden="1" w:unhideWhenUsed="1" w:qFormat="1"/>
+    <w:lsdException w:name="heading 8" w:uiPriority="9" w:semiHidden="1" w:unhideWhenUsed="1" w:qFormat="1"/>
+    <w:lsdException w:name="heading 9" w:uiPriority="9" w:semiHidden="1" w:unhideWhenUsed="1" w:qFormat="1"/>
     <w:lsdException w:name="index 1" w:semiHidden="1" w:unhideWhenUsed="1"/>
     <w:lsdException w:name="index 2" w:semiHidden="1" w:unhideWhenUsed="1"/>
     <w:lsdException w:name="index 3" w:semiHidden="1" w:unhideWhenUsed="1"/>
@@ -1758,22 +3369,22 @@
     <w:lsdException w:name="index 7" w:semiHidden="1" w:unhideWhenUsed="1"/>
     <w:lsdException w:name="index 8" w:semiHidden="1" w:unhideWhenUsed="1"/>
     <w:lsdException w:name="index 9" w:semiHidden="1" w:unhideWhenUsed="1"/>
-    <w:lsdException w:name="toc 1" w:semiHidden="1" w:uiPriority="39" w:unhideWhenUsed="1"/>
-    <w:lsdException w:name="toc 2" w:semiHidden="1" w:uiPriority="39" w:unhideWhenUsed="1"/>
-    <w:lsdException w:name="toc 3" w:semiHidden="1" w:uiPriority="39" w:unhideWhenUsed="1"/>
-    <w:lsdException w:name="toc 4" w:semiHidden="1" w:uiPriority="39" w:unhideWhenUsed="1"/>
-    <w:lsdException w:name="toc 5" w:semiHidden="1" w:uiPriority="39" w:unhideWhenUsed="1"/>
-    <w:lsdException w:name="toc 6" w:semiHidden="1" w:uiPriority="39" w:unhideWhenUsed="1"/>
-    <w:lsdException w:name="toc 7" w:semiHidden="1" w:uiPriority="39" w:unhideWhenUsed="1"/>
-    <w:lsdException w:name="toc 8" w:semiHidden="1" w:uiPriority="39" w:unhideWhenUsed="1"/>
-    <w:lsdException w:name="toc 9" w:semiHidden="1" w:uiPriority="39" w:unhideWhenUsed="1"/>
+    <w:lsdException w:name="toc 1" w:uiPriority="39" w:semiHidden="1" w:unhideWhenUsed="1"/>
+    <w:lsdException w:name="toc 2" w:uiPriority="39" w:semiHidden="1" w:unhideWhenUsed="1"/>
+    <w:lsdException w:name="toc 3" w:uiPriority="39" w:semiHidden="1" w:unhideWhenUsed="1"/>
+    <w:lsdException w:name="toc 4" w:uiPriority="39" w:semiHidden="1" w:unhideWhenUsed="1"/>
+    <w:lsdException w:name="toc 5" w:uiPriority="39" w:semiHidden="1" w:unhideWhenUsed="1"/>
+    <w:lsdException w:name="toc 6" w:uiPriority="39" w:semiHidden="1" w:unhideWhenUsed="1"/>
+    <w:lsdException w:name="toc 7" w:uiPriority="39" w:semiHidden="1" w:unhideWhenUsed="1"/>
+    <w:lsdException w:name="toc 8" w:uiPriority="39" w:semiHidden="1" w:unhideWhenUsed="1"/>
+    <w:lsdException w:name="toc 9" w:uiPriority="39" w:semiHidden="1" w:unhideWhenUsed="1"/>
     <w:lsdException w:name="Normal Indent" w:semiHidden="1" w:unhideWhenUsed="1"/>
     <w:lsdException w:name="footnote text" w:semiHidden="1" w:unhideWhenUsed="1"/>
     <w:lsdException w:name="annotation text" w:semiHidden="1" w:unhideWhenUsed="1"/>
     <w:lsdException w:name="header" w:semiHidden="1" w:unhideWhenUsed="1"/>
     <w:lsdException w:name="footer" w:semiHidden="1" w:unhideWhenUsed="1"/>
     <w:lsdException w:name="index heading" w:semiHidden="1" w:unhideWhenUsed="1"/>
-    <w:lsdException w:name="caption" w:semiHidden="1" w:uiPriority="35" w:unhideWhenUsed="1" w:qFormat="1"/>
+    <w:lsdException w:name="caption" w:uiPriority="35" w:semiHidden="1" w:unhideWhenUsed="1" w:qFormat="1"/>
     <w:lsdException w:name="table of figures" w:semiHidden="1" w:unhideWhenUsed="1"/>
     <w:lsdException w:name="envelope address" w:semiHidden="1" w:unhideWhenUsed="1"/>
     <w:lsdException w:name="envelope return" w:semiHidden="1" w:unhideWhenUsed="1"/>
@@ -1804,7 +3415,7 @@
     <w:lsdException w:name="Title" w:uiPriority="10" w:qFormat="1"/>
     <w:lsdException w:name="Closing" w:semiHidden="1" w:unhideWhenUsed="1"/>
     <w:lsdException w:name="Signature" w:semiHidden="1" w:unhideWhenUsed="1"/>
-    <w:lsdException w:name="Default Paragraph Font" w:semiHidden="1" w:uiPriority="1" w:unhideWhenUsed="1"/>
+    <w:lsdException w:name="Default Paragraph Font" w:uiPriority="1" w:semiHidden="1" w:unhideWhenUsed="1"/>
     <w:lsdException w:name="Body Text" w:semiHidden="1" w:unhideWhenUsed="1"/>
     <w:lsdException w:name="Body Text Indent" w:semiHidden="1" w:unhideWhenUsed="1"/>
     <w:lsdException w:name="List Continue" w:semiHidden="1" w:unhideWhenUsed="1"/>
@@ -2004,8 +3615,8 @@
     <w:lsdException w:name="Subtle Reference" w:uiPriority="31" w:qFormat="1"/>
     <w:lsdException w:name="Intense Reference" w:uiPriority="32" w:qFormat="1"/>
     <w:lsdException w:name="Book Title" w:uiPriority="33" w:qFormat="1"/>
-    <w:lsdException w:name="Bibliography" w:semiHidden="1" w:uiPriority="37" w:unhideWhenUsed="1"/>
-    <w:lsdException w:name="TOC Heading" w:semiHidden="1" w:uiPriority="39" w:unhideWhenUsed="1" w:qFormat="1"/>
+    <w:lsdException w:name="Bibliography" w:uiPriority="37" w:semiHidden="1" w:unhideWhenUsed="1"/>
+    <w:lsdException w:name="TOC Heading" w:uiPriority="39" w:semiHidden="1" w:unhideWhenUsed="1" w:qFormat="1"/>
     <w:lsdException w:name="Plain Table 1" w:uiPriority="41"/>
     <w:lsdException w:name="Plain Table 2" w:uiPriority="42"/>
     <w:lsdException w:name="Plain Table 3" w:uiPriority="43"/>
@@ -2116,7 +3727,7 @@
     <w:lsdException w:name="Unresolved Mention" w:semiHidden="1" w:unhideWhenUsed="1"/>
     <w:lsdException w:name="Smart Link" w:semiHidden="1" w:unhideWhenUsed="1"/>
   </w:latentStyles>
-  <w:style w:type="paragraph" w:default="1" w:styleId="Normal">
+  <w:style w:type="paragraph" w:styleId="Normal" w:default="1">
     <w:name w:val="Normal"/>
     <w:qFormat/>
     <w:rsid w:val="0088015B"/>
@@ -2141,20 +3752,20 @@
       <w:outlineLvl w:val="0"/>
     </w:pPr>
     <w:rPr>
-      <w:rFonts w:asciiTheme="majorHAnsi" w:eastAsiaTheme="majorEastAsia" w:hAnsiTheme="majorHAnsi" w:cstheme="majorBidi"/>
+      <w:rFonts w:asciiTheme="majorHAnsi" w:hAnsiTheme="majorHAnsi" w:eastAsiaTheme="majorEastAsia" w:cstheme="majorBidi"/>
       <w:noProof w:val="0"/>
       <w:color w:val="000000" w:themeColor="text1"/>
       <w:sz w:val="32"/>
       <w:szCs w:val="32"/>
     </w:rPr>
   </w:style>
-  <w:style w:type="character" w:default="1" w:styleId="DefaultParagraphFont">
+  <w:style w:type="character" w:styleId="DefaultParagraphFont" w:default="1">
     <w:name w:val="Default Paragraph Font"/>
     <w:uiPriority w:val="1"/>
     <w:semiHidden/>
     <w:unhideWhenUsed/>
   </w:style>
-  <w:style w:type="table" w:default="1" w:styleId="TableNormal">
+  <w:style w:type="table" w:styleId="TableNormal" w:default="1">
     <w:name w:val="Normal Table"/>
     <w:uiPriority w:val="99"/>
     <w:semiHidden/>
@@ -2169,20 +3780,20 @@
       </w:tblCellMar>
     </w:tblPr>
   </w:style>
-  <w:style w:type="numbering" w:default="1" w:styleId="NoList">
+  <w:style w:type="numbering" w:styleId="NoList" w:default="1">
     <w:name w:val="No List"/>
     <w:uiPriority w:val="99"/>
     <w:semiHidden/>
     <w:unhideWhenUsed/>
   </w:style>
-  <w:style w:type="character" w:customStyle="1" w:styleId="Heading1Char">
+  <w:style w:type="character" w:styleId="Heading1Char" w:customStyle="1">
     <w:name w:val="Heading 1 Char"/>
     <w:basedOn w:val="DefaultParagraphFont"/>
     <w:link w:val="Heading1"/>
     <w:uiPriority w:val="9"/>
     <w:rsid w:val="000A3AD8"/>
     <w:rPr>
-      <w:rFonts w:asciiTheme="majorHAnsi" w:eastAsiaTheme="majorEastAsia" w:hAnsiTheme="majorHAnsi" w:cstheme="majorBidi"/>
+      <w:rFonts w:asciiTheme="majorHAnsi" w:hAnsiTheme="majorHAnsi" w:eastAsiaTheme="majorEastAsia" w:cstheme="majorBidi"/>
       <w:color w:val="000000" w:themeColor="text1"/>
       <w:sz w:val="32"/>
       <w:szCs w:val="32"/>
@@ -2199,11 +3810,96 @@
       <w:spacing w:before="100" w:beforeAutospacing="1" w:after="100" w:afterAutospacing="1" w:line="240" w:lineRule="auto"/>
     </w:pPr>
     <w:rPr>
-      <w:rFonts w:ascii="Times New Roman" w:eastAsia="Times New Roman" w:hAnsi="Times New Roman" w:cs="Times New Roman"/>
+      <w:rFonts w:ascii="Times New Roman" w:hAnsi="Times New Roman" w:eastAsia="Times New Roman" w:cs="Times New Roman"/>
       <w:noProof w:val="0"/>
       <w:sz w:val="24"/>
       <w:szCs w:val="24"/>
       <w:lang w:eastAsia="en-SI"/>
+    </w:rPr>
+  </w:style>
+  <w:style w:type="paragraph" w:styleId="TOCHeading">
+    <w:name w:val="TOC Heading"/>
+    <w:basedOn w:val="Heading1"/>
+    <w:next w:val="Normal"/>
+    <w:uiPriority w:val="39"/>
+    <w:unhideWhenUsed/>
+    <w:qFormat/>
+    <w:rsid w:val="009F11AD"/>
+    <w:pPr>
+      <w:jc w:val="left"/>
+      <w:outlineLvl w:val="9"/>
+    </w:pPr>
+    <w:rPr>
+      <w:color w:val="2F5496" w:themeColor="accent1" w:themeShade="BF"/>
+      <w:lang w:val="en-US"/>
+    </w:rPr>
+  </w:style>
+  <w:style w:type="paragraph" w:styleId="TOC1">
+    <w:name w:val="toc 1"/>
+    <w:basedOn w:val="Normal"/>
+    <w:next w:val="Normal"/>
+    <w:autoRedefine/>
+    <w:uiPriority w:val="39"/>
+    <w:unhideWhenUsed/>
+    <w:rsid w:val="009F11AD"/>
+    <w:pPr>
+      <w:spacing w:after="100"/>
+    </w:pPr>
+  </w:style>
+  <w:style w:type="character" w:styleId="Hyperlink">
+    <w:name w:val="Hyperlink"/>
+    <w:basedOn w:val="DefaultParagraphFont"/>
+    <w:uiPriority w:val="99"/>
+    <w:unhideWhenUsed/>
+    <w:rsid w:val="009F11AD"/>
+    <w:rPr>
+      <w:color w:val="0563C1" w:themeColor="hyperlink"/>
+      <w:u w:val="single"/>
+    </w:rPr>
+  </w:style>
+  <w:style xmlns:w14="http://schemas.microsoft.com/office/word/2010/wordml" xmlns:mc="http://schemas.openxmlformats.org/markup-compatibility/2006" xmlns:w="http://schemas.openxmlformats.org/wordprocessingml/2006/main" w:type="paragraph" w:styleId="TOC2" mc:Ignorable="w14">
+    <w:name xmlns:w="http://schemas.openxmlformats.org/wordprocessingml/2006/main" w:val="toc 2"/>
+    <w:basedOn xmlns:w="http://schemas.openxmlformats.org/wordprocessingml/2006/main" w:val="Normal"/>
+    <w:next xmlns:w="http://schemas.openxmlformats.org/wordprocessingml/2006/main" w:val="Normal"/>
+    <w:autoRedefine xmlns:w="http://schemas.openxmlformats.org/wordprocessingml/2006/main"/>
+    <w:uiPriority xmlns:w="http://schemas.openxmlformats.org/wordprocessingml/2006/main" w:val="39"/>
+    <w:unhideWhenUsed xmlns:w="http://schemas.openxmlformats.org/wordprocessingml/2006/main"/>
+    <w:pPr xmlns:w="http://schemas.openxmlformats.org/wordprocessingml/2006/main">
+      <w:spacing xmlns:w="http://schemas.openxmlformats.org/wordprocessingml/2006/main" w:after="100"/>
+      <w:ind xmlns:w="http://schemas.openxmlformats.org/wordprocessingml/2006/main" w:left="220"/>
+    </w:pPr>
+  </w:style>
+  <w:style xmlns:w14="http://schemas.microsoft.com/office/word/2010/wordml" xmlns:mc="http://schemas.openxmlformats.org/markup-compatibility/2006" xmlns:w="http://schemas.openxmlformats.org/wordprocessingml/2006/main" w:type="character" w:styleId="Heading2Char" w:customStyle="1" mc:Ignorable="w14">
+    <w:name xmlns:w="http://schemas.openxmlformats.org/wordprocessingml/2006/main" w:val="Heading 2 Char"/>
+    <w:basedOn xmlns:w="http://schemas.openxmlformats.org/wordprocessingml/2006/main" w:val="DefaultParagraphFont"/>
+    <w:link xmlns:w="http://schemas.openxmlformats.org/wordprocessingml/2006/main" w:val="Heading2"/>
+    <w:uiPriority xmlns:w="http://schemas.openxmlformats.org/wordprocessingml/2006/main" w:val="9"/>
+    <w:rPr xmlns:w="http://schemas.openxmlformats.org/wordprocessingml/2006/main">
+      <w:rFonts w:asciiTheme="majorHAnsi" w:hAnsiTheme="majorHAnsi" w:eastAsiaTheme="majorEastAsia" w:cstheme="majorBidi"/>
+      <w:color w:val="2E74B5" w:themeColor="accent1" w:themeShade="BF"/>
+      <w:sz w:val="26"/>
+      <w:szCs w:val="26"/>
+    </w:rPr>
+  </w:style>
+  <w:style xmlns:w14="http://schemas.microsoft.com/office/word/2010/wordml" xmlns:mc="http://schemas.openxmlformats.org/markup-compatibility/2006" xmlns:w="http://schemas.openxmlformats.org/wordprocessingml/2006/main" w:type="paragraph" w:styleId="Heading2" mc:Ignorable="w14">
+    <w:name xmlns:w="http://schemas.openxmlformats.org/wordprocessingml/2006/main" w:val="heading 2"/>
+    <w:basedOn xmlns:w="http://schemas.openxmlformats.org/wordprocessingml/2006/main" w:val="Normal"/>
+    <w:next xmlns:w="http://schemas.openxmlformats.org/wordprocessingml/2006/main" w:val="Normal"/>
+    <w:link xmlns:w="http://schemas.openxmlformats.org/wordprocessingml/2006/main" w:val="Heading2Char"/>
+    <w:uiPriority xmlns:w="http://schemas.openxmlformats.org/wordprocessingml/2006/main" w:val="9"/>
+    <w:unhideWhenUsed xmlns:w="http://schemas.openxmlformats.org/wordprocessingml/2006/main"/>
+    <w:qFormat xmlns:w="http://schemas.openxmlformats.org/wordprocessingml/2006/main"/>
+    <w:pPr xmlns:w="http://schemas.openxmlformats.org/wordprocessingml/2006/main">
+      <w:keepNext xmlns:w="http://schemas.openxmlformats.org/wordprocessingml/2006/main"/>
+      <w:keepLines xmlns:w="http://schemas.openxmlformats.org/wordprocessingml/2006/main"/>
+      <w:spacing xmlns:w="http://schemas.openxmlformats.org/wordprocessingml/2006/main" w:before="40" w:after="0"/>
+      <w:outlineLvl xmlns:w="http://schemas.openxmlformats.org/wordprocessingml/2006/main" w:val="1"/>
+    </w:pPr>
+    <w:rPr xmlns:w="http://schemas.openxmlformats.org/wordprocessingml/2006/main">
+      <w:rFonts w:asciiTheme="majorHAnsi" w:hAnsiTheme="majorHAnsi" w:eastAsiaTheme="majorEastAsia" w:cstheme="majorBidi"/>
+      <w:color w:val="2E74B5" w:themeColor="accent1" w:themeShade="BF"/>
+      <w:sz w:val="26"/>
+      <w:szCs w:val="26"/>
     </w:rPr>
   </w:style>
 </w:styles>
@@ -2621,7 +4317,1132 @@
 </c:chartSpace>
 </file>
 
+<file path=word/charts/chart2.xml><?xml version="1.0" encoding="utf-8"?>
+<c:chartSpace xmlns:c="http://schemas.openxmlformats.org/drawingml/2006/chart" xmlns:a="http://schemas.openxmlformats.org/drawingml/2006/main" xmlns:r="http://schemas.openxmlformats.org/officeDocument/2006/relationships" xmlns:c16r2="http://schemas.microsoft.com/office/drawing/2015/06/chart">
+  <c:date1904 val="0"/>
+  <c:lang val="en-US"/>
+  <c:roundedCorners val="0"/>
+  <mc:AlternateContent xmlns:mc="http://schemas.openxmlformats.org/markup-compatibility/2006">
+    <mc:Choice xmlns:c14="http://schemas.microsoft.com/office/drawing/2007/8/2/chart" Requires="c14">
+      <c14:style val="102"/>
+    </mc:Choice>
+    <mc:Fallback>
+      <c:style val="2"/>
+    </mc:Fallback>
+  </mc:AlternateContent>
+  <c:chart>
+    <c:title>
+      <c:tx>
+        <c:rich>
+          <a:bodyPr rot="0" spcFirstLastPara="1" vertOverflow="ellipsis" vert="horz" wrap="square" anchor="ctr" anchorCtr="1"/>
+          <a:lstStyle/>
+          <a:p>
+            <a:pPr>
+              <a:defRPr sz="1400" b="0" i="0" u="none" strike="noStrike" kern="1200" spc="0" baseline="0">
+                <a:solidFill>
+                  <a:schemeClr val="tx1">
+                    <a:lumMod val="65000"/>
+                    <a:lumOff val="35000"/>
+                  </a:schemeClr>
+                </a:solidFill>
+                <a:latin typeface="+mn-lt"/>
+                <a:ea typeface="+mn-ea"/>
+                <a:cs typeface="+mn-cs"/>
+              </a:defRPr>
+            </a:pPr>
+            <a:r>
+              <a:rPr lang="en-GB"/>
+              <a:t>paralerizacija</a:t>
+            </a:r>
+            <a:endParaRPr lang="sl-SI"/>
+          </a:p>
+        </c:rich>
+      </c:tx>
+      <c:overlay val="0"/>
+      <c:spPr>
+        <a:noFill/>
+        <a:ln>
+          <a:noFill/>
+        </a:ln>
+        <a:effectLst/>
+      </c:spPr>
+      <c:txPr>
+        <a:bodyPr rot="0" spcFirstLastPara="1" vertOverflow="ellipsis" vert="horz" wrap="square" anchor="ctr" anchorCtr="1"/>
+        <a:lstStyle/>
+        <a:p>
+          <a:pPr>
+            <a:defRPr sz="1400" b="0" i="0" u="none" strike="noStrike" kern="1200" spc="0" baseline="0">
+              <a:solidFill>
+                <a:schemeClr val="tx1">
+                  <a:lumMod val="65000"/>
+                  <a:lumOff val="35000"/>
+                </a:schemeClr>
+              </a:solidFill>
+              <a:latin typeface="+mn-lt"/>
+              <a:ea typeface="+mn-ea"/>
+              <a:cs typeface="+mn-cs"/>
+            </a:defRPr>
+          </a:pPr>
+          <a:endParaRPr lang="en-SI"/>
+        </a:p>
+      </c:txPr>
+    </c:title>
+    <c:autoTitleDeleted val="0"/>
+    <c:plotArea>
+      <c:layout/>
+      <c:lineChart>
+        <c:grouping val="standard"/>
+        <c:varyColors val="0"/>
+        <c:ser>
+          <c:idx val="0"/>
+          <c:order val="0"/>
+          <c:tx>
+            <c:strRef>
+              <c:f>Sheet1!$C$2</c:f>
+              <c:strCache>
+                <c:ptCount val="1"/>
+                <c:pt idx="0">
+                  <c:v>thread n</c:v>
+                </c:pt>
+              </c:strCache>
+            </c:strRef>
+          </c:tx>
+          <c:spPr>
+            <a:ln w="28575" cap="rnd">
+              <a:solidFill>
+                <a:schemeClr val="accent1"/>
+              </a:solidFill>
+              <a:round/>
+            </a:ln>
+            <a:effectLst/>
+          </c:spPr>
+          <c:marker>
+            <c:symbol val="circle"/>
+            <c:size val="5"/>
+            <c:spPr>
+              <a:solidFill>
+                <a:schemeClr val="accent1"/>
+              </a:solidFill>
+              <a:ln w="9525">
+                <a:solidFill>
+                  <a:schemeClr val="accent1"/>
+                </a:solidFill>
+              </a:ln>
+              <a:effectLst/>
+            </c:spPr>
+          </c:marker>
+          <c:val>
+            <c:numRef>
+              <c:f>Sheet1!$C$3:$C$6</c:f>
+              <c:numCache>
+                <c:formatCode>General</c:formatCode>
+                <c:ptCount val="4"/>
+                <c:pt idx="0">
+                  <c:v>1</c:v>
+                </c:pt>
+                <c:pt idx="1">
+                  <c:v>2</c:v>
+                </c:pt>
+                <c:pt idx="2">
+                  <c:v>3</c:v>
+                </c:pt>
+                <c:pt idx="3">
+                  <c:v>4</c:v>
+                </c:pt>
+              </c:numCache>
+            </c:numRef>
+          </c:val>
+          <c:smooth val="0"/>
+          <c:extLst>
+            <c:ext xmlns:c16="http://schemas.microsoft.com/office/drawing/2014/chart" uri="{C3380CC4-5D6E-409C-BE32-E72D297353CC}">
+              <c16:uniqueId val="{00000000-CD81-48EB-8F9A-10DD22D45357}"/>
+            </c:ext>
+          </c:extLst>
+        </c:ser>
+        <c:ser>
+          <c:idx val="1"/>
+          <c:order val="1"/>
+          <c:tx>
+            <c:strRef>
+              <c:f>Sheet1!$D$2</c:f>
+              <c:strCache>
+                <c:ptCount val="1"/>
+                <c:pt idx="0">
+                  <c:v>čas (sec)</c:v>
+                </c:pt>
+              </c:strCache>
+            </c:strRef>
+          </c:tx>
+          <c:spPr>
+            <a:ln w="28575" cap="rnd">
+              <a:solidFill>
+                <a:schemeClr val="accent2"/>
+              </a:solidFill>
+              <a:round/>
+            </a:ln>
+            <a:effectLst/>
+          </c:spPr>
+          <c:marker>
+            <c:symbol val="circle"/>
+            <c:size val="5"/>
+            <c:spPr>
+              <a:solidFill>
+                <a:schemeClr val="accent2"/>
+              </a:solidFill>
+              <a:ln w="9525">
+                <a:solidFill>
+                  <a:schemeClr val="accent2"/>
+                </a:solidFill>
+              </a:ln>
+              <a:effectLst/>
+            </c:spPr>
+          </c:marker>
+          <c:val>
+            <c:numRef>
+              <c:f>Sheet1!$D$3:$D$6</c:f>
+              <c:numCache>
+                <c:formatCode>General</c:formatCode>
+                <c:ptCount val="4"/>
+                <c:pt idx="0">
+                  <c:v>122</c:v>
+                </c:pt>
+                <c:pt idx="1">
+                  <c:v>72</c:v>
+                </c:pt>
+                <c:pt idx="2">
+                  <c:v>57</c:v>
+                </c:pt>
+                <c:pt idx="3">
+                  <c:v>53</c:v>
+                </c:pt>
+              </c:numCache>
+            </c:numRef>
+          </c:val>
+          <c:smooth val="0"/>
+          <c:extLst>
+            <c:ext xmlns:c16="http://schemas.microsoft.com/office/drawing/2014/chart" uri="{C3380CC4-5D6E-409C-BE32-E72D297353CC}">
+              <c16:uniqueId val="{00000001-CD81-48EB-8F9A-10DD22D45357}"/>
+            </c:ext>
+          </c:extLst>
+        </c:ser>
+        <c:dLbls>
+          <c:showLegendKey val="0"/>
+          <c:showVal val="0"/>
+          <c:showCatName val="0"/>
+          <c:showSerName val="0"/>
+          <c:showPercent val="0"/>
+          <c:showBubbleSize val="0"/>
+        </c:dLbls>
+        <c:marker val="1"/>
+        <c:smooth val="0"/>
+        <c:axId val="961689327"/>
+        <c:axId val="1076436175"/>
+      </c:lineChart>
+      <c:catAx>
+        <c:axId val="961689327"/>
+        <c:scaling>
+          <c:orientation val="minMax"/>
+        </c:scaling>
+        <c:delete val="0"/>
+        <c:axPos val="b"/>
+        <c:majorTickMark val="none"/>
+        <c:minorTickMark val="none"/>
+        <c:tickLblPos val="nextTo"/>
+        <c:spPr>
+          <a:noFill/>
+          <a:ln w="9525" cap="flat" cmpd="sng" algn="ctr">
+            <a:solidFill>
+              <a:schemeClr val="tx1">
+                <a:lumMod val="15000"/>
+                <a:lumOff val="85000"/>
+              </a:schemeClr>
+            </a:solidFill>
+            <a:round/>
+          </a:ln>
+          <a:effectLst/>
+        </c:spPr>
+        <c:txPr>
+          <a:bodyPr rot="-60000000" spcFirstLastPara="1" vertOverflow="ellipsis" vert="horz" wrap="square" anchor="ctr" anchorCtr="1"/>
+          <a:lstStyle/>
+          <a:p>
+            <a:pPr>
+              <a:defRPr sz="900" b="0" i="0" u="none" strike="noStrike" kern="1200" baseline="0">
+                <a:solidFill>
+                  <a:schemeClr val="tx1">
+                    <a:lumMod val="65000"/>
+                    <a:lumOff val="35000"/>
+                  </a:schemeClr>
+                </a:solidFill>
+                <a:latin typeface="+mn-lt"/>
+                <a:ea typeface="+mn-ea"/>
+                <a:cs typeface="+mn-cs"/>
+              </a:defRPr>
+            </a:pPr>
+            <a:endParaRPr lang="en-SI"/>
+          </a:p>
+        </c:txPr>
+        <c:crossAx val="1076436175"/>
+        <c:crosses val="autoZero"/>
+        <c:auto val="1"/>
+        <c:lblAlgn val="ctr"/>
+        <c:lblOffset val="100"/>
+        <c:noMultiLvlLbl val="0"/>
+      </c:catAx>
+      <c:valAx>
+        <c:axId val="1076436175"/>
+        <c:scaling>
+          <c:orientation val="minMax"/>
+        </c:scaling>
+        <c:delete val="0"/>
+        <c:axPos val="l"/>
+        <c:majorGridlines>
+          <c:spPr>
+            <a:ln w="9525" cap="flat" cmpd="sng" algn="ctr">
+              <a:solidFill>
+                <a:schemeClr val="tx1">
+                  <a:lumMod val="15000"/>
+                  <a:lumOff val="85000"/>
+                </a:schemeClr>
+              </a:solidFill>
+              <a:round/>
+            </a:ln>
+            <a:effectLst/>
+          </c:spPr>
+        </c:majorGridlines>
+        <c:numFmt formatCode="General" sourceLinked="1"/>
+        <c:majorTickMark val="none"/>
+        <c:minorTickMark val="none"/>
+        <c:tickLblPos val="nextTo"/>
+        <c:spPr>
+          <a:noFill/>
+          <a:ln>
+            <a:noFill/>
+          </a:ln>
+          <a:effectLst/>
+        </c:spPr>
+        <c:txPr>
+          <a:bodyPr rot="-60000000" spcFirstLastPara="1" vertOverflow="ellipsis" vert="horz" wrap="square" anchor="ctr" anchorCtr="1"/>
+          <a:lstStyle/>
+          <a:p>
+            <a:pPr>
+              <a:defRPr sz="900" b="0" i="0" u="none" strike="noStrike" kern="1200" baseline="0">
+                <a:solidFill>
+                  <a:schemeClr val="tx1">
+                    <a:lumMod val="65000"/>
+                    <a:lumOff val="35000"/>
+                  </a:schemeClr>
+                </a:solidFill>
+                <a:latin typeface="+mn-lt"/>
+                <a:ea typeface="+mn-ea"/>
+                <a:cs typeface="+mn-cs"/>
+              </a:defRPr>
+            </a:pPr>
+            <a:endParaRPr lang="en-SI"/>
+          </a:p>
+        </c:txPr>
+        <c:crossAx val="961689327"/>
+        <c:crosses val="autoZero"/>
+        <c:crossBetween val="between"/>
+      </c:valAx>
+      <c:dTable>
+        <c:showHorzBorder val="1"/>
+        <c:showVertBorder val="1"/>
+        <c:showOutline val="1"/>
+        <c:showKeys val="1"/>
+        <c:spPr>
+          <a:noFill/>
+          <a:ln w="9525" cap="flat" cmpd="sng" algn="ctr">
+            <a:solidFill>
+              <a:schemeClr val="tx1">
+                <a:lumMod val="15000"/>
+                <a:lumOff val="85000"/>
+              </a:schemeClr>
+            </a:solidFill>
+            <a:round/>
+          </a:ln>
+          <a:effectLst/>
+        </c:spPr>
+        <c:txPr>
+          <a:bodyPr rot="0" spcFirstLastPara="1" vertOverflow="ellipsis" vert="horz" wrap="square" anchor="ctr" anchorCtr="1"/>
+          <a:lstStyle/>
+          <a:p>
+            <a:pPr rtl="0">
+              <a:defRPr sz="900" b="0" i="0" u="none" strike="noStrike" kern="1200" baseline="0">
+                <a:solidFill>
+                  <a:schemeClr val="tx1">
+                    <a:lumMod val="65000"/>
+                    <a:lumOff val="35000"/>
+                  </a:schemeClr>
+                </a:solidFill>
+                <a:latin typeface="+mn-lt"/>
+                <a:ea typeface="+mn-ea"/>
+                <a:cs typeface="+mn-cs"/>
+              </a:defRPr>
+            </a:pPr>
+            <a:endParaRPr lang="en-SI"/>
+          </a:p>
+        </c:txPr>
+      </c:dTable>
+      <c:spPr>
+        <a:noFill/>
+        <a:ln>
+          <a:noFill/>
+        </a:ln>
+        <a:effectLst/>
+      </c:spPr>
+    </c:plotArea>
+    <c:legend>
+      <c:legendPos val="b"/>
+      <c:overlay val="0"/>
+      <c:spPr>
+        <a:noFill/>
+        <a:ln>
+          <a:noFill/>
+        </a:ln>
+        <a:effectLst/>
+      </c:spPr>
+      <c:txPr>
+        <a:bodyPr rot="0" spcFirstLastPara="1" vertOverflow="ellipsis" vert="horz" wrap="square" anchor="ctr" anchorCtr="1"/>
+        <a:lstStyle/>
+        <a:p>
+          <a:pPr>
+            <a:defRPr sz="900" b="0" i="0" u="none" strike="noStrike" kern="1200" baseline="0">
+              <a:solidFill>
+                <a:schemeClr val="tx1">
+                  <a:lumMod val="65000"/>
+                  <a:lumOff val="35000"/>
+                </a:schemeClr>
+              </a:solidFill>
+              <a:latin typeface="+mn-lt"/>
+              <a:ea typeface="+mn-ea"/>
+              <a:cs typeface="+mn-cs"/>
+            </a:defRPr>
+          </a:pPr>
+          <a:endParaRPr lang="en-SI"/>
+        </a:p>
+      </c:txPr>
+    </c:legend>
+    <c:plotVisOnly val="1"/>
+    <c:dispBlanksAs val="gap"/>
+    <c:extLst>
+      <c:ext xmlns:c16r3="http://schemas.microsoft.com/office/drawing/2017/03/chart" uri="{56B9EC1D-385E-4148-901F-78D8002777C0}">
+        <c16r3:dataDisplayOptions16>
+          <c16r3:dispNaAsBlank val="1"/>
+        </c16r3:dataDisplayOptions16>
+      </c:ext>
+    </c:extLst>
+    <c:showDLblsOverMax val="0"/>
+  </c:chart>
+  <c:spPr>
+    <a:solidFill>
+      <a:schemeClr val="bg1"/>
+    </a:solidFill>
+    <a:ln w="9525" cap="flat" cmpd="sng" algn="ctr">
+      <a:solidFill>
+        <a:schemeClr val="tx1">
+          <a:lumMod val="15000"/>
+          <a:lumOff val="85000"/>
+        </a:schemeClr>
+      </a:solidFill>
+      <a:round/>
+    </a:ln>
+    <a:effectLst/>
+  </c:spPr>
+  <c:txPr>
+    <a:bodyPr/>
+    <a:lstStyle/>
+    <a:p>
+      <a:pPr>
+        <a:defRPr/>
+      </a:pPr>
+      <a:endParaRPr lang="en-SI"/>
+    </a:p>
+  </c:txPr>
+  <c:externalData r:id="rId3">
+    <c:autoUpdate val="0"/>
+  </c:externalData>
+</c:chartSpace>
+</file>
+
+<file path=word/charts/chart3.xml><?xml version="1.0" encoding="utf-8"?>
+<c:chartSpace xmlns:c="http://schemas.openxmlformats.org/drawingml/2006/chart" xmlns:a="http://schemas.openxmlformats.org/drawingml/2006/main" xmlns:r="http://schemas.openxmlformats.org/officeDocument/2006/relationships" xmlns:c16r2="http://schemas.microsoft.com/office/drawing/2015/06/chart">
+  <c:date1904 val="0"/>
+  <c:lang val="en-US"/>
+  <c:roundedCorners val="0"/>
+  <mc:AlternateContent xmlns:mc="http://schemas.openxmlformats.org/markup-compatibility/2006">
+    <mc:Choice xmlns:c14="http://schemas.microsoft.com/office/drawing/2007/8/2/chart" Requires="c14">
+      <c14:style val="102"/>
+    </mc:Choice>
+    <mc:Fallback>
+      <c:style val="2"/>
+    </mc:Fallback>
+  </mc:AlternateContent>
+  <c:chart>
+    <c:title>
+      <c:tx>
+        <c:rich>
+          <a:bodyPr rot="0" spcFirstLastPara="1" vertOverflow="ellipsis" vert="horz" wrap="square" anchor="ctr" anchorCtr="1"/>
+          <a:lstStyle/>
+          <a:p>
+            <a:pPr>
+              <a:defRPr sz="1400" b="0" i="0" u="none" strike="noStrike" kern="1200" spc="0" baseline="0">
+                <a:solidFill>
+                  <a:schemeClr val="tx1">
+                    <a:lumMod val="65000"/>
+                    <a:lumOff val="35000"/>
+                  </a:schemeClr>
+                </a:solidFill>
+                <a:latin typeface="+mn-lt"/>
+                <a:ea typeface="+mn-ea"/>
+                <a:cs typeface="+mn-cs"/>
+              </a:defRPr>
+            </a:pPr>
+            <a:r>
+              <a:rPr lang="en-GB"/>
+              <a:t>Čas izvajnaja na n nitih do 4</a:t>
+            </a:r>
+            <a:endParaRPr lang="sl-SI"/>
+          </a:p>
+        </c:rich>
+      </c:tx>
+      <c:overlay val="0"/>
+      <c:spPr>
+        <a:noFill/>
+        <a:ln>
+          <a:noFill/>
+        </a:ln>
+        <a:effectLst/>
+      </c:spPr>
+      <c:txPr>
+        <a:bodyPr rot="0" spcFirstLastPara="1" vertOverflow="ellipsis" vert="horz" wrap="square" anchor="ctr" anchorCtr="1"/>
+        <a:lstStyle/>
+        <a:p>
+          <a:pPr>
+            <a:defRPr sz="1400" b="0" i="0" u="none" strike="noStrike" kern="1200" spc="0" baseline="0">
+              <a:solidFill>
+                <a:schemeClr val="tx1">
+                  <a:lumMod val="65000"/>
+                  <a:lumOff val="35000"/>
+                </a:schemeClr>
+              </a:solidFill>
+              <a:latin typeface="+mn-lt"/>
+              <a:ea typeface="+mn-ea"/>
+              <a:cs typeface="+mn-cs"/>
+            </a:defRPr>
+          </a:pPr>
+          <a:endParaRPr lang="en-SI"/>
+        </a:p>
+      </c:txPr>
+    </c:title>
+    <c:autoTitleDeleted val="0"/>
+    <c:plotArea>
+      <c:layout/>
+      <c:lineChart>
+        <c:grouping val="standard"/>
+        <c:varyColors val="0"/>
+        <c:ser>
+          <c:idx val="0"/>
+          <c:order val="0"/>
+          <c:tx>
+            <c:strRef>
+              <c:f>Sheet1!$C$3</c:f>
+              <c:strCache>
+                <c:ptCount val="1"/>
+                <c:pt idx="0">
+                  <c:v>niti</c:v>
+                </c:pt>
+              </c:strCache>
+            </c:strRef>
+          </c:tx>
+          <c:spPr>
+            <a:ln w="28575" cap="rnd">
+              <a:solidFill>
+                <a:schemeClr val="accent1"/>
+              </a:solidFill>
+              <a:round/>
+            </a:ln>
+            <a:effectLst/>
+          </c:spPr>
+          <c:marker>
+            <c:symbol val="circle"/>
+            <c:size val="5"/>
+            <c:spPr>
+              <a:solidFill>
+                <a:schemeClr val="accent1"/>
+              </a:solidFill>
+              <a:ln w="9525">
+                <a:solidFill>
+                  <a:schemeClr val="accent1"/>
+                </a:solidFill>
+              </a:ln>
+              <a:effectLst/>
+            </c:spPr>
+          </c:marker>
+          <c:val>
+            <c:numRef>
+              <c:f>Sheet1!$C$4:$C$7</c:f>
+              <c:numCache>
+                <c:formatCode>General</c:formatCode>
+                <c:ptCount val="4"/>
+                <c:pt idx="0">
+                  <c:v>1</c:v>
+                </c:pt>
+                <c:pt idx="1">
+                  <c:v>2</c:v>
+                </c:pt>
+                <c:pt idx="2">
+                  <c:v>3</c:v>
+                </c:pt>
+                <c:pt idx="3">
+                  <c:v>4</c:v>
+                </c:pt>
+              </c:numCache>
+            </c:numRef>
+          </c:val>
+          <c:smooth val="0"/>
+          <c:extLst>
+            <c:ext xmlns:c16="http://schemas.microsoft.com/office/drawing/2014/chart" uri="{C3380CC4-5D6E-409C-BE32-E72D297353CC}">
+              <c16:uniqueId val="{00000000-6462-4F06-AB2B-3C78CBF15A98}"/>
+            </c:ext>
+          </c:extLst>
+        </c:ser>
+        <c:ser>
+          <c:idx val="1"/>
+          <c:order val="1"/>
+          <c:tx>
+            <c:strRef>
+              <c:f>Sheet1!$D$3</c:f>
+              <c:strCache>
+                <c:ptCount val="1"/>
+                <c:pt idx="0">
+                  <c:v>čas ivajanja (sec)</c:v>
+                </c:pt>
+              </c:strCache>
+            </c:strRef>
+          </c:tx>
+          <c:spPr>
+            <a:ln w="28575" cap="rnd">
+              <a:solidFill>
+                <a:schemeClr val="accent2"/>
+              </a:solidFill>
+              <a:round/>
+            </a:ln>
+            <a:effectLst/>
+          </c:spPr>
+          <c:marker>
+            <c:symbol val="circle"/>
+            <c:size val="5"/>
+            <c:spPr>
+              <a:solidFill>
+                <a:schemeClr val="accent2"/>
+              </a:solidFill>
+              <a:ln w="9525">
+                <a:solidFill>
+                  <a:schemeClr val="accent2"/>
+                </a:solidFill>
+              </a:ln>
+              <a:effectLst/>
+            </c:spPr>
+          </c:marker>
+          <c:val>
+            <c:numRef>
+              <c:f>Sheet1!$D$4:$D$7</c:f>
+              <c:numCache>
+                <c:formatCode>General</c:formatCode>
+                <c:ptCount val="4"/>
+                <c:pt idx="0">
+                  <c:v>122</c:v>
+                </c:pt>
+                <c:pt idx="1">
+                  <c:v>72</c:v>
+                </c:pt>
+                <c:pt idx="2">
+                  <c:v>57</c:v>
+                </c:pt>
+                <c:pt idx="3">
+                  <c:v>53</c:v>
+                </c:pt>
+              </c:numCache>
+            </c:numRef>
+          </c:val>
+          <c:smooth val="0"/>
+          <c:extLst>
+            <c:ext xmlns:c16="http://schemas.microsoft.com/office/drawing/2014/chart" uri="{C3380CC4-5D6E-409C-BE32-E72D297353CC}">
+              <c16:uniqueId val="{00000001-6462-4F06-AB2B-3C78CBF15A98}"/>
+            </c:ext>
+          </c:extLst>
+        </c:ser>
+        <c:ser>
+          <c:idx val="2"/>
+          <c:order val="2"/>
+          <c:tx>
+            <c:strRef>
+              <c:f>Sheet1!$E$3</c:f>
+              <c:strCache>
+                <c:ptCount val="1"/>
+                <c:pt idx="0">
+                  <c:v>faktor pohitritve</c:v>
+                </c:pt>
+              </c:strCache>
+            </c:strRef>
+          </c:tx>
+          <c:spPr>
+            <a:ln w="28575" cap="rnd">
+              <a:solidFill>
+                <a:schemeClr val="accent3"/>
+              </a:solidFill>
+              <a:round/>
+            </a:ln>
+            <a:effectLst/>
+          </c:spPr>
+          <c:marker>
+            <c:symbol val="circle"/>
+            <c:size val="5"/>
+            <c:spPr>
+              <a:solidFill>
+                <a:schemeClr val="accent3"/>
+              </a:solidFill>
+              <a:ln w="9525">
+                <a:solidFill>
+                  <a:schemeClr val="accent3"/>
+                </a:solidFill>
+              </a:ln>
+              <a:effectLst/>
+            </c:spPr>
+          </c:marker>
+          <c:val>
+            <c:numRef>
+              <c:f>Sheet1!$E$4:$E$7</c:f>
+              <c:numCache>
+                <c:formatCode>General</c:formatCode>
+                <c:ptCount val="4"/>
+                <c:pt idx="0">
+                  <c:v>1</c:v>
+                </c:pt>
+                <c:pt idx="1">
+                  <c:v>1.6944444444444444</c:v>
+                </c:pt>
+                <c:pt idx="2">
+                  <c:v>1.263157894736842</c:v>
+                </c:pt>
+                <c:pt idx="3">
+                  <c:v>1.0754716981132075</c:v>
+                </c:pt>
+              </c:numCache>
+            </c:numRef>
+          </c:val>
+          <c:smooth val="0"/>
+          <c:extLst>
+            <c:ext xmlns:c16="http://schemas.microsoft.com/office/drawing/2014/chart" uri="{C3380CC4-5D6E-409C-BE32-E72D297353CC}">
+              <c16:uniqueId val="{00000002-6462-4F06-AB2B-3C78CBF15A98}"/>
+            </c:ext>
+          </c:extLst>
+        </c:ser>
+        <c:dLbls>
+          <c:showLegendKey val="0"/>
+          <c:showVal val="0"/>
+          <c:showCatName val="0"/>
+          <c:showSerName val="0"/>
+          <c:showPercent val="0"/>
+          <c:showBubbleSize val="0"/>
+        </c:dLbls>
+        <c:marker val="1"/>
+        <c:smooth val="0"/>
+        <c:axId val="1055632160"/>
+        <c:axId val="1055622592"/>
+      </c:lineChart>
+      <c:catAx>
+        <c:axId val="1055632160"/>
+        <c:scaling>
+          <c:orientation val="minMax"/>
+        </c:scaling>
+        <c:delete val="0"/>
+        <c:axPos val="b"/>
+        <c:title>
+          <c:overlay val="0"/>
+          <c:spPr>
+            <a:noFill/>
+            <a:ln>
+              <a:noFill/>
+            </a:ln>
+            <a:effectLst/>
+          </c:spPr>
+          <c:txPr>
+            <a:bodyPr rot="0" spcFirstLastPara="1" vertOverflow="ellipsis" vert="horz" wrap="square" anchor="ctr" anchorCtr="1"/>
+            <a:lstStyle/>
+            <a:p>
+              <a:pPr>
+                <a:defRPr sz="1000" b="0" i="0" u="none" strike="noStrike" kern="1200" baseline="0">
+                  <a:solidFill>
+                    <a:schemeClr val="tx1">
+                      <a:lumMod val="65000"/>
+                      <a:lumOff val="35000"/>
+                    </a:schemeClr>
+                  </a:solidFill>
+                  <a:latin typeface="+mn-lt"/>
+                  <a:ea typeface="+mn-ea"/>
+                  <a:cs typeface="+mn-cs"/>
+                </a:defRPr>
+              </a:pPr>
+              <a:endParaRPr lang="en-SI"/>
+            </a:p>
+          </c:txPr>
+        </c:title>
+        <c:majorTickMark val="out"/>
+        <c:minorTickMark val="none"/>
+        <c:tickLblPos val="nextTo"/>
+        <c:spPr>
+          <a:noFill/>
+          <a:ln w="9525" cap="flat" cmpd="sng" algn="ctr">
+            <a:solidFill>
+              <a:schemeClr val="tx1">
+                <a:lumMod val="15000"/>
+                <a:lumOff val="85000"/>
+              </a:schemeClr>
+            </a:solidFill>
+            <a:round/>
+          </a:ln>
+          <a:effectLst/>
+        </c:spPr>
+        <c:txPr>
+          <a:bodyPr rot="-60000000" spcFirstLastPara="1" vertOverflow="ellipsis" vert="horz" wrap="square" anchor="ctr" anchorCtr="1"/>
+          <a:lstStyle/>
+          <a:p>
+            <a:pPr>
+              <a:defRPr sz="900" b="0" i="0" u="none" strike="noStrike" kern="1200" baseline="0">
+                <a:solidFill>
+                  <a:schemeClr val="tx1">
+                    <a:lumMod val="65000"/>
+                    <a:lumOff val="35000"/>
+                  </a:schemeClr>
+                </a:solidFill>
+                <a:latin typeface="+mn-lt"/>
+                <a:ea typeface="+mn-ea"/>
+                <a:cs typeface="+mn-cs"/>
+              </a:defRPr>
+            </a:pPr>
+            <a:endParaRPr lang="en-SI"/>
+          </a:p>
+        </c:txPr>
+        <c:crossAx val="1055622592"/>
+        <c:crosses val="autoZero"/>
+        <c:auto val="1"/>
+        <c:lblAlgn val="ctr"/>
+        <c:lblOffset val="100"/>
+        <c:noMultiLvlLbl val="0"/>
+      </c:catAx>
+      <c:valAx>
+        <c:axId val="1055622592"/>
+        <c:scaling>
+          <c:orientation val="minMax"/>
+        </c:scaling>
+        <c:delete val="0"/>
+        <c:axPos val="l"/>
+        <c:majorGridlines>
+          <c:spPr>
+            <a:ln w="9525" cap="flat" cmpd="sng" algn="ctr">
+              <a:solidFill>
+                <a:schemeClr val="tx1">
+                  <a:lumMod val="15000"/>
+                  <a:lumOff val="85000"/>
+                </a:schemeClr>
+              </a:solidFill>
+              <a:round/>
+            </a:ln>
+            <a:effectLst/>
+          </c:spPr>
+        </c:majorGridlines>
+        <c:title>
+          <c:tx>
+            <c:rich>
+              <a:bodyPr rot="-5400000" spcFirstLastPara="1" vertOverflow="ellipsis" vert="horz" wrap="square" anchor="ctr" anchorCtr="1"/>
+              <a:lstStyle/>
+              <a:p>
+                <a:pPr>
+                  <a:defRPr sz="1000" b="0" i="0" u="none" strike="noStrike" kern="1200" baseline="0">
+                    <a:solidFill>
+                      <a:schemeClr val="tx1">
+                        <a:lumMod val="65000"/>
+                        <a:lumOff val="35000"/>
+                      </a:schemeClr>
+                    </a:solidFill>
+                    <a:latin typeface="+mn-lt"/>
+                    <a:ea typeface="+mn-ea"/>
+                    <a:cs typeface="+mn-cs"/>
+                  </a:defRPr>
+                </a:pPr>
+                <a:r>
+                  <a:rPr lang="en-GB"/>
+                  <a:t>čas izvajanja v sec</a:t>
+                </a:r>
+              </a:p>
+            </c:rich>
+          </c:tx>
+          <c:overlay val="0"/>
+          <c:spPr>
+            <a:noFill/>
+            <a:ln>
+              <a:noFill/>
+            </a:ln>
+            <a:effectLst/>
+          </c:spPr>
+          <c:txPr>
+            <a:bodyPr rot="-5400000" spcFirstLastPara="1" vertOverflow="ellipsis" vert="horz" wrap="square" anchor="ctr" anchorCtr="1"/>
+            <a:lstStyle/>
+            <a:p>
+              <a:pPr>
+                <a:defRPr sz="1000" b="0" i="0" u="none" strike="noStrike" kern="1200" baseline="0">
+                  <a:solidFill>
+                    <a:schemeClr val="tx1">
+                      <a:lumMod val="65000"/>
+                      <a:lumOff val="35000"/>
+                    </a:schemeClr>
+                  </a:solidFill>
+                  <a:latin typeface="+mn-lt"/>
+                  <a:ea typeface="+mn-ea"/>
+                  <a:cs typeface="+mn-cs"/>
+                </a:defRPr>
+              </a:pPr>
+              <a:endParaRPr lang="en-SI"/>
+            </a:p>
+          </c:txPr>
+        </c:title>
+        <c:numFmt formatCode="General" sourceLinked="1"/>
+        <c:majorTickMark val="out"/>
+        <c:minorTickMark val="none"/>
+        <c:tickLblPos val="nextTo"/>
+        <c:spPr>
+          <a:noFill/>
+          <a:ln>
+            <a:noFill/>
+          </a:ln>
+          <a:effectLst/>
+        </c:spPr>
+        <c:txPr>
+          <a:bodyPr rot="-60000000" spcFirstLastPara="1" vertOverflow="ellipsis" vert="horz" wrap="square" anchor="ctr" anchorCtr="1"/>
+          <a:lstStyle/>
+          <a:p>
+            <a:pPr>
+              <a:defRPr sz="900" b="0" i="0" u="none" strike="noStrike" kern="1200" baseline="0">
+                <a:solidFill>
+                  <a:schemeClr val="tx1">
+                    <a:lumMod val="65000"/>
+                    <a:lumOff val="35000"/>
+                  </a:schemeClr>
+                </a:solidFill>
+                <a:latin typeface="+mn-lt"/>
+                <a:ea typeface="+mn-ea"/>
+                <a:cs typeface="+mn-cs"/>
+              </a:defRPr>
+            </a:pPr>
+            <a:endParaRPr lang="en-SI"/>
+          </a:p>
+        </c:txPr>
+        <c:crossAx val="1055632160"/>
+        <c:crosses val="autoZero"/>
+        <c:crossBetween val="between"/>
+      </c:valAx>
+      <c:dTable>
+        <c:showHorzBorder val="1"/>
+        <c:showVertBorder val="1"/>
+        <c:showOutline val="1"/>
+        <c:showKeys val="1"/>
+        <c:spPr>
+          <a:noFill/>
+          <a:ln w="9525" cap="flat" cmpd="sng" algn="ctr">
+            <a:solidFill>
+              <a:schemeClr val="tx1">
+                <a:lumMod val="15000"/>
+                <a:lumOff val="85000"/>
+              </a:schemeClr>
+            </a:solidFill>
+            <a:round/>
+          </a:ln>
+          <a:effectLst/>
+        </c:spPr>
+        <c:txPr>
+          <a:bodyPr rot="0" spcFirstLastPara="1" vertOverflow="ellipsis" vert="horz" wrap="square" anchor="ctr" anchorCtr="1"/>
+          <a:lstStyle/>
+          <a:p>
+            <a:pPr rtl="0">
+              <a:defRPr sz="900" b="0" i="0" u="none" strike="noStrike" kern="1200" baseline="0">
+                <a:solidFill>
+                  <a:schemeClr val="tx1">
+                    <a:lumMod val="65000"/>
+                    <a:lumOff val="35000"/>
+                  </a:schemeClr>
+                </a:solidFill>
+                <a:latin typeface="+mn-lt"/>
+                <a:ea typeface="+mn-ea"/>
+                <a:cs typeface="+mn-cs"/>
+              </a:defRPr>
+            </a:pPr>
+            <a:endParaRPr lang="en-SI"/>
+          </a:p>
+        </c:txPr>
+      </c:dTable>
+      <c:spPr>
+        <a:noFill/>
+        <a:ln>
+          <a:noFill/>
+        </a:ln>
+        <a:effectLst/>
+      </c:spPr>
+    </c:plotArea>
+    <c:legend>
+      <c:legendPos val="b"/>
+      <c:overlay val="0"/>
+      <c:spPr>
+        <a:noFill/>
+        <a:ln>
+          <a:noFill/>
+        </a:ln>
+        <a:effectLst/>
+      </c:spPr>
+      <c:txPr>
+        <a:bodyPr rot="0" spcFirstLastPara="1" vertOverflow="ellipsis" vert="horz" wrap="square" anchor="ctr" anchorCtr="1"/>
+        <a:lstStyle/>
+        <a:p>
+          <a:pPr>
+            <a:defRPr sz="900" b="0" i="0" u="none" strike="noStrike" kern="1200" baseline="0">
+              <a:solidFill>
+                <a:schemeClr val="tx1">
+                  <a:lumMod val="65000"/>
+                  <a:lumOff val="35000"/>
+                </a:schemeClr>
+              </a:solidFill>
+              <a:latin typeface="+mn-lt"/>
+              <a:ea typeface="+mn-ea"/>
+              <a:cs typeface="+mn-cs"/>
+            </a:defRPr>
+          </a:pPr>
+          <a:endParaRPr lang="en-SI"/>
+        </a:p>
+      </c:txPr>
+    </c:legend>
+    <c:plotVisOnly val="1"/>
+    <c:dispBlanksAs val="gap"/>
+    <c:extLst>
+      <c:ext xmlns:c16r3="http://schemas.microsoft.com/office/drawing/2017/03/chart" uri="{56B9EC1D-385E-4148-901F-78D8002777C0}">
+        <c16r3:dataDisplayOptions16>
+          <c16r3:dispNaAsBlank val="1"/>
+        </c16r3:dataDisplayOptions16>
+      </c:ext>
+    </c:extLst>
+    <c:showDLblsOverMax val="0"/>
+  </c:chart>
+  <c:spPr>
+    <a:solidFill>
+      <a:schemeClr val="bg1"/>
+    </a:solidFill>
+    <a:ln w="9525" cap="flat" cmpd="sng" algn="ctr">
+      <a:solidFill>
+        <a:schemeClr val="tx1">
+          <a:lumMod val="15000"/>
+          <a:lumOff val="85000"/>
+        </a:schemeClr>
+      </a:solidFill>
+      <a:round/>
+    </a:ln>
+    <a:effectLst/>
+  </c:spPr>
+  <c:txPr>
+    <a:bodyPr/>
+    <a:lstStyle/>
+    <a:p>
+      <a:pPr>
+        <a:defRPr/>
+      </a:pPr>
+      <a:endParaRPr lang="en-SI"/>
+    </a:p>
+  </c:txPr>
+  <c:externalData r:id="rId3">
+    <c:autoUpdate val="0"/>
+  </c:externalData>
+</c:chartSpace>
+</file>
+
 <file path=word/charts/colors1.xml><?xml version="1.0" encoding="utf-8"?>
+<cs:colorStyle xmlns:cs="http://schemas.microsoft.com/office/drawing/2012/chartStyle" xmlns:a="http://schemas.openxmlformats.org/drawingml/2006/main" meth="cycle" id="10">
+  <a:schemeClr val="accent1"/>
+  <a:schemeClr val="accent2"/>
+  <a:schemeClr val="accent3"/>
+  <a:schemeClr val="accent4"/>
+  <a:schemeClr val="accent5"/>
+  <a:schemeClr val="accent6"/>
+  <cs:variation/>
+  <cs:variation>
+    <a:lumMod val="60000"/>
+  </cs:variation>
+  <cs:variation>
+    <a:lumMod val="80000"/>
+    <a:lumOff val="20000"/>
+  </cs:variation>
+  <cs:variation>
+    <a:lumMod val="80000"/>
+  </cs:variation>
+  <cs:variation>
+    <a:lumMod val="60000"/>
+    <a:lumOff val="40000"/>
+  </cs:variation>
+  <cs:variation>
+    <a:lumMod val="50000"/>
+  </cs:variation>
+  <cs:variation>
+    <a:lumMod val="70000"/>
+    <a:lumOff val="30000"/>
+  </cs:variation>
+  <cs:variation>
+    <a:lumMod val="70000"/>
+  </cs:variation>
+  <cs:variation>
+    <a:lumMod val="50000"/>
+    <a:lumOff val="50000"/>
+  </cs:variation>
+</cs:colorStyle>
+</file>
+
+<file path=word/charts/colors2.xml><?xml version="1.0" encoding="utf-8"?>
+<cs:colorStyle xmlns:cs="http://schemas.microsoft.com/office/drawing/2012/chartStyle" xmlns:a="http://schemas.openxmlformats.org/drawingml/2006/main" meth="cycle" id="10">
+  <a:schemeClr val="accent1"/>
+  <a:schemeClr val="accent2"/>
+  <a:schemeClr val="accent3"/>
+  <a:schemeClr val="accent4"/>
+  <a:schemeClr val="accent5"/>
+  <a:schemeClr val="accent6"/>
+  <cs:variation/>
+  <cs:variation>
+    <a:lumMod val="60000"/>
+  </cs:variation>
+  <cs:variation>
+    <a:lumMod val="80000"/>
+    <a:lumOff val="20000"/>
+  </cs:variation>
+  <cs:variation>
+    <a:lumMod val="80000"/>
+  </cs:variation>
+  <cs:variation>
+    <a:lumMod val="60000"/>
+    <a:lumOff val="40000"/>
+  </cs:variation>
+  <cs:variation>
+    <a:lumMod val="50000"/>
+  </cs:variation>
+  <cs:variation>
+    <a:lumMod val="70000"/>
+    <a:lumOff val="30000"/>
+  </cs:variation>
+  <cs:variation>
+    <a:lumMod val="70000"/>
+  </cs:variation>
+  <cs:variation>
+    <a:lumMod val="50000"/>
+    <a:lumOff val="50000"/>
+  </cs:variation>
+</cs:colorStyle>
+</file>
+
+<file path=word/charts/colors3.xml><?xml version="1.0" encoding="utf-8"?>
 <cs:colorStyle xmlns:cs="http://schemas.microsoft.com/office/drawing/2012/chartStyle" xmlns:a="http://schemas.openxmlformats.org/drawingml/2006/main" meth="cycle" id="10">
   <a:schemeClr val="accent1"/>
   <a:schemeClr val="accent2"/>
@@ -3162,6 +5983,1045 @@
     </cs:spPr>
   </cs:wall>
 </cs:chartStyle>
+</file>
+
+<file path=word/charts/style2.xml><?xml version="1.0" encoding="utf-8"?>
+<cs:chartStyle xmlns:cs="http://schemas.microsoft.com/office/drawing/2012/chartStyle" xmlns:a="http://schemas.openxmlformats.org/drawingml/2006/main" id="332">
+  <cs:axisTitle>
+    <cs:lnRef idx="0"/>
+    <cs:fillRef idx="0"/>
+    <cs:effectRef idx="0"/>
+    <cs:fontRef idx="minor">
+      <a:schemeClr val="tx1">
+        <a:lumMod val="65000"/>
+        <a:lumOff val="35000"/>
+      </a:schemeClr>
+    </cs:fontRef>
+    <cs:defRPr sz="1000" kern="1200"/>
+  </cs:axisTitle>
+  <cs:categoryAxis>
+    <cs:lnRef idx="0"/>
+    <cs:fillRef idx="0"/>
+    <cs:effectRef idx="0"/>
+    <cs:fontRef idx="minor">
+      <a:schemeClr val="tx1">
+        <a:lumMod val="65000"/>
+        <a:lumOff val="35000"/>
+      </a:schemeClr>
+    </cs:fontRef>
+    <cs:spPr>
+      <a:ln w="9525" cap="flat" cmpd="sng" algn="ctr">
+        <a:solidFill>
+          <a:schemeClr val="tx1">
+            <a:lumMod val="15000"/>
+            <a:lumOff val="85000"/>
+          </a:schemeClr>
+        </a:solidFill>
+        <a:round/>
+      </a:ln>
+    </cs:spPr>
+    <cs:defRPr sz="900" kern="1200"/>
+  </cs:categoryAxis>
+  <cs:chartArea mods="allowNoFillOverride allowNoLineOverride">
+    <cs:lnRef idx="0"/>
+    <cs:fillRef idx="0"/>
+    <cs:effectRef idx="0"/>
+    <cs:fontRef idx="minor">
+      <a:schemeClr val="tx1"/>
+    </cs:fontRef>
+    <cs:spPr>
+      <a:solidFill>
+        <a:schemeClr val="bg1"/>
+      </a:solidFill>
+      <a:ln w="9525" cap="flat" cmpd="sng" algn="ctr">
+        <a:solidFill>
+          <a:schemeClr val="tx1">
+            <a:lumMod val="15000"/>
+            <a:lumOff val="85000"/>
+          </a:schemeClr>
+        </a:solidFill>
+        <a:round/>
+      </a:ln>
+    </cs:spPr>
+    <cs:defRPr sz="1000" kern="1200"/>
+  </cs:chartArea>
+  <cs:dataLabel>
+    <cs:lnRef idx="0"/>
+    <cs:fillRef idx="0"/>
+    <cs:effectRef idx="0"/>
+    <cs:fontRef idx="minor">
+      <a:schemeClr val="tx1">
+        <a:lumMod val="75000"/>
+        <a:lumOff val="25000"/>
+      </a:schemeClr>
+    </cs:fontRef>
+    <cs:defRPr sz="900" kern="1200"/>
+  </cs:dataLabel>
+  <cs:dataLabelCallout>
+    <cs:lnRef idx="0"/>
+    <cs:fillRef idx="0"/>
+    <cs:effectRef idx="0"/>
+    <cs:fontRef idx="minor">
+      <a:schemeClr val="dk1">
+        <a:lumMod val="65000"/>
+        <a:lumOff val="35000"/>
+      </a:schemeClr>
+    </cs:fontRef>
+    <cs:spPr>
+      <a:solidFill>
+        <a:schemeClr val="lt1"/>
+      </a:solidFill>
+      <a:ln>
+        <a:solidFill>
+          <a:schemeClr val="dk1">
+            <a:lumMod val="25000"/>
+            <a:lumOff val="75000"/>
+          </a:schemeClr>
+        </a:solidFill>
+      </a:ln>
+    </cs:spPr>
+    <cs:defRPr sz="900" kern="1200"/>
+    <cs:bodyPr rot="0" spcFirstLastPara="1" vertOverflow="clip" horzOverflow="clip" vert="horz" wrap="square" lIns="36576" tIns="18288" rIns="36576" bIns="18288" anchor="ctr" anchorCtr="1">
+      <a:spAutoFit/>
+    </cs:bodyPr>
+  </cs:dataLabelCallout>
+  <cs:dataPoint>
+    <cs:lnRef idx="0"/>
+    <cs:fillRef idx="1">
+      <cs:styleClr val="auto"/>
+    </cs:fillRef>
+    <cs:effectRef idx="0"/>
+    <cs:fontRef idx="minor">
+      <a:schemeClr val="tx1"/>
+    </cs:fontRef>
+  </cs:dataPoint>
+  <cs:dataPoint3D>
+    <cs:lnRef idx="0"/>
+    <cs:fillRef idx="1">
+      <cs:styleClr val="auto"/>
+    </cs:fillRef>
+    <cs:effectRef idx="0"/>
+    <cs:fontRef idx="minor">
+      <a:schemeClr val="tx1"/>
+    </cs:fontRef>
+  </cs:dataPoint3D>
+  <cs:dataPointLine>
+    <cs:lnRef idx="0">
+      <cs:styleClr val="auto"/>
+    </cs:lnRef>
+    <cs:fillRef idx="1"/>
+    <cs:effectRef idx="0"/>
+    <cs:fontRef idx="minor">
+      <a:schemeClr val="tx1"/>
+    </cs:fontRef>
+    <cs:spPr>
+      <a:ln w="28575" cap="rnd">
+        <a:solidFill>
+          <a:schemeClr val="phClr"/>
+        </a:solidFill>
+        <a:round/>
+      </a:ln>
+    </cs:spPr>
+  </cs:dataPointLine>
+  <cs:dataPointMarker>
+    <cs:lnRef idx="0">
+      <cs:styleClr val="auto"/>
+    </cs:lnRef>
+    <cs:fillRef idx="1">
+      <cs:styleClr val="auto"/>
+    </cs:fillRef>
+    <cs:effectRef idx="0"/>
+    <cs:fontRef idx="minor">
+      <a:schemeClr val="tx1"/>
+    </cs:fontRef>
+    <cs:spPr>
+      <a:ln w="9525">
+        <a:solidFill>
+          <a:schemeClr val="phClr"/>
+        </a:solidFill>
+      </a:ln>
+    </cs:spPr>
+  </cs:dataPointMarker>
+  <cs:dataPointMarkerLayout symbol="circle" size="5"/>
+  <cs:dataPointWireframe>
+    <cs:lnRef idx="0">
+      <cs:styleClr val="auto"/>
+    </cs:lnRef>
+    <cs:fillRef idx="1"/>
+    <cs:effectRef idx="0"/>
+    <cs:fontRef idx="minor">
+      <a:schemeClr val="tx1"/>
+    </cs:fontRef>
+    <cs:spPr>
+      <a:ln w="9525" cap="rnd">
+        <a:solidFill>
+          <a:schemeClr val="phClr"/>
+        </a:solidFill>
+        <a:round/>
+      </a:ln>
+    </cs:spPr>
+  </cs:dataPointWireframe>
+  <cs:dataTable>
+    <cs:lnRef idx="0"/>
+    <cs:fillRef idx="0"/>
+    <cs:effectRef idx="0"/>
+    <cs:fontRef idx="minor">
+      <a:schemeClr val="tx1">
+        <a:lumMod val="65000"/>
+        <a:lumOff val="35000"/>
+      </a:schemeClr>
+    </cs:fontRef>
+    <cs:spPr>
+      <a:noFill/>
+      <a:ln w="9525" cap="flat" cmpd="sng" algn="ctr">
+        <a:solidFill>
+          <a:schemeClr val="tx1">
+            <a:lumMod val="15000"/>
+            <a:lumOff val="85000"/>
+          </a:schemeClr>
+        </a:solidFill>
+        <a:round/>
+      </a:ln>
+    </cs:spPr>
+    <cs:defRPr sz="900" kern="1200"/>
+  </cs:dataTable>
+  <cs:downBar>
+    <cs:lnRef idx="0"/>
+    <cs:fillRef idx="0"/>
+    <cs:effectRef idx="0"/>
+    <cs:fontRef idx="minor">
+      <a:schemeClr val="dk1"/>
+    </cs:fontRef>
+    <cs:spPr>
+      <a:solidFill>
+        <a:schemeClr val="dk1">
+          <a:lumMod val="65000"/>
+          <a:lumOff val="35000"/>
+        </a:schemeClr>
+      </a:solidFill>
+      <a:ln w="9525">
+        <a:solidFill>
+          <a:schemeClr val="tx1">
+            <a:lumMod val="65000"/>
+            <a:lumOff val="35000"/>
+          </a:schemeClr>
+        </a:solidFill>
+      </a:ln>
+    </cs:spPr>
+  </cs:downBar>
+  <cs:dropLine>
+    <cs:lnRef idx="0"/>
+    <cs:fillRef idx="0"/>
+    <cs:effectRef idx="0"/>
+    <cs:fontRef idx="minor">
+      <a:schemeClr val="tx1"/>
+    </cs:fontRef>
+    <cs:spPr>
+      <a:ln w="9525" cap="flat" cmpd="sng" algn="ctr">
+        <a:solidFill>
+          <a:schemeClr val="tx1">
+            <a:lumMod val="35000"/>
+            <a:lumOff val="65000"/>
+          </a:schemeClr>
+        </a:solidFill>
+        <a:round/>
+      </a:ln>
+    </cs:spPr>
+  </cs:dropLine>
+  <cs:errorBar>
+    <cs:lnRef idx="0"/>
+    <cs:fillRef idx="0"/>
+    <cs:effectRef idx="0"/>
+    <cs:fontRef idx="minor">
+      <a:schemeClr val="tx1"/>
+    </cs:fontRef>
+    <cs:spPr>
+      <a:ln w="9525" cap="flat" cmpd="sng" algn="ctr">
+        <a:solidFill>
+          <a:schemeClr val="tx1">
+            <a:lumMod val="65000"/>
+            <a:lumOff val="35000"/>
+          </a:schemeClr>
+        </a:solidFill>
+        <a:round/>
+      </a:ln>
+    </cs:spPr>
+  </cs:errorBar>
+  <cs:floor>
+    <cs:lnRef idx="0"/>
+    <cs:fillRef idx="0"/>
+    <cs:effectRef idx="0"/>
+    <cs:fontRef idx="minor">
+      <a:schemeClr val="tx1"/>
+    </cs:fontRef>
+    <cs:spPr>
+      <a:noFill/>
+      <a:ln>
+        <a:noFill/>
+      </a:ln>
+    </cs:spPr>
+  </cs:floor>
+  <cs:gridlineMajor>
+    <cs:lnRef idx="0"/>
+    <cs:fillRef idx="0"/>
+    <cs:effectRef idx="0"/>
+    <cs:fontRef idx="minor">
+      <a:schemeClr val="tx1"/>
+    </cs:fontRef>
+    <cs:spPr>
+      <a:ln w="9525" cap="flat" cmpd="sng" algn="ctr">
+        <a:solidFill>
+          <a:schemeClr val="tx1">
+            <a:lumMod val="15000"/>
+            <a:lumOff val="85000"/>
+          </a:schemeClr>
+        </a:solidFill>
+        <a:round/>
+      </a:ln>
+    </cs:spPr>
+  </cs:gridlineMajor>
+  <cs:gridlineMinor>
+    <cs:lnRef idx="0"/>
+    <cs:fillRef idx="0"/>
+    <cs:effectRef idx="0"/>
+    <cs:fontRef idx="minor">
+      <a:schemeClr val="tx1"/>
+    </cs:fontRef>
+    <cs:spPr>
+      <a:ln w="9525" cap="flat" cmpd="sng" algn="ctr">
+        <a:solidFill>
+          <a:schemeClr val="tx1">
+            <a:lumMod val="5000"/>
+            <a:lumOff val="95000"/>
+          </a:schemeClr>
+        </a:solidFill>
+        <a:round/>
+      </a:ln>
+    </cs:spPr>
+  </cs:gridlineMinor>
+  <cs:hiLoLine>
+    <cs:lnRef idx="0"/>
+    <cs:fillRef idx="0"/>
+    <cs:effectRef idx="0"/>
+    <cs:fontRef idx="minor">
+      <a:schemeClr val="tx1"/>
+    </cs:fontRef>
+    <cs:spPr>
+      <a:ln w="9525" cap="flat" cmpd="sng" algn="ctr">
+        <a:solidFill>
+          <a:schemeClr val="tx1">
+            <a:lumMod val="75000"/>
+            <a:lumOff val="25000"/>
+          </a:schemeClr>
+        </a:solidFill>
+        <a:round/>
+      </a:ln>
+    </cs:spPr>
+  </cs:hiLoLine>
+  <cs:leaderLine>
+    <cs:lnRef idx="0"/>
+    <cs:fillRef idx="0"/>
+    <cs:effectRef idx="0"/>
+    <cs:fontRef idx="minor">
+      <a:schemeClr val="tx1"/>
+    </cs:fontRef>
+    <cs:spPr>
+      <a:ln w="9525" cap="flat" cmpd="sng" algn="ctr">
+        <a:solidFill>
+          <a:schemeClr val="tx1">
+            <a:lumMod val="35000"/>
+            <a:lumOff val="65000"/>
+          </a:schemeClr>
+        </a:solidFill>
+        <a:round/>
+      </a:ln>
+    </cs:spPr>
+  </cs:leaderLine>
+  <cs:legend>
+    <cs:lnRef idx="0"/>
+    <cs:fillRef idx="0"/>
+    <cs:effectRef idx="0"/>
+    <cs:fontRef idx="minor">
+      <a:schemeClr val="tx1">
+        <a:lumMod val="65000"/>
+        <a:lumOff val="35000"/>
+      </a:schemeClr>
+    </cs:fontRef>
+    <cs:defRPr sz="900" kern="1200"/>
+  </cs:legend>
+  <cs:plotArea mods="allowNoFillOverride allowNoLineOverride">
+    <cs:lnRef idx="0"/>
+    <cs:fillRef idx="0"/>
+    <cs:effectRef idx="0"/>
+    <cs:fontRef idx="minor">
+      <a:schemeClr val="tx1"/>
+    </cs:fontRef>
+  </cs:plotArea>
+  <cs:plotArea3D mods="allowNoFillOverride allowNoLineOverride">
+    <cs:lnRef idx="0"/>
+    <cs:fillRef idx="0"/>
+    <cs:effectRef idx="0"/>
+    <cs:fontRef idx="minor">
+      <a:schemeClr val="tx1"/>
+    </cs:fontRef>
+  </cs:plotArea3D>
+  <cs:seriesAxis>
+    <cs:lnRef idx="0"/>
+    <cs:fillRef idx="0"/>
+    <cs:effectRef idx="0"/>
+    <cs:fontRef idx="minor">
+      <a:schemeClr val="tx1">
+        <a:lumMod val="65000"/>
+        <a:lumOff val="35000"/>
+      </a:schemeClr>
+    </cs:fontRef>
+    <cs:defRPr sz="900" kern="1200"/>
+  </cs:seriesAxis>
+  <cs:seriesLine>
+    <cs:lnRef idx="0"/>
+    <cs:fillRef idx="0"/>
+    <cs:effectRef idx="0"/>
+    <cs:fontRef idx="minor">
+      <a:schemeClr val="tx1"/>
+    </cs:fontRef>
+    <cs:spPr>
+      <a:ln w="9525" cap="flat" cmpd="sng" algn="ctr">
+        <a:solidFill>
+          <a:schemeClr val="tx1">
+            <a:lumMod val="35000"/>
+            <a:lumOff val="65000"/>
+          </a:schemeClr>
+        </a:solidFill>
+        <a:round/>
+      </a:ln>
+    </cs:spPr>
+  </cs:seriesLine>
+  <cs:title>
+    <cs:lnRef idx="0"/>
+    <cs:fillRef idx="0"/>
+    <cs:effectRef idx="0"/>
+    <cs:fontRef idx="minor">
+      <a:schemeClr val="tx1">
+        <a:lumMod val="65000"/>
+        <a:lumOff val="35000"/>
+      </a:schemeClr>
+    </cs:fontRef>
+    <cs:defRPr sz="1400" b="0" kern="1200" spc="0" baseline="0"/>
+  </cs:title>
+  <cs:trendline>
+    <cs:lnRef idx="0">
+      <cs:styleClr val="auto"/>
+    </cs:lnRef>
+    <cs:fillRef idx="0"/>
+    <cs:effectRef idx="0"/>
+    <cs:fontRef idx="minor">
+      <a:schemeClr val="tx1"/>
+    </cs:fontRef>
+    <cs:spPr>
+      <a:ln w="19050" cap="rnd">
+        <a:solidFill>
+          <a:schemeClr val="phClr"/>
+        </a:solidFill>
+        <a:prstDash val="sysDot"/>
+      </a:ln>
+    </cs:spPr>
+  </cs:trendline>
+  <cs:trendlineLabel>
+    <cs:lnRef idx="0"/>
+    <cs:fillRef idx="0"/>
+    <cs:effectRef idx="0"/>
+    <cs:fontRef idx="minor">
+      <a:schemeClr val="tx1">
+        <a:lumMod val="65000"/>
+        <a:lumOff val="35000"/>
+      </a:schemeClr>
+    </cs:fontRef>
+    <cs:defRPr sz="900" kern="1200"/>
+  </cs:trendlineLabel>
+  <cs:upBar>
+    <cs:lnRef idx="0"/>
+    <cs:fillRef idx="0"/>
+    <cs:effectRef idx="0"/>
+    <cs:fontRef idx="minor">
+      <a:schemeClr val="dk1"/>
+    </cs:fontRef>
+    <cs:spPr>
+      <a:solidFill>
+        <a:schemeClr val="lt1"/>
+      </a:solidFill>
+      <a:ln w="9525">
+        <a:solidFill>
+          <a:schemeClr val="tx1">
+            <a:lumMod val="15000"/>
+            <a:lumOff val="85000"/>
+          </a:schemeClr>
+        </a:solidFill>
+      </a:ln>
+    </cs:spPr>
+  </cs:upBar>
+  <cs:valueAxis>
+    <cs:lnRef idx="0"/>
+    <cs:fillRef idx="0"/>
+    <cs:effectRef idx="0"/>
+    <cs:fontRef idx="minor">
+      <a:schemeClr val="tx1">
+        <a:lumMod val="65000"/>
+        <a:lumOff val="35000"/>
+      </a:schemeClr>
+    </cs:fontRef>
+    <cs:defRPr sz="900" kern="1200"/>
+  </cs:valueAxis>
+  <cs:wall>
+    <cs:lnRef idx="0"/>
+    <cs:fillRef idx="0"/>
+    <cs:effectRef idx="0"/>
+    <cs:fontRef idx="minor">
+      <a:schemeClr val="tx1"/>
+    </cs:fontRef>
+    <cs:spPr>
+      <a:noFill/>
+      <a:ln>
+        <a:noFill/>
+      </a:ln>
+    </cs:spPr>
+  </cs:wall>
+</cs:chartStyle>
+</file>
+
+<file path=word/charts/style3.xml><?xml version="1.0" encoding="utf-8"?>
+<cs:chartStyle xmlns:cs="http://schemas.microsoft.com/office/drawing/2012/chartStyle" xmlns:a="http://schemas.openxmlformats.org/drawingml/2006/main" id="332">
+  <cs:axisTitle>
+    <cs:lnRef idx="0"/>
+    <cs:fillRef idx="0"/>
+    <cs:effectRef idx="0"/>
+    <cs:fontRef idx="minor">
+      <a:schemeClr val="tx1">
+        <a:lumMod val="65000"/>
+        <a:lumOff val="35000"/>
+      </a:schemeClr>
+    </cs:fontRef>
+    <cs:defRPr sz="1000" kern="1200"/>
+  </cs:axisTitle>
+  <cs:categoryAxis>
+    <cs:lnRef idx="0"/>
+    <cs:fillRef idx="0"/>
+    <cs:effectRef idx="0"/>
+    <cs:fontRef idx="minor">
+      <a:schemeClr val="tx1">
+        <a:lumMod val="65000"/>
+        <a:lumOff val="35000"/>
+      </a:schemeClr>
+    </cs:fontRef>
+    <cs:spPr>
+      <a:ln w="9525" cap="flat" cmpd="sng" algn="ctr">
+        <a:solidFill>
+          <a:schemeClr val="tx1">
+            <a:lumMod val="15000"/>
+            <a:lumOff val="85000"/>
+          </a:schemeClr>
+        </a:solidFill>
+        <a:round/>
+      </a:ln>
+    </cs:spPr>
+    <cs:defRPr sz="900" kern="1200"/>
+  </cs:categoryAxis>
+  <cs:chartArea mods="allowNoFillOverride allowNoLineOverride">
+    <cs:lnRef idx="0"/>
+    <cs:fillRef idx="0"/>
+    <cs:effectRef idx="0"/>
+    <cs:fontRef idx="minor">
+      <a:schemeClr val="tx1"/>
+    </cs:fontRef>
+    <cs:spPr>
+      <a:solidFill>
+        <a:schemeClr val="bg1"/>
+      </a:solidFill>
+      <a:ln w="9525" cap="flat" cmpd="sng" algn="ctr">
+        <a:solidFill>
+          <a:schemeClr val="tx1">
+            <a:lumMod val="15000"/>
+            <a:lumOff val="85000"/>
+          </a:schemeClr>
+        </a:solidFill>
+        <a:round/>
+      </a:ln>
+    </cs:spPr>
+    <cs:defRPr sz="1000" kern="1200"/>
+  </cs:chartArea>
+  <cs:dataLabel>
+    <cs:lnRef idx="0"/>
+    <cs:fillRef idx="0"/>
+    <cs:effectRef idx="0"/>
+    <cs:fontRef idx="minor">
+      <a:schemeClr val="tx1">
+        <a:lumMod val="75000"/>
+        <a:lumOff val="25000"/>
+      </a:schemeClr>
+    </cs:fontRef>
+    <cs:defRPr sz="900" kern="1200"/>
+  </cs:dataLabel>
+  <cs:dataLabelCallout>
+    <cs:lnRef idx="0"/>
+    <cs:fillRef idx="0"/>
+    <cs:effectRef idx="0"/>
+    <cs:fontRef idx="minor">
+      <a:schemeClr val="dk1">
+        <a:lumMod val="65000"/>
+        <a:lumOff val="35000"/>
+      </a:schemeClr>
+    </cs:fontRef>
+    <cs:spPr>
+      <a:solidFill>
+        <a:schemeClr val="lt1"/>
+      </a:solidFill>
+      <a:ln>
+        <a:solidFill>
+          <a:schemeClr val="dk1">
+            <a:lumMod val="25000"/>
+            <a:lumOff val="75000"/>
+          </a:schemeClr>
+        </a:solidFill>
+      </a:ln>
+    </cs:spPr>
+    <cs:defRPr sz="900" kern="1200"/>
+    <cs:bodyPr rot="0" spcFirstLastPara="1" vertOverflow="clip" horzOverflow="clip" vert="horz" wrap="square" lIns="36576" tIns="18288" rIns="36576" bIns="18288" anchor="ctr" anchorCtr="1">
+      <a:spAutoFit/>
+    </cs:bodyPr>
+  </cs:dataLabelCallout>
+  <cs:dataPoint>
+    <cs:lnRef idx="0"/>
+    <cs:fillRef idx="1">
+      <cs:styleClr val="auto"/>
+    </cs:fillRef>
+    <cs:effectRef idx="0"/>
+    <cs:fontRef idx="minor">
+      <a:schemeClr val="tx1"/>
+    </cs:fontRef>
+  </cs:dataPoint>
+  <cs:dataPoint3D>
+    <cs:lnRef idx="0"/>
+    <cs:fillRef idx="1">
+      <cs:styleClr val="auto"/>
+    </cs:fillRef>
+    <cs:effectRef idx="0"/>
+    <cs:fontRef idx="minor">
+      <a:schemeClr val="tx1"/>
+    </cs:fontRef>
+  </cs:dataPoint3D>
+  <cs:dataPointLine>
+    <cs:lnRef idx="0">
+      <cs:styleClr val="auto"/>
+    </cs:lnRef>
+    <cs:fillRef idx="1"/>
+    <cs:effectRef idx="0"/>
+    <cs:fontRef idx="minor">
+      <a:schemeClr val="tx1"/>
+    </cs:fontRef>
+    <cs:spPr>
+      <a:ln w="28575" cap="rnd">
+        <a:solidFill>
+          <a:schemeClr val="phClr"/>
+        </a:solidFill>
+        <a:round/>
+      </a:ln>
+    </cs:spPr>
+  </cs:dataPointLine>
+  <cs:dataPointMarker>
+    <cs:lnRef idx="0">
+      <cs:styleClr val="auto"/>
+    </cs:lnRef>
+    <cs:fillRef idx="1">
+      <cs:styleClr val="auto"/>
+    </cs:fillRef>
+    <cs:effectRef idx="0"/>
+    <cs:fontRef idx="minor">
+      <a:schemeClr val="tx1"/>
+    </cs:fontRef>
+    <cs:spPr>
+      <a:ln w="9525">
+        <a:solidFill>
+          <a:schemeClr val="phClr"/>
+        </a:solidFill>
+      </a:ln>
+    </cs:spPr>
+  </cs:dataPointMarker>
+  <cs:dataPointMarkerLayout symbol="circle" size="5"/>
+  <cs:dataPointWireframe>
+    <cs:lnRef idx="0">
+      <cs:styleClr val="auto"/>
+    </cs:lnRef>
+    <cs:fillRef idx="1"/>
+    <cs:effectRef idx="0"/>
+    <cs:fontRef idx="minor">
+      <a:schemeClr val="tx1"/>
+    </cs:fontRef>
+    <cs:spPr>
+      <a:ln w="9525" cap="rnd">
+        <a:solidFill>
+          <a:schemeClr val="phClr"/>
+        </a:solidFill>
+        <a:round/>
+      </a:ln>
+    </cs:spPr>
+  </cs:dataPointWireframe>
+  <cs:dataTable>
+    <cs:lnRef idx="0"/>
+    <cs:fillRef idx="0"/>
+    <cs:effectRef idx="0"/>
+    <cs:fontRef idx="minor">
+      <a:schemeClr val="tx1">
+        <a:lumMod val="65000"/>
+        <a:lumOff val="35000"/>
+      </a:schemeClr>
+    </cs:fontRef>
+    <cs:spPr>
+      <a:noFill/>
+      <a:ln w="9525" cap="flat" cmpd="sng" algn="ctr">
+        <a:solidFill>
+          <a:schemeClr val="tx1">
+            <a:lumMod val="15000"/>
+            <a:lumOff val="85000"/>
+          </a:schemeClr>
+        </a:solidFill>
+        <a:round/>
+      </a:ln>
+    </cs:spPr>
+    <cs:defRPr sz="900" kern="1200"/>
+  </cs:dataTable>
+  <cs:downBar>
+    <cs:lnRef idx="0"/>
+    <cs:fillRef idx="0"/>
+    <cs:effectRef idx="0"/>
+    <cs:fontRef idx="minor">
+      <a:schemeClr val="dk1"/>
+    </cs:fontRef>
+    <cs:spPr>
+      <a:solidFill>
+        <a:schemeClr val="dk1">
+          <a:lumMod val="65000"/>
+          <a:lumOff val="35000"/>
+        </a:schemeClr>
+      </a:solidFill>
+      <a:ln w="9525">
+        <a:solidFill>
+          <a:schemeClr val="tx1">
+            <a:lumMod val="65000"/>
+            <a:lumOff val="35000"/>
+          </a:schemeClr>
+        </a:solidFill>
+      </a:ln>
+    </cs:spPr>
+  </cs:downBar>
+  <cs:dropLine>
+    <cs:lnRef idx="0"/>
+    <cs:fillRef idx="0"/>
+    <cs:effectRef idx="0"/>
+    <cs:fontRef idx="minor">
+      <a:schemeClr val="tx1"/>
+    </cs:fontRef>
+    <cs:spPr>
+      <a:ln w="9525" cap="flat" cmpd="sng" algn="ctr">
+        <a:solidFill>
+          <a:schemeClr val="tx1">
+            <a:lumMod val="35000"/>
+            <a:lumOff val="65000"/>
+          </a:schemeClr>
+        </a:solidFill>
+        <a:round/>
+      </a:ln>
+    </cs:spPr>
+  </cs:dropLine>
+  <cs:errorBar>
+    <cs:lnRef idx="0"/>
+    <cs:fillRef idx="0"/>
+    <cs:effectRef idx="0"/>
+    <cs:fontRef idx="minor">
+      <a:schemeClr val="tx1"/>
+    </cs:fontRef>
+    <cs:spPr>
+      <a:ln w="9525" cap="flat" cmpd="sng" algn="ctr">
+        <a:solidFill>
+          <a:schemeClr val="tx1">
+            <a:lumMod val="65000"/>
+            <a:lumOff val="35000"/>
+          </a:schemeClr>
+        </a:solidFill>
+        <a:round/>
+      </a:ln>
+    </cs:spPr>
+  </cs:errorBar>
+  <cs:floor>
+    <cs:lnRef idx="0"/>
+    <cs:fillRef idx="0"/>
+    <cs:effectRef idx="0"/>
+    <cs:fontRef idx="minor">
+      <a:schemeClr val="tx1"/>
+    </cs:fontRef>
+    <cs:spPr>
+      <a:noFill/>
+      <a:ln>
+        <a:noFill/>
+      </a:ln>
+    </cs:spPr>
+  </cs:floor>
+  <cs:gridlineMajor>
+    <cs:lnRef idx="0"/>
+    <cs:fillRef idx="0"/>
+    <cs:effectRef idx="0"/>
+    <cs:fontRef idx="minor">
+      <a:schemeClr val="tx1"/>
+    </cs:fontRef>
+    <cs:spPr>
+      <a:ln w="9525" cap="flat" cmpd="sng" algn="ctr">
+        <a:solidFill>
+          <a:schemeClr val="tx1">
+            <a:lumMod val="15000"/>
+            <a:lumOff val="85000"/>
+          </a:schemeClr>
+        </a:solidFill>
+        <a:round/>
+      </a:ln>
+    </cs:spPr>
+  </cs:gridlineMajor>
+  <cs:gridlineMinor>
+    <cs:lnRef idx="0"/>
+    <cs:fillRef idx="0"/>
+    <cs:effectRef idx="0"/>
+    <cs:fontRef idx="minor">
+      <a:schemeClr val="tx1"/>
+    </cs:fontRef>
+    <cs:spPr>
+      <a:ln w="9525" cap="flat" cmpd="sng" algn="ctr">
+        <a:solidFill>
+          <a:schemeClr val="tx1">
+            <a:lumMod val="5000"/>
+            <a:lumOff val="95000"/>
+          </a:schemeClr>
+        </a:solidFill>
+        <a:round/>
+      </a:ln>
+    </cs:spPr>
+  </cs:gridlineMinor>
+  <cs:hiLoLine>
+    <cs:lnRef idx="0"/>
+    <cs:fillRef idx="0"/>
+    <cs:effectRef idx="0"/>
+    <cs:fontRef idx="minor">
+      <a:schemeClr val="tx1"/>
+    </cs:fontRef>
+    <cs:spPr>
+      <a:ln w="9525" cap="flat" cmpd="sng" algn="ctr">
+        <a:solidFill>
+          <a:schemeClr val="tx1">
+            <a:lumMod val="75000"/>
+            <a:lumOff val="25000"/>
+          </a:schemeClr>
+        </a:solidFill>
+        <a:round/>
+      </a:ln>
+    </cs:spPr>
+  </cs:hiLoLine>
+  <cs:leaderLine>
+    <cs:lnRef idx="0"/>
+    <cs:fillRef idx="0"/>
+    <cs:effectRef idx="0"/>
+    <cs:fontRef idx="minor">
+      <a:schemeClr val="tx1"/>
+    </cs:fontRef>
+    <cs:spPr>
+      <a:ln w="9525" cap="flat" cmpd="sng" algn="ctr">
+        <a:solidFill>
+          <a:schemeClr val="tx1">
+            <a:lumMod val="35000"/>
+            <a:lumOff val="65000"/>
+          </a:schemeClr>
+        </a:solidFill>
+        <a:round/>
+      </a:ln>
+    </cs:spPr>
+  </cs:leaderLine>
+  <cs:legend>
+    <cs:lnRef idx="0"/>
+    <cs:fillRef idx="0"/>
+    <cs:effectRef idx="0"/>
+    <cs:fontRef idx="minor">
+      <a:schemeClr val="tx1">
+        <a:lumMod val="65000"/>
+        <a:lumOff val="35000"/>
+      </a:schemeClr>
+    </cs:fontRef>
+    <cs:defRPr sz="900" kern="1200"/>
+  </cs:legend>
+  <cs:plotArea mods="allowNoFillOverride allowNoLineOverride">
+    <cs:lnRef idx="0"/>
+    <cs:fillRef idx="0"/>
+    <cs:effectRef idx="0"/>
+    <cs:fontRef idx="minor">
+      <a:schemeClr val="tx1"/>
+    </cs:fontRef>
+  </cs:plotArea>
+  <cs:plotArea3D mods="allowNoFillOverride allowNoLineOverride">
+    <cs:lnRef idx="0"/>
+    <cs:fillRef idx="0"/>
+    <cs:effectRef idx="0"/>
+    <cs:fontRef idx="minor">
+      <a:schemeClr val="tx1"/>
+    </cs:fontRef>
+  </cs:plotArea3D>
+  <cs:seriesAxis>
+    <cs:lnRef idx="0"/>
+    <cs:fillRef idx="0"/>
+    <cs:effectRef idx="0"/>
+    <cs:fontRef idx="minor">
+      <a:schemeClr val="tx1">
+        <a:lumMod val="65000"/>
+        <a:lumOff val="35000"/>
+      </a:schemeClr>
+    </cs:fontRef>
+    <cs:defRPr sz="900" kern="1200"/>
+  </cs:seriesAxis>
+  <cs:seriesLine>
+    <cs:lnRef idx="0"/>
+    <cs:fillRef idx="0"/>
+    <cs:effectRef idx="0"/>
+    <cs:fontRef idx="minor">
+      <a:schemeClr val="tx1"/>
+    </cs:fontRef>
+    <cs:spPr>
+      <a:ln w="9525" cap="flat" cmpd="sng" algn="ctr">
+        <a:solidFill>
+          <a:schemeClr val="tx1">
+            <a:lumMod val="35000"/>
+            <a:lumOff val="65000"/>
+          </a:schemeClr>
+        </a:solidFill>
+        <a:round/>
+      </a:ln>
+    </cs:spPr>
+  </cs:seriesLine>
+  <cs:title>
+    <cs:lnRef idx="0"/>
+    <cs:fillRef idx="0"/>
+    <cs:effectRef idx="0"/>
+    <cs:fontRef idx="minor">
+      <a:schemeClr val="tx1">
+        <a:lumMod val="65000"/>
+        <a:lumOff val="35000"/>
+      </a:schemeClr>
+    </cs:fontRef>
+    <cs:defRPr sz="1400" b="0" kern="1200" spc="0" baseline="0"/>
+  </cs:title>
+  <cs:trendline>
+    <cs:lnRef idx="0">
+      <cs:styleClr val="auto"/>
+    </cs:lnRef>
+    <cs:fillRef idx="0"/>
+    <cs:effectRef idx="0"/>
+    <cs:fontRef idx="minor">
+      <a:schemeClr val="tx1"/>
+    </cs:fontRef>
+    <cs:spPr>
+      <a:ln w="19050" cap="rnd">
+        <a:solidFill>
+          <a:schemeClr val="phClr"/>
+        </a:solidFill>
+        <a:prstDash val="sysDot"/>
+      </a:ln>
+    </cs:spPr>
+  </cs:trendline>
+  <cs:trendlineLabel>
+    <cs:lnRef idx="0"/>
+    <cs:fillRef idx="0"/>
+    <cs:effectRef idx="0"/>
+    <cs:fontRef idx="minor">
+      <a:schemeClr val="tx1">
+        <a:lumMod val="65000"/>
+        <a:lumOff val="35000"/>
+      </a:schemeClr>
+    </cs:fontRef>
+    <cs:defRPr sz="900" kern="1200"/>
+  </cs:trendlineLabel>
+  <cs:upBar>
+    <cs:lnRef idx="0"/>
+    <cs:fillRef idx="0"/>
+    <cs:effectRef idx="0"/>
+    <cs:fontRef idx="minor">
+      <a:schemeClr val="dk1"/>
+    </cs:fontRef>
+    <cs:spPr>
+      <a:solidFill>
+        <a:schemeClr val="lt1"/>
+      </a:solidFill>
+      <a:ln w="9525">
+        <a:solidFill>
+          <a:schemeClr val="tx1">
+            <a:lumMod val="15000"/>
+            <a:lumOff val="85000"/>
+          </a:schemeClr>
+        </a:solidFill>
+      </a:ln>
+    </cs:spPr>
+  </cs:upBar>
+  <cs:valueAxis>
+    <cs:lnRef idx="0"/>
+    <cs:fillRef idx="0"/>
+    <cs:effectRef idx="0"/>
+    <cs:fontRef idx="minor">
+      <a:schemeClr val="tx1">
+        <a:lumMod val="65000"/>
+        <a:lumOff val="35000"/>
+      </a:schemeClr>
+    </cs:fontRef>
+    <cs:defRPr sz="900" kern="1200"/>
+  </cs:valueAxis>
+  <cs:wall>
+    <cs:lnRef idx="0"/>
+    <cs:fillRef idx="0"/>
+    <cs:effectRef idx="0"/>
+    <cs:fontRef idx="minor">
+      <a:schemeClr val="tx1"/>
+    </cs:fontRef>
+    <cs:spPr>
+      <a:noFill/>
+      <a:ln>
+        <a:noFill/>
+      </a:ln>
+    </cs:spPr>
+  </cs:wall>
+</cs:chartStyle>
+</file>
+
+<file path=word/glossary/document.xml><?xml version="1.0" encoding="utf-8"?>
+<w:glossaryDocument xmlns:w14="http://schemas.microsoft.com/office/word/2010/wordml" xmlns:w="http://schemas.openxmlformats.org/wordprocessingml/2006/main">
+  <w:docParts>
+    <w:docPart>
+      <w:docPartPr>
+        <w:name w:val="DefaultPlaceholder_1081868574"/>
+        <w:category>
+          <w:name w:val="General"/>
+          <w:gallery w:val="placeholder"/>
+        </w:category>
+        <w:types>
+          <w:type w:val="bbPlcHdr"/>
+        </w:types>
+        <w:behaviors>
+          <w:behavior w:val="content"/>
+        </w:behaviors>
+        <w:guid w:val="{b945032f-136d-451f-b475-fde483a81a8c}"/>
+      </w:docPartPr>
+      <w:docPartBody>
+        <w:p>
+          <w:r>
+            <w:rPr>
+              <w:rStyle w:val="PlaceholderText"/>
+            </w:rPr>
+            <w:t>Kliknite tukaj, če želite vnesti besedilo.</w:t>
+          </w:r>
+        </w:p>
+      </w:docPartBody>
+    </w:docPart>
+  </w:docParts>
+</w:glossaryDocument>
 </file>
 
 <file path=word/theme/theme1.xml><?xml version="1.0" encoding="utf-8"?>
@@ -3457,4 +7317,16 @@
     </a:ext>
   </a:extLst>
 </a:theme>
+</file>
+
+<file path=customXml/item1.xml><?xml version="1.0" encoding="utf-8"?>
+<b:Sources xmlns:b="http://schemas.openxmlformats.org/officeDocument/2006/bibliography" xmlns="http://schemas.openxmlformats.org/officeDocument/2006/bibliography" SelectedStyle="\APASixthEditionOfficeOnline.xsl" StyleName="APA" Version="6"/>
+</file>
+
+<file path=customXml/itemProps1.xml><?xml version="1.0" encoding="utf-8"?>
+<ds:datastoreItem xmlns:ds="http://schemas.openxmlformats.org/officeDocument/2006/customXml" ds:itemID="{A705D1CB-7728-4521-94B7-CDA12B1C8DF7}">
+  <ds:schemaRefs>
+    <ds:schemaRef ds:uri="http://schemas.openxmlformats.org/officeDocument/2006/bibliography"/>
+  </ds:schemaRefs>
+</ds:datastoreItem>
 </file>
</xml_diff>